<commit_message>
updated enums with displayed values
</commit_message>
<xml_diff>
--- a/docker/docmosis/templates/CV-UNS-DQ-ENG-0001.docx
+++ b/docker/docmosis/templates/CV-UNS-DQ-ENG-0001.docx
@@ -306,6 +306,9 @@
         </w:tc>
       </w:tr>
       <w:tr>
+        <w:trPr>
+          <w:trHeight w:val="508"/>
+        </w:trPr>
         <w:tc>
           <w:tcPr>
             <w:tcW w:w="1980" w:type="dxa"/>
@@ -373,7 +376,7 @@
                 <w:sz w:val="20"/>
                 <w:szCs w:val="20"/>
               </w:rPr>
-              <w:t>.</w:t>
+              <w:t>.applicantSolicitor1</w:t>
             </w:r>
             <w:r>
               <w:rPr>
@@ -382,7 +385,7 @@
                 <w:sz w:val="20"/>
                 <w:szCs w:val="20"/>
               </w:rPr>
-              <w:t>applicantSolicitor1</w:t>
+              <w:t>Reference</w:t>
             </w:r>
             <w:r>
               <w:rPr>
@@ -391,82 +394,7 @@
                 <w:sz w:val="20"/>
                 <w:szCs w:val="20"/>
               </w:rPr>
-              <w:t>Reference</w:t>
-            </w:r>
-            <w:r>
-              <w:rPr>
-                <w:rFonts w:ascii="GDSTransportWebsite" w:hAnsi="GDSTransportWebsite"/>
-                <w:color w:val="60686D"/>
-                <w:sz w:val="20"/>
-                <w:szCs w:val="20"/>
-              </w:rPr>
               <w:t xml:space="preserve">&gt;&gt; </w:t>
-            </w:r>
-          </w:p>
-          <w:p>
-            <w:pPr>
-              <w:pStyle w:val="NormalWeb"/>
-              <w:spacing w:before="40" w:after="40"/>
-              <w:rPr>
-                <w:rFonts w:ascii="GDSTransportWebsite" w:hAnsi="GDSTransportWebsite"/>
-                <w:color w:val="0A0A0A"/>
-                <w:sz w:val="20"/>
-                <w:szCs w:val="20"/>
-              </w:rPr>
-            </w:pPr>
-            <w:r>
-              <w:rPr>
-                <w:rFonts w:ascii="GDSTransportWebsite" w:hAnsi="GDSTransportWebsite"/>
-                <w:color w:val="60686D"/>
-                <w:sz w:val="20"/>
-                <w:szCs w:val="20"/>
-              </w:rPr>
-              <w:t>Defendant ref: &lt;&lt;</w:t>
-            </w:r>
-            <w:r>
-              <w:rPr>
-                <w:rFonts w:ascii="GDSTransportWebsite" w:hAnsi="GDSTransportWebsite"/>
-                <w:color w:val="60686D"/>
-                <w:sz w:val="20"/>
-                <w:szCs w:val="20"/>
-              </w:rPr>
-              <w:t>solicitorReferences</w:t>
-            </w:r>
-            <w:r>
-              <w:rPr>
-                <w:rFonts w:ascii="GDSTransportWebsite" w:hAnsi="GDSTransportWebsite"/>
-                <w:color w:val="60686D"/>
-                <w:sz w:val="20"/>
-                <w:szCs w:val="20"/>
-              </w:rPr>
-              <w:t>.</w:t>
-            </w:r>
-            <w:r>
-              <w:rPr>
-                <w:rFonts w:ascii="GDSTransportWebsite" w:hAnsi="GDSTransportWebsite"/>
-                <w:color w:val="60686D"/>
-                <w:sz w:val="20"/>
-                <w:szCs w:val="20"/>
-              </w:rPr>
-              <w:t>respondentSolicitor1</w:t>
-            </w:r>
-            <w:r>
-              <w:rPr>
-                <w:rFonts w:ascii="GDSTransportWebsite" w:hAnsi="GDSTransportWebsite"/>
-                <w:color w:val="60686D"/>
-                <w:sz w:val="20"/>
-                <w:szCs w:val="20"/>
-              </w:rPr>
-              <w:t>Reference</w:t>
-            </w:r>
-            <w:r>
-              <w:rPr>
-                <w:rFonts w:ascii="GDSTransportWebsite" w:hAnsi="GDSTransportWebsite"/>
-                <w:color w:val="60686D"/>
-                <w:sz w:val="20"/>
-                <w:szCs w:val="20"/>
-              </w:rPr>
-              <w:t>&gt;&gt;</w:t>
             </w:r>
           </w:p>
         </w:tc>
@@ -480,8 +408,105 @@
             <w:pPr>
               <w:pStyle w:val="NoSpacing"/>
               <w:spacing w:line="276" w:lineRule="auto"/>
+              <w:rPr>
+                <w:rFonts w:ascii="GDSTransportWebsite" w:eastAsia="Times New Roman" w:hAnsi="GDSTransportWebsite" w:cs="Times New Roman"/>
+                <w:color w:val="60686D"/>
+                <w:sz w:val="20"/>
+                <w:szCs w:val="20"/>
+              </w:rPr>
+            </w:pPr>
+          </w:p>
+        </w:tc>
+      </w:tr>
+      <w:tr>
+        <w:trPr>
+          <w:trHeight w:val="507"/>
+        </w:trPr>
+        <w:tc>
+          <w:tcPr>
+            <w:tcW w:w="1980" w:type="dxa"/>
+            <w:vMerge/>
+            <w:vAlign w:val="bottom"/>
+          </w:tcPr>
+          <w:p/>
+        </w:tc>
+        <w:tc>
+          <w:tcPr>
+            <w:tcW w:w="2982" w:type="dxa"/>
+            <w:vAlign w:val="bottom"/>
+          </w:tcPr>
+          <w:p>
+            <w:pPr>
+              <w:pStyle w:val="NormalWeb"/>
+              <w:spacing w:before="40" w:beforeAutospacing="0" w:after="40" w:afterAutospacing="0"/>
+              <w:rPr>
+                <w:rFonts w:ascii="GDSTransportWebsite" w:hAnsi="GDSTransportWebsite"/>
+                <w:color w:val="60686D"/>
+                <w:sz w:val="20"/>
+                <w:szCs w:val="20"/>
+              </w:rPr>
+            </w:pPr>
+            <w:r>
+              <w:rPr>
+                <w:rFonts w:ascii="GDSTransportWebsite" w:hAnsi="GDSTransportWebsite"/>
+                <w:color w:val="60686D"/>
+                <w:sz w:val="20"/>
+                <w:szCs w:val="20"/>
+              </w:rPr>
+              <w:t>Defendant ref: &lt;&lt;</w:t>
+            </w:r>
+            <w:r>
+              <w:rPr>
+                <w:rFonts w:ascii="GDSTransportWebsite" w:hAnsi="GDSTransportWebsite"/>
+                <w:color w:val="60686D"/>
+                <w:sz w:val="20"/>
+                <w:szCs w:val="20"/>
+              </w:rPr>
+              <w:t>solicitorReferences</w:t>
+            </w:r>
+            <w:r>
+              <w:rPr>
+                <w:rFonts w:ascii="GDSTransportWebsite" w:hAnsi="GDSTransportWebsite"/>
+                <w:color w:val="60686D"/>
+                <w:sz w:val="20"/>
+                <w:szCs w:val="20"/>
+              </w:rPr>
+              <w:t>.respondentSolicitor1</w:t>
+            </w:r>
+            <w:r>
+              <w:rPr>
+                <w:rFonts w:ascii="GDSTransportWebsite" w:hAnsi="GDSTransportWebsite"/>
+                <w:color w:val="60686D"/>
+                <w:sz w:val="20"/>
+                <w:szCs w:val="20"/>
+              </w:rPr>
+              <w:t>Reference</w:t>
+            </w:r>
+            <w:r>
+              <w:rPr>
+                <w:rFonts w:ascii="GDSTransportWebsite" w:hAnsi="GDSTransportWebsite"/>
+                <w:color w:val="60686D"/>
+                <w:sz w:val="20"/>
+                <w:szCs w:val="20"/>
+              </w:rPr>
+              <w:t>&gt;&gt;</w:t>
+            </w:r>
+          </w:p>
+        </w:tc>
+        <w:tc>
+          <w:tcPr>
+            <w:tcW w:w="4782" w:type="dxa"/>
+            <w:gridSpan w:val="2"/>
+            <w:vAlign w:val="bottom"/>
+          </w:tcPr>
+          <w:p>
+            <w:pPr>
+              <w:pStyle w:val="NoSpacing"/>
+              <w:spacing w:line="276" w:lineRule="auto"/>
               <w:jc w:val="right"/>
               <w:rPr>
+                <w:rFonts w:ascii="GDSTransportWebsite" w:eastAsia="Times New Roman" w:hAnsi="GDSTransportWebsite" w:cs="Times New Roman"/>
+                <w:color w:val="60686D"/>
                 <w:sz w:val="20"/>
                 <w:szCs w:val="20"/>
               </w:rPr>
@@ -633,6 +658,14 @@
       <w:tblPr>
         <w:tblStyle w:val="TableGrid"/>
         <w:tblW w:w="10060" w:type="dxa"/>
+        <w:tblBorders>
+          <w:top w:val="none" w:sz="0" w:space="0" w:color="auto"/>
+          <w:left w:val="none" w:sz="0" w:space="0" w:color="auto"/>
+          <w:bottom w:val="none" w:sz="0" w:space="0" w:color="auto"/>
+          <w:right w:val="none" w:sz="0" w:space="0" w:color="auto"/>
+          <w:insideH w:val="none" w:sz="0" w:space="0" w:color="auto"/>
+          <w:insideV w:val="none" w:sz="0" w:space="0" w:color="auto"/>
+        </w:tblBorders>
         <w:tblLayout w:type="fixed"/>
         <w:tblLook w:val="04A0" w:firstRow="1" w:lastRow="0" w:firstColumn="1" w:lastColumn="0" w:noHBand="0" w:noVBand="1"/>
       </w:tblPr>
@@ -642,125 +675,7 @@
       </w:tblGrid>
       <w:tr>
         <w:trPr>
-          <w:trHeight w:val="193"/>
-        </w:trPr>
-        <w:tc>
-          <w:tcPr>
-            <w:tcW w:w="10060" w:type="dxa"/>
-            <w:gridSpan w:val="2"/>
-          </w:tcPr>
-          <w:p>
-            <w:pPr>
-              <w:spacing w:before="40" w:after="40"/>
-              <w:rPr>
-                <w:rFonts w:ascii="Tahoma" w:hAnsi="Tahoma" w:cs="Tahoma"/>
-                <w:b/>
-                <w:sz w:val="22"/>
-                <w:szCs w:val="22"/>
-              </w:rPr>
-            </w:pPr>
-            <w:r>
-              <w:rPr>
-                <w:rFonts w:ascii="GDSTransportWebsite" w:hAnsi="GDSTransportWebsite"/>
-                <w:b/>
-                <w:bCs/>
-                <w:color w:val="0A0A0A"/>
-                <w:shd w:val="clear" w:color="auto" w:fill="FFFFFF"/>
-              </w:rPr>
-              <w:t>&lt;&lt;</w:t>
-            </w:r>
-            <w:proofErr w:type="spellStart"/>
-            <w:r>
-              <w:rPr>
-                <w:rFonts w:ascii="GDSTransportWebsite" w:hAnsi="GDSTransportWebsite"/>
-                <w:b/>
-                <w:bCs/>
-                <w:color w:val="0A0A0A"/>
-                <w:shd w:val="clear" w:color="auto" w:fill="FFFFFF"/>
-              </w:rPr>
-              <w:t>rr_</w:t>
-            </w:r>
-            <w:r>
-              <w:rPr>
-                <w:rFonts w:ascii="GDSTransportWebsite" w:hAnsi="GDSTransportWebsite"/>
-                <w:b/>
-                <w:bCs/>
-                <w:color w:val="0A0A0A"/>
-                <w:shd w:val="clear" w:color="auto" w:fill="FFFFFF"/>
-              </w:rPr>
-              <w:t>applicants</w:t>
-            </w:r>
-            <w:proofErr w:type="spellEnd"/>
-            <w:r>
-              <w:rPr>
-                <w:rFonts w:ascii="GDSTransportWebsite" w:hAnsi="GDSTransportWebsite"/>
-                <w:b/>
-                <w:bCs/>
-                <w:color w:val="0A0A0A"/>
-                <w:shd w:val="clear" w:color="auto" w:fill="FFFFFF"/>
-              </w:rPr>
-              <w:t>&gt;&gt;</w:t>
-            </w:r>
-          </w:p>
-        </w:tc>
-      </w:tr>
-      <w:tr>
-        <w:trPr>
-          <w:trHeight w:val="386"/>
-        </w:trPr>
-        <w:tc>
-          <w:tcPr>
-            <w:tcW w:w="10060" w:type="dxa"/>
-            <w:gridSpan w:val="2"/>
-          </w:tcPr>
-          <w:p>
-            <w:pPr>
-              <w:pStyle w:val="NormalWeb"/>
-              <w:spacing w:before="40" w:beforeAutospacing="0" w:after="40" w:afterAutospacing="0"/>
-              <w:rPr>
-                <w:rFonts w:ascii="Arial" w:hAnsi="Arial" w:cs="Arial"/>
-                <w:sz w:val="22"/>
-                <w:szCs w:val="22"/>
-              </w:rPr>
-            </w:pPr>
-            <w:r>
-              <w:rPr>
-                <w:rFonts w:ascii="GDSTransportWebsite" w:hAnsi="GDSTransportWebsite"/>
-                <w:b/>
-                <w:bCs/>
-                <w:color w:val="0A0A0A"/>
-                <w:shd w:val="clear" w:color="auto" w:fill="FFFFFF"/>
-              </w:rPr>
-              <w:t>&lt;&lt;cs_{$size&gt;1}&gt;&gt; Claimant &lt;&lt;$</w:t>
-            </w:r>
-            <w:proofErr w:type="spellStart"/>
-            <w:r>
-              <w:rPr>
-                <w:rFonts w:ascii="GDSTransportWebsite" w:hAnsi="GDSTransportWebsite"/>
-                <w:b/>
-                <w:bCs/>
-                <w:color w:val="0A0A0A"/>
-                <w:shd w:val="clear" w:color="auto" w:fill="FFFFFF"/>
-              </w:rPr>
-              <w:t>itemnum</w:t>
-            </w:r>
-            <w:proofErr w:type="spellEnd"/>
-            <w:r>
-              <w:rPr>
-                <w:rFonts w:ascii="GDSTransportWebsite" w:hAnsi="GDSTransportWebsite"/>
-                <w:b/>
-                <w:bCs/>
-                <w:color w:val="0A0A0A"/>
-                <w:shd w:val="clear" w:color="auto" w:fill="FFFFFF"/>
-              </w:rPr>
-              <w:t>&gt;&gt;&lt;&lt;es_&gt;&gt;</w:t>
-            </w:r>
-          </w:p>
-        </w:tc>
-      </w:tr>
-      <w:tr>
-        <w:trPr>
-          <w:trHeight w:val="680"/>
+          <w:trHeight w:val="140"/>
         </w:trPr>
         <w:tc>
           <w:tcPr>
@@ -770,6 +685,13 @@
             <w:pPr>
               <w:pStyle w:val="NormalWeb"/>
               <w:spacing w:before="40" w:beforeAutospacing="0" w:after="40" w:afterAutospacing="0"/>
+              <w:rPr>
+                <w:rFonts w:ascii="GDSTransportWebsite" w:hAnsi="GDSTransportWebsite"/>
+                <w:b/>
+                <w:bCs/>
+                <w:color w:val="0A0A0A"/>
+                <w:shd w:val="clear" w:color="auto" w:fill="FFFFFF"/>
+              </w:rPr>
             </w:pPr>
             <w:r>
               <w:rPr>
@@ -781,6 +703,12 @@
               </w:rPr>
               <w:t>Name</w:t>
             </w:r>
+          </w:p>
+          <w:p>
+            <w:pPr>
+              <w:pStyle w:val="NormalWeb"/>
+              <w:spacing w:before="40" w:beforeAutospacing="0" w:after="40" w:afterAutospacing="0"/>
+            </w:pPr>
           </w:p>
         </w:tc>
         <w:tc>
@@ -801,7 +729,21 @@
                 <w:rFonts w:ascii="GDSTransportWebsite" w:hAnsi="GDSTransportWebsite"/>
                 <w:color w:val="0A0A0A"/>
               </w:rPr>
-              <w:t>&lt;&lt;name&gt;&gt;</w:t>
+              <w:t>&lt;&lt;</w:t>
+            </w:r>
+            <w:r>
+              <w:rPr>
+                <w:rFonts w:ascii="GDSTransportWebsite" w:hAnsi="GDSTransportWebsite"/>
+                <w:color w:val="0A0A0A"/>
+              </w:rPr>
+              <w:t>applicant.</w:t>
+            </w:r>
+            <w:r>
+              <w:rPr>
+                <w:rFonts w:ascii="GDSTransportWebsite" w:hAnsi="GDSTransportWebsite"/>
+                <w:color w:val="0A0A0A"/>
+              </w:rPr>
+              <w:t>name&gt;&gt;</w:t>
             </w:r>
           </w:p>
         </w:tc>
@@ -863,6 +805,13 @@
                 <w:rFonts w:ascii="GDSTransportWebsite" w:hAnsi="GDSTransportWebsite"/>
                 <w:color w:val="0A0A0A"/>
               </w:rPr>
+              <w:t>applicant.</w:t>
+            </w:r>
+            <w:r>
+              <w:rPr>
+                <w:rFonts w:ascii="GDSTransportWebsite" w:hAnsi="GDSTransportWebsite"/>
+                <w:color w:val="0A0A0A"/>
+              </w:rPr>
               <w:t>primaryA</w:t>
             </w:r>
             <w:r>
@@ -898,6 +847,13 @@
                 <w:rFonts w:ascii="GDSTransportWebsite" w:hAnsi="GDSTransportWebsite"/>
                 <w:color w:val="0A0A0A"/>
               </w:rPr>
+              <w:t>applicant.</w:t>
+            </w:r>
+            <w:r>
+              <w:rPr>
+                <w:rFonts w:ascii="GDSTransportWebsite" w:hAnsi="GDSTransportWebsite"/>
+                <w:color w:val="0A0A0A"/>
+              </w:rPr>
               <w:t>primaryA</w:t>
             </w:r>
             <w:r>
@@ -933,7 +889,21 @@
                 <w:rFonts w:ascii="GDSTransportWebsite" w:hAnsi="GDSTransportWebsite"/>
                 <w:color w:val="0A0A0A"/>
               </w:rPr>
-              <w:t>!isBlank(primaryA</w:t>
+              <w:t>!isBlank(</w:t>
+            </w:r>
+            <w:r>
+              <w:rPr>
+                <w:rFonts w:ascii="GDSTransportWebsite" w:hAnsi="GDSTransportWebsite"/>
+                <w:color w:val="0A0A0A"/>
+              </w:rPr>
+              <w:t>applicant.</w:t>
+            </w:r>
+            <w:r>
+              <w:rPr>
+                <w:rFonts w:ascii="GDSTransportWebsite" w:hAnsi="GDSTransportWebsite"/>
+                <w:color w:val="0A0A0A"/>
+              </w:rPr>
+              <w:t>primaryA</w:t>
             </w:r>
             <w:r>
               <w:rPr>
@@ -978,6 +948,13 @@
                 <w:rFonts w:ascii="GDSTransportWebsite" w:hAnsi="GDSTransportWebsite"/>
                 <w:color w:val="0A0A0A"/>
               </w:rPr>
+              <w:t>applicant.</w:t>
+            </w:r>
+            <w:r>
+              <w:rPr>
+                <w:rFonts w:ascii="GDSTransportWebsite" w:hAnsi="GDSTransportWebsite"/>
+                <w:color w:val="0A0A0A"/>
+              </w:rPr>
               <w:t>primaryA</w:t>
             </w:r>
             <w:r>
@@ -992,7 +969,21 @@
                 <w:rFonts w:ascii="GDSTransportWebsite" w:hAnsi="GDSTransportWebsite"/>
                 <w:color w:val="0A0A0A"/>
               </w:rPr>
-              <w:t>!isBlank(primaryA</w:t>
+              <w:t>!isBlank(</w:t>
+            </w:r>
+            <w:r>
+              <w:rPr>
+                <w:rFonts w:ascii="GDSTransportWebsite" w:hAnsi="GDSTransportWebsite"/>
+                <w:color w:val="0A0A0A"/>
+              </w:rPr>
+              <w:t>applicant.</w:t>
+            </w:r>
+            <w:r>
+              <w:rPr>
+                <w:rFonts w:ascii="GDSTransportWebsite" w:hAnsi="GDSTransportWebsite"/>
+                <w:color w:val="0A0A0A"/>
+              </w:rPr>
+              <w:t>primaryA</w:t>
             </w:r>
             <w:r>
               <w:rPr>
@@ -1036,6 +1027,13 @@
                 <w:rFonts w:ascii="GDSTransportWebsite" w:hAnsi="GDSTransportWebsite"/>
                 <w:color w:val="0A0A0A"/>
               </w:rPr>
+              <w:t>applicant.</w:t>
+            </w:r>
+            <w:r>
+              <w:rPr>
+                <w:rFonts w:ascii="GDSTransportWebsite" w:hAnsi="GDSTransportWebsite"/>
+                <w:color w:val="0A0A0A"/>
+              </w:rPr>
               <w:t>primaryA</w:t>
             </w:r>
             <w:r>
@@ -1050,7 +1048,21 @@
                 <w:rFonts w:ascii="GDSTransportWebsite" w:hAnsi="GDSTransportWebsite"/>
                 <w:color w:val="0A0A0A"/>
               </w:rPr>
-              <w:t>!isBlank(primaryA</w:t>
+              <w:t>!isBlank(</w:t>
+            </w:r>
+            <w:r>
+              <w:rPr>
+                <w:rFonts w:ascii="GDSTransportWebsite" w:hAnsi="GDSTransportWebsite"/>
+                <w:color w:val="0A0A0A"/>
+              </w:rPr>
+              <w:t>applicant.</w:t>
+            </w:r>
+            <w:r>
+              <w:rPr>
+                <w:rFonts w:ascii="GDSTransportWebsite" w:hAnsi="GDSTransportWebsite"/>
+                <w:color w:val="0A0A0A"/>
+              </w:rPr>
+              <w:t>primaryA</w:t>
             </w:r>
             <w:r>
               <w:rPr>
@@ -1087,7 +1099,7 @@
                 <w:rFonts w:ascii="GDSTransportWebsite" w:hAnsi="GDSTransportWebsite"/>
                 <w:color w:val="0A0A0A"/>
               </w:rPr>
-              <w:t xml:space="preserve">&lt;&lt; </w:t>
+              <w:t>&lt;&lt;</w:t>
             </w:r>
             <w:proofErr w:type="spellStart"/>
             <w:r>
@@ -1095,6 +1107,13 @@
                 <w:rFonts w:ascii="GDSTransportWebsite" w:hAnsi="GDSTransportWebsite"/>
                 <w:color w:val="0A0A0A"/>
               </w:rPr>
+              <w:t>applicant.</w:t>
+            </w:r>
+            <w:r>
+              <w:rPr>
+                <w:rFonts w:ascii="GDSTransportWebsite" w:hAnsi="GDSTransportWebsite"/>
+                <w:color w:val="0A0A0A"/>
+              </w:rPr>
               <w:t>primaryA</w:t>
             </w:r>
             <w:r>
@@ -1126,7 +1145,14 @@
                 <w:rFonts w:ascii="GDSTransportWebsite" w:hAnsi="GDSTransportWebsite"/>
                 <w:color w:val="0A0A0A"/>
               </w:rPr>
-              <w:t xml:space="preserve">&lt;&lt; </w:t>
+              <w:t>&lt;&lt;</w:t>
+            </w:r>
+            <w:r>
+              <w:rPr>
+                <w:rFonts w:ascii="GDSTransportWebsite" w:hAnsi="GDSTransportWebsite"/>
+                <w:color w:val="0A0A0A"/>
+              </w:rPr>
+              <w:t>applicant.</w:t>
             </w:r>
             <w:r>
               <w:rPr>
@@ -1147,7 +1173,21 @@
                 <w:rFonts w:ascii="GDSTransportWebsite" w:hAnsi="GDSTransportWebsite"/>
                 <w:color w:val="0A0A0A"/>
               </w:rPr>
-              <w:t>!isBlank(primaryA</w:t>
+              <w:t>!isBlank(</w:t>
+            </w:r>
+            <w:r>
+              <w:rPr>
+                <w:rFonts w:ascii="GDSTransportWebsite" w:hAnsi="GDSTransportWebsite"/>
+                <w:color w:val="0A0A0A"/>
+              </w:rPr>
+              <w:t>applicant.</w:t>
+            </w:r>
+            <w:r>
+              <w:rPr>
+                <w:rFonts w:ascii="GDSTransportWebsite" w:hAnsi="GDSTransportWebsite"/>
+                <w:color w:val="0A0A0A"/>
+              </w:rPr>
+              <w:t>primaryA</w:t>
             </w:r>
             <w:r>
               <w:rPr>
@@ -1187,19 +1227,19 @@
               </w:rPr>
               <w:t>&lt;&lt;</w:t>
             </w:r>
-            <w:r>
-              <w:rPr>
-                <w:rFonts w:ascii="GDSTransportWebsite" w:hAnsi="GDSTransportWebsite"/>
-                <w:color w:val="0A0A0A"/>
-              </w:rPr>
-              <w:t xml:space="preserve"> </w:t>
-            </w:r>
             <w:proofErr w:type="spellStart"/>
             <w:r>
               <w:rPr>
                 <w:rFonts w:ascii="GDSTransportWebsite" w:hAnsi="GDSTransportWebsite"/>
                 <w:color w:val="0A0A0A"/>
               </w:rPr>
+              <w:t>applicant.</w:t>
+            </w:r>
+            <w:r>
+              <w:rPr>
+                <w:rFonts w:ascii="GDSTransportWebsite" w:hAnsi="GDSTransportWebsite"/>
+                <w:color w:val="0A0A0A"/>
+              </w:rPr>
               <w:t>primaryA</w:t>
             </w:r>
             <w:r>
@@ -1216,66 +1256,6 @@
                 <w:color w:val="0A0A0A"/>
               </w:rPr>
               <w:t>&gt;&gt;&lt;&lt;es_&gt;&gt;</w:t>
-            </w:r>
-          </w:p>
-        </w:tc>
-      </w:tr>
-      <w:tr>
-        <w:tc>
-          <w:tcPr>
-            <w:tcW w:w="10060" w:type="dxa"/>
-            <w:gridSpan w:val="2"/>
-          </w:tcPr>
-          <w:p>
-            <w:pPr>
-              <w:spacing w:before="40" w:after="40"/>
-              <w:rPr>
-                <w:rFonts w:ascii="Arial" w:hAnsi="Arial" w:cs="Arial"/>
-                <w:sz w:val="22"/>
-                <w:szCs w:val="22"/>
-              </w:rPr>
-            </w:pPr>
-            <w:r>
-              <w:rPr>
-                <w:rFonts w:ascii="GDSTransportWebsite" w:hAnsi="GDSTransportWebsite"/>
-                <w:b/>
-                <w:bCs/>
-                <w:color w:val="0A0A0A"/>
-                <w:shd w:val="clear" w:color="auto" w:fill="FFFFFF"/>
-              </w:rPr>
-              <w:t>&lt;&lt;</w:t>
-            </w:r>
-            <w:proofErr w:type="spellStart"/>
-            <w:r>
-              <w:rPr>
-                <w:rFonts w:ascii="GDSTransportWebsite" w:hAnsi="GDSTransportWebsite"/>
-                <w:b/>
-                <w:bCs/>
-                <w:color w:val="0A0A0A"/>
-                <w:shd w:val="clear" w:color="auto" w:fill="FFFFFF"/>
-              </w:rPr>
-              <w:t>er_</w:t>
-            </w:r>
-            <w:r>
-              <w:rPr>
-                <w:rFonts w:ascii="GDSTransportWebsite" w:hAnsi="GDSTransportWebsite"/>
-                <w:b/>
-                <w:bCs/>
-                <w:color w:val="0A0A0A"/>
-                <w:shd w:val="clear" w:color="auto" w:fill="FFFFFF"/>
-              </w:rPr>
-              <w:t>applicants</w:t>
-            </w:r>
-            <w:proofErr w:type="spellEnd"/>
-            <w:r>
-              <w:rPr>
-                <w:rFonts w:ascii="GDSTransportWebsite" w:hAnsi="GDSTransportWebsite"/>
-                <w:b/>
-                <w:bCs/>
-                <w:color w:val="0A0A0A"/>
-                <w:shd w:val="clear" w:color="auto" w:fill="FFFFFF"/>
-              </w:rPr>
-              <w:t>&gt;&gt;</w:t>
             </w:r>
           </w:p>
         </w:tc>
@@ -1323,7 +1303,35 @@
           <w:tcPr>
             <w:tcW w:w="10060" w:type="dxa"/>
             <w:gridSpan w:val="2"/>
+            <w:tcBorders>
+              <w:top w:val="nil"/>
+              <w:left w:val="nil"/>
+              <w:bottom w:val="nil"/>
+              <w:right w:val="nil"/>
+            </w:tcBorders>
           </w:tcPr>
+          <w:p>
+            <w:pPr>
+              <w:spacing w:before="40" w:after="40"/>
+              <w:rPr>
+                <w:rFonts w:ascii="GDSTransportWebsite" w:hAnsi="GDSTransportWebsite"/>
+                <w:b/>
+                <w:bCs/>
+                <w:color w:val="0A0A0A"/>
+                <w:shd w:val="clear" w:color="auto" w:fill="FFFFFF"/>
+              </w:rPr>
+            </w:pPr>
+            <w:r>
+              <w:rPr>
+                <w:rFonts w:ascii="GDSTransportWebsite" w:hAnsi="GDSTransportWebsite"/>
+                <w:b/>
+                <w:bCs/>
+                <w:color w:val="0A0A0A"/>
+                <w:shd w:val="clear" w:color="auto" w:fill="FFFFFF"/>
+              </w:rPr>
+              <w:t>I confirm I’ve explained to my client that they must try to settle, the available options, and the possibility of costs sanctions if they refuse.</w:t>
+            </w:r>
+          </w:p>
           <w:p>
             <w:pPr>
               <w:spacing w:before="40" w:after="40"/>
@@ -1334,16 +1342,6 @@
                 <w:szCs w:val="22"/>
               </w:rPr>
             </w:pPr>
-            <w:r>
-              <w:rPr>
-                <w:rFonts w:ascii="GDSTransportWebsite" w:hAnsi="GDSTransportWebsite"/>
-                <w:b/>
-                <w:bCs/>
-                <w:color w:val="0A0A0A"/>
-                <w:shd w:val="clear" w:color="auto" w:fill="FFFFFF"/>
-              </w:rPr>
-              <w:t>I confirm I’ve explained to my client that they must try to settle, the available options, and the possibility of costs sanctions if they refuse.</w:t>
-            </w:r>
           </w:p>
         </w:tc>
       </w:tr>
@@ -1354,11 +1352,24 @@
         <w:tc>
           <w:tcPr>
             <w:tcW w:w="3539" w:type="dxa"/>
+            <w:tcBorders>
+              <w:top w:val="nil"/>
+              <w:left w:val="nil"/>
+              <w:bottom w:val="nil"/>
+              <w:right w:val="nil"/>
+            </w:tcBorders>
           </w:tcPr>
           <w:p>
             <w:pPr>
               <w:pStyle w:val="NormalWeb"/>
               <w:spacing w:before="40" w:beforeAutospacing="0" w:after="40" w:afterAutospacing="0"/>
+              <w:rPr>
+                <w:rFonts w:ascii="GDSTransportWebsite" w:hAnsi="GDSTransportWebsite"/>
+                <w:b/>
+                <w:bCs/>
+                <w:color w:val="0A0A0A"/>
+                <w:shd w:val="clear" w:color="auto" w:fill="FFFFFF"/>
+              </w:rPr>
             </w:pPr>
             <w:r>
               <w:rPr>
@@ -1370,11 +1381,23 @@
               </w:rPr>
               <w:t>Do you want a one-month stay to try to settle the claim?</w:t>
             </w:r>
+          </w:p>
+          <w:p>
+            <w:pPr>
+              <w:pStyle w:val="NormalWeb"/>
+              <w:spacing w:before="40" w:beforeAutospacing="0" w:after="40" w:afterAutospacing="0"/>
+            </w:pPr>
           </w:p>
         </w:tc>
         <w:tc>
           <w:tcPr>
             <w:tcW w:w="6521" w:type="dxa"/>
+            <w:tcBorders>
+              <w:top w:val="nil"/>
+              <w:left w:val="nil"/>
+              <w:bottom w:val="nil"/>
+              <w:right w:val="nil"/>
+            </w:tcBorders>
           </w:tcPr>
           <w:p>
             <w:pPr>
@@ -1398,7 +1421,14 @@
                 <w:rFonts w:ascii="GDSTransportWebsite" w:hAnsi="GDSTransportWebsite"/>
                 <w:color w:val="0A0A0A"/>
               </w:rPr>
-              <w:t>respondentDQ.oneMonthStayRequested</w:t>
+              <w:t>fileDirectionsQuestionnaire</w:t>
+            </w:r>
+            <w:r>
+              <w:rPr>
+                <w:rFonts w:ascii="GDSTransportWebsite" w:hAnsi="GDSTransportWebsite"/>
+                <w:color w:val="0A0A0A"/>
+              </w:rPr>
+              <w:t>.oneMonthStayRequested</w:t>
             </w:r>
             <w:proofErr w:type="spellEnd"/>
             <w:r>
@@ -1415,11 +1445,24 @@
         <w:tc>
           <w:tcPr>
             <w:tcW w:w="3539" w:type="dxa"/>
+            <w:tcBorders>
+              <w:top w:val="nil"/>
+              <w:left w:val="nil"/>
+              <w:bottom w:val="nil"/>
+              <w:right w:val="nil"/>
+            </w:tcBorders>
           </w:tcPr>
           <w:p>
             <w:pPr>
               <w:pStyle w:val="NormalWeb"/>
               <w:spacing w:before="40" w:beforeAutospacing="0" w:after="40" w:afterAutospacing="0"/>
+              <w:rPr>
+                <w:rFonts w:ascii="GDSTransportWebsite" w:hAnsi="GDSTransportWebsite"/>
+                <w:b/>
+                <w:bCs/>
+                <w:color w:val="0A0A0A"/>
+                <w:shd w:val="clear" w:color="auto" w:fill="FFFFFF"/>
+              </w:rPr>
             </w:pPr>
             <w:r>
               <w:rPr>
@@ -1441,11 +1484,23 @@
               </w:rPr>
               <w:t xml:space="preserve"> </w:t>
             </w:r>
+          </w:p>
+          <w:p>
+            <w:pPr>
+              <w:pStyle w:val="NormalWeb"/>
+              <w:spacing w:before="40" w:beforeAutospacing="0" w:after="40" w:afterAutospacing="0"/>
+            </w:pPr>
           </w:p>
         </w:tc>
         <w:tc>
           <w:tcPr>
             <w:tcW w:w="6521" w:type="dxa"/>
+            <w:tcBorders>
+              <w:top w:val="nil"/>
+              <w:left w:val="nil"/>
+              <w:bottom w:val="nil"/>
+              <w:right w:val="nil"/>
+            </w:tcBorders>
           </w:tcPr>
           <w:p>
             <w:pPr>
@@ -1469,14 +1524,14 @@
                 <w:rFonts w:ascii="GDSTransportWebsite" w:hAnsi="GDSTransportWebsite"/>
                 <w:color w:val="0A0A0A"/>
               </w:rPr>
-              <w:t>respondentDQ.</w:t>
-            </w:r>
-            <w:r>
-              <w:rPr>
-                <w:rFonts w:ascii="GDSTransportWebsite" w:hAnsi="GDSTransportWebsite"/>
-                <w:color w:val="0A0A0A"/>
-              </w:rPr>
-              <w:t>preactionProtocolCompliedWith</w:t>
+              <w:t>fileDirectionsQuestionnaire</w:t>
+            </w:r>
+            <w:r>
+              <w:rPr>
+                <w:rFonts w:ascii="GDSTransportWebsite" w:hAnsi="GDSTransportWebsite"/>
+                <w:color w:val="0A0A0A"/>
+              </w:rPr>
+              <w:t>.reactionProtocolCompliedWith</w:t>
             </w:r>
             <w:proofErr w:type="spellEnd"/>
             <w:r>
@@ -1493,6 +1548,12 @@
         <w:tc>
           <w:tcPr>
             <w:tcW w:w="3539" w:type="dxa"/>
+            <w:tcBorders>
+              <w:top w:val="nil"/>
+              <w:left w:val="nil"/>
+              <w:bottom w:val="nil"/>
+              <w:right w:val="nil"/>
+            </w:tcBorders>
           </w:tcPr>
           <w:p>
             <w:pPr>
@@ -1516,11 +1577,30 @@
               </w:rPr>
               <w:t>Explain why not</w:t>
             </w:r>
+          </w:p>
+          <w:p>
+            <w:pPr>
+              <w:pStyle w:val="NormalWeb"/>
+              <w:spacing w:before="40" w:beforeAutospacing="0" w:after="40" w:afterAutospacing="0"/>
+              <w:rPr>
+                <w:rFonts w:ascii="GDSTransportWebsite" w:hAnsi="GDSTransportWebsite"/>
+                <w:b/>
+                <w:bCs/>
+                <w:color w:val="0A0A0A"/>
+                <w:shd w:val="clear" w:color="auto" w:fill="FFFFFF"/>
+              </w:rPr>
+            </w:pPr>
           </w:p>
         </w:tc>
         <w:tc>
           <w:tcPr>
             <w:tcW w:w="6521" w:type="dxa"/>
+            <w:tcBorders>
+              <w:top w:val="nil"/>
+              <w:left w:val="nil"/>
+              <w:bottom w:val="nil"/>
+              <w:right w:val="nil"/>
+            </w:tcBorders>
           </w:tcPr>
           <w:p>
             <w:pPr>
@@ -1537,22 +1617,41 @@
               </w:rPr>
               <w:t>&lt;&lt;</w:t>
             </w:r>
-            <w:proofErr w:type="spellStart"/>
-            <w:r>
-              <w:rPr>
-                <w:rFonts w:ascii="GDSTransportWebsite" w:hAnsi="GDSTransportWebsite"/>
-                <w:color w:val="0A0A0A"/>
-              </w:rPr>
-              <w:t>respondentDQ.</w:t>
-            </w:r>
-            <w:r>
-              <w:rPr>
-                <w:rFonts w:ascii="GDSTransportWebsite" w:hAnsi="GDSTransportWebsite"/>
-                <w:color w:val="0A0A0A"/>
-              </w:rPr>
-              <w:t>preactionProtocolCompliedWith</w:t>
-            </w:r>
-            <w:proofErr w:type="spellEnd"/>
+            <w:r>
+              <w:rPr>
+                <w:rFonts w:ascii="GDSTransportWebsite" w:hAnsi="GDSTransportWebsite"/>
+                <w:color w:val="0A0A0A"/>
+              </w:rPr>
+              <w:t>fileDirectionsQuestionnaire</w:t>
+            </w:r>
+            <w:r>
+              <w:rPr>
+                <w:rFonts w:ascii="GDSTransportWebsite" w:hAnsi="GDSTransportWebsite"/>
+                <w:color w:val="0A0A0A"/>
+              </w:rPr>
+              <w:t>.reactionProtocol</w:t>
+            </w:r>
+            <w:r>
+              <w:rPr>
+                <w:rFonts w:ascii="GDSTransportWebsite" w:hAnsi="GDSTransportWebsite"/>
+                <w:color w:val="0A0A0A"/>
+              </w:rPr>
+              <w:t>Not</w:t>
+            </w:r>
+            <w:r>
+              <w:rPr>
+                <w:rFonts w:ascii="GDSTransportWebsite" w:hAnsi="GDSTransportWebsite"/>
+                <w:color w:val="0A0A0A"/>
+              </w:rPr>
+              <w:t>CompliedWith</w:t>
+            </w:r>
+            <w:r>
+              <w:rPr>
+                <w:rFonts w:ascii="GDSTransportWebsite" w:hAnsi="GDSTransportWebsite"/>
+                <w:color w:val="0A0A0A"/>
+              </w:rPr>
+              <w:t>Reason</w:t>
+            </w:r>
             <w:r>
               <w:rPr>
                 <w:rFonts w:ascii="GDSTransportWebsite" w:hAnsi="GDSTransportWebsite"/>
@@ -1577,20 +1676,6 @@
           <w:szCs w:val="36"/>
         </w:rPr>
       </w:pPr>
-    </w:p>
-    <w:p>
-      <w:pPr>
-        <w:pBdr>
-          <w:bottom w:val="single" w:sz="4" w:space="1" w:color="auto"/>
-        </w:pBdr>
-        <w:spacing w:before="120" w:after="120"/>
-        <w:rPr>
-          <w:rFonts w:ascii="GDSTransportWebsite" w:hAnsi="GDSTransportWebsite"/>
-          <w:color w:val="0A0A0A"/>
-          <w:sz w:val="36"/>
-          <w:szCs w:val="36"/>
-        </w:rPr>
-      </w:pPr>
       <w:r>
         <w:rPr>
           <w:rFonts w:ascii="GDSTransportWebsite" w:hAnsi="GDSTransportWebsite"/>
@@ -1598,7 +1683,6 @@
           <w:sz w:val="36"/>
           <w:szCs w:val="36"/>
         </w:rPr>
-        <w:lastRenderedPageBreak/>
         <w:t>Electronic documents</w:t>
       </w:r>
     </w:p>
@@ -1606,6 +1690,14 @@
       <w:tblPr>
         <w:tblStyle w:val="TableGrid"/>
         <w:tblW w:w="10060" w:type="dxa"/>
+        <w:tblBorders>
+          <w:top w:val="none" w:sz="0" w:space="0" w:color="auto"/>
+          <w:left w:val="none" w:sz="0" w:space="0" w:color="auto"/>
+          <w:bottom w:val="none" w:sz="0" w:space="0" w:color="auto"/>
+          <w:right w:val="none" w:sz="0" w:space="0" w:color="auto"/>
+          <w:insideH w:val="none" w:sz="0" w:space="0" w:color="auto"/>
+          <w:insideV w:val="none" w:sz="0" w:space="0" w:color="auto"/>
+        </w:tblBorders>
         <w:tblLayout w:type="fixed"/>
         <w:tblLook w:val="04A0" w:firstRow="1" w:lastRow="0" w:firstColumn="1" w:lastColumn="0" w:noHBand="0" w:noVBand="1"/>
       </w:tblPr>
@@ -1625,17 +1717,31 @@
             <w:pPr>
               <w:pStyle w:val="NormalWeb"/>
               <w:spacing w:before="40" w:beforeAutospacing="0" w:after="40" w:afterAutospacing="0"/>
-            </w:pPr>
-            <w:r>
-              <w:rPr>
-                <w:rFonts w:ascii="GDSTransportWebsite" w:hAnsi="GDSTransportWebsite"/>
-                <w:b/>
-                <w:bCs/>
-                <w:color w:val="0A0A0A"/>
-                <w:shd w:val="clear" w:color="auto" w:fill="FFFFFF"/>
-              </w:rPr>
+              <w:rPr>
+                <w:rFonts w:ascii="GDSTransportWebsite" w:hAnsi="GDSTransportWebsite"/>
+                <w:b/>
+                <w:bCs/>
+                <w:color w:val="0A0A0A"/>
+                <w:shd w:val="clear" w:color="auto" w:fill="FFFFFF"/>
+              </w:rPr>
+            </w:pPr>
+            <w:r>
+              <w:rPr>
+                <w:rFonts w:ascii="GDSTransportWebsite" w:hAnsi="GDSTransportWebsite"/>
+                <w:b/>
+                <w:bCs/>
+                <w:color w:val="0A0A0A"/>
+                <w:shd w:val="clear" w:color="auto" w:fill="FFFFFF"/>
+              </w:rPr>
+              <w:lastRenderedPageBreak/>
               <w:t>Have you reached agreement, either using the Electronic Documents Questionnaire in Practice Direction 31B or otherwise, about the scope and extent of disclosure of electronic documents on each side?</w:t>
             </w:r>
+          </w:p>
+          <w:p>
+            <w:pPr>
+              <w:pStyle w:val="NormalWeb"/>
+              <w:spacing w:before="40" w:beforeAutospacing="0" w:after="40" w:afterAutospacing="0"/>
+            </w:pPr>
           </w:p>
         </w:tc>
         <w:tc>
@@ -1658,13 +1764,22 @@
               </w:rPr>
               <w:t>&lt;&lt;</w:t>
             </w:r>
-            <w:r>
-              <w:rPr>
-                <w:rFonts w:ascii="GDSTransportWebsite" w:hAnsi="GDSTransportWebsite"/>
-                <w:color w:val="0A0A0A"/>
-              </w:rPr>
-              <w:t>respondent1DQDisclosureOfElectronicDocuments.reachedAgreement</w:t>
-            </w:r>
+            <w:proofErr w:type="spellStart"/>
+            <w:r>
+              <w:rPr>
+                <w:rFonts w:ascii="GDSTransportWebsite" w:hAnsi="GDSTransportWebsite"/>
+                <w:color w:val="0A0A0A"/>
+              </w:rPr>
+              <w:t>d</w:t>
+            </w:r>
+            <w:r>
+              <w:rPr>
+                <w:rFonts w:ascii="GDSTransportWebsite" w:hAnsi="GDSTransportWebsite"/>
+                <w:color w:val="0A0A0A"/>
+              </w:rPr>
+              <w:t>isclosureOfElectronicDocuments.reachedAgreement</w:t>
+            </w:r>
+            <w:proofErr w:type="spellEnd"/>
             <w:r>
               <w:rPr>
                 <w:rFonts w:ascii="GDSTransportWebsite" w:hAnsi="GDSTransportWebsite"/>
@@ -1684,6 +1799,13 @@
             <w:pPr>
               <w:pStyle w:val="NormalWeb"/>
               <w:spacing w:before="40" w:beforeAutospacing="0" w:after="40" w:afterAutospacing="0"/>
+              <w:rPr>
+                <w:rFonts w:ascii="GDSTransportWebsite" w:hAnsi="GDSTransportWebsite"/>
+                <w:b/>
+                <w:bCs/>
+                <w:color w:val="0A0A0A"/>
+                <w:shd w:val="clear" w:color="auto" w:fill="FFFFFF"/>
+              </w:rPr>
             </w:pPr>
             <w:r>
               <w:rPr>
@@ -1705,6 +1827,12 @@
               </w:rPr>
               <w:t xml:space="preserve"> </w:t>
             </w:r>
+          </w:p>
+          <w:p>
+            <w:pPr>
+              <w:pStyle w:val="NormalWeb"/>
+              <w:spacing w:before="40" w:beforeAutospacing="0" w:after="40" w:afterAutospacing="0"/>
+            </w:pPr>
           </w:p>
         </w:tc>
         <w:tc>
@@ -1727,48 +1855,22 @@
               </w:rPr>
               <w:t>&lt;&lt;</w:t>
             </w:r>
-            <w:r>
-              <w:rPr>
-                <w:rFonts w:ascii="GDSTransportWebsite" w:hAnsi="GDSTransportWebsite"/>
-                <w:color w:val="0A0A0A"/>
-              </w:rPr>
-              <w:t>respondent</w:t>
-            </w:r>
-            <w:r>
-              <w:rPr>
-                <w:rFonts w:ascii="GDSTransportWebsite" w:hAnsi="GDSTransportWebsite"/>
-                <w:color w:val="0A0A0A"/>
-              </w:rPr>
-              <w:t>1</w:t>
-            </w:r>
-            <w:r>
-              <w:rPr>
-                <w:rFonts w:ascii="GDSTransportWebsite" w:hAnsi="GDSTransportWebsite"/>
-                <w:color w:val="0A0A0A"/>
-              </w:rPr>
-              <w:t>DQ</w:t>
-            </w:r>
-            <w:r>
-              <w:rPr>
-                <w:rFonts w:ascii="GDSTransportWebsite" w:hAnsi="GDSTransportWebsite"/>
-                <w:color w:val="0A0A0A"/>
-              </w:rPr>
-              <w:t>DisclosureOf</w:t>
-            </w:r>
-            <w:r>
-              <w:rPr>
-                <w:rFonts w:ascii="GDSTransportWebsite" w:hAnsi="GDSTransportWebsite"/>
-                <w:color w:val="0A0A0A"/>
-              </w:rPr>
-              <w:t>ElectronicDocuments.</w:t>
-            </w:r>
-            <w:r>
-              <w:rPr>
-                <w:rFonts w:ascii="GDSTransportWebsite" w:hAnsi="GDSTransportWebsite"/>
-                <w:color w:val="0A0A0A"/>
-              </w:rPr>
-              <w:t>reasonForNotAgreement</w:t>
-            </w:r>
+            <w:proofErr w:type="spellStart"/>
+            <w:r>
+              <w:rPr>
+                <w:rFonts w:ascii="GDSTransportWebsite" w:hAnsi="GDSTransportWebsite"/>
+                <w:color w:val="0A0A0A"/>
+              </w:rPr>
+              <w:t>d</w:t>
+            </w:r>
+            <w:r>
+              <w:rPr>
+                <w:rFonts w:ascii="GDSTransportWebsite" w:hAnsi="GDSTransportWebsite"/>
+                <w:color w:val="0A0A0A"/>
+              </w:rPr>
+              <w:t>isclosureOfElectronicDocuments.reasonForNoAgreement</w:t>
+            </w:r>
+            <w:proofErr w:type="spellEnd"/>
             <w:r>
               <w:rPr>
                 <w:rFonts w:ascii="GDSTransportWebsite" w:hAnsi="GDSTransportWebsite"/>
@@ -1807,6 +1909,19 @@
               <w:t>Enter your preferred directions for disclosure</w:t>
             </w:r>
           </w:p>
+          <w:p>
+            <w:pPr>
+              <w:pStyle w:val="NormalWeb"/>
+              <w:spacing w:before="40" w:beforeAutospacing="0" w:after="40" w:afterAutospacing="0"/>
+              <w:rPr>
+                <w:rFonts w:ascii="GDSTransportWebsite" w:hAnsi="GDSTransportWebsite"/>
+                <w:b/>
+                <w:bCs/>
+                <w:color w:val="0A0A0A"/>
+                <w:shd w:val="clear" w:color="auto" w:fill="FFFFFF"/>
+              </w:rPr>
+            </w:pPr>
+          </w:p>
         </w:tc>
         <w:tc>
           <w:tcPr>
@@ -1827,13 +1942,15 @@
               </w:rPr>
               <w:t>&lt;&lt;</w:t>
             </w:r>
-            <w:r>
-              <w:rPr>
-                <w:rFonts w:ascii="GDSTransportWebsite" w:hAnsi="GDSTransportWebsite"/>
-                <w:color w:val="0A0A0A"/>
-              </w:rPr>
-              <w:t>respondent1DQ.disclosiureOfNonElectronicDocuments.bespokeDirections</w:t>
-            </w:r>
+            <w:proofErr w:type="spellStart"/>
+            <w:r>
+              <w:rPr>
+                <w:rFonts w:ascii="GDSTransportWebsite" w:hAnsi="GDSTransportWebsite"/>
+                <w:color w:val="0A0A0A"/>
+              </w:rPr>
+              <w:t>disclosureOfNonElectronicDocuments.bespokeDirections</w:t>
+            </w:r>
+            <w:proofErr w:type="spellEnd"/>
             <w:r>
               <w:rPr>
                 <w:rFonts w:ascii="GDSTransportWebsite" w:hAnsi="GDSTransportWebsite"/>
@@ -1873,6 +1990,857 @@
         <w:tblStyle w:val="TableGrid"/>
         <w:tblW w:w="10060" w:type="dxa"/>
         <w:tblInd w:w="-5" w:type="dxa"/>
+        <w:tblBorders>
+          <w:top w:val="none" w:sz="0" w:space="0" w:color="auto"/>
+          <w:left w:val="none" w:sz="0" w:space="0" w:color="auto"/>
+          <w:bottom w:val="none" w:sz="0" w:space="0" w:color="auto"/>
+          <w:right w:val="none" w:sz="0" w:space="0" w:color="auto"/>
+          <w:insideH w:val="none" w:sz="0" w:space="0" w:color="auto"/>
+          <w:insideV w:val="none" w:sz="0" w:space="0" w:color="auto"/>
+        </w:tblBorders>
+        <w:tblLayout w:type="fixed"/>
+        <w:tblLook w:val="04A0" w:firstRow="1" w:lastRow="0" w:firstColumn="1" w:lastColumn="0" w:noHBand="0" w:noVBand="1"/>
+      </w:tblPr>
+      <w:tblGrid>
+        <w:gridCol w:w="3542"/>
+        <w:gridCol w:w="6518"/>
+      </w:tblGrid>
+      <w:tr>
+        <w:trPr>
+          <w:trHeight w:val="67"/>
+        </w:trPr>
+        <w:tc>
+          <w:tcPr>
+            <w:tcW w:w="3542" w:type="dxa"/>
+          </w:tcPr>
+          <w:p>
+            <w:pPr>
+              <w:pStyle w:val="NormalWeb"/>
+              <w:spacing w:before="40" w:beforeAutospacing="0" w:after="40" w:afterAutospacing="0"/>
+              <w:rPr>
+                <w:rFonts w:ascii="GDSTransportWebsite" w:hAnsi="GDSTransportWebsite"/>
+                <w:b/>
+                <w:bCs/>
+                <w:color w:val="0A0A0A"/>
+                <w:shd w:val="clear" w:color="auto" w:fill="FFFFFF"/>
+              </w:rPr>
+            </w:pPr>
+            <w:r>
+              <w:rPr>
+                <w:rFonts w:ascii="GDSTransportWebsite" w:hAnsi="GDSTransportWebsite"/>
+                <w:b/>
+                <w:bCs/>
+                <w:color w:val="0A0A0A"/>
+                <w:shd w:val="clear" w:color="auto" w:fill="FFFFFF"/>
+              </w:rPr>
+              <w:t>Do you want to use an expert?</w:t>
+            </w:r>
+          </w:p>
+          <w:p>
+            <w:pPr>
+              <w:pStyle w:val="NormalWeb"/>
+              <w:spacing w:before="40" w:beforeAutospacing="0" w:after="40" w:afterAutospacing="0"/>
+            </w:pPr>
+          </w:p>
+        </w:tc>
+        <w:tc>
+          <w:tcPr>
+            <w:tcW w:w="6518" w:type="dxa"/>
+          </w:tcPr>
+          <w:p>
+            <w:pPr>
+              <w:spacing w:before="40" w:after="40"/>
+              <w:rPr>
+                <w:rFonts w:ascii="Arial" w:hAnsi="Arial" w:cs="Arial"/>
+                <w:sz w:val="22"/>
+                <w:szCs w:val="22"/>
+              </w:rPr>
+            </w:pPr>
+            <w:r>
+              <w:rPr>
+                <w:rFonts w:ascii="GDSTransportWebsite" w:hAnsi="GDSTransportWebsite"/>
+                <w:color w:val="0A0A0A"/>
+              </w:rPr>
+              <w:t>&lt;&lt;</w:t>
+            </w:r>
+            <w:proofErr w:type="spellStart"/>
+            <w:r>
+              <w:rPr>
+                <w:rFonts w:ascii="GDSTransportWebsite" w:hAnsi="GDSTransportWebsite"/>
+                <w:color w:val="0A0A0A"/>
+              </w:rPr>
+              <w:t>experts</w:t>
+            </w:r>
+            <w:r>
+              <w:rPr>
+                <w:rFonts w:ascii="GDSTransportWebsite" w:hAnsi="GDSTransportWebsite"/>
+                <w:color w:val="0A0A0A"/>
+              </w:rPr>
+              <w:t>.expertRequired</w:t>
+            </w:r>
+            <w:proofErr w:type="spellEnd"/>
+            <w:r>
+              <w:rPr>
+                <w:rFonts w:ascii="GDSTransportWebsite" w:hAnsi="GDSTransportWebsite"/>
+                <w:color w:val="0A0A0A"/>
+              </w:rPr>
+              <w:t>&gt;&gt;</w:t>
+            </w:r>
+          </w:p>
+        </w:tc>
+      </w:tr>
+      <w:tr>
+        <w:tc>
+          <w:tcPr>
+            <w:tcW w:w="3542" w:type="dxa"/>
+          </w:tcPr>
+          <w:p>
+            <w:pPr>
+              <w:pStyle w:val="NormalWeb"/>
+              <w:spacing w:before="40" w:beforeAutospacing="0" w:after="40" w:afterAutospacing="0"/>
+              <w:rPr>
+                <w:rFonts w:ascii="GDSTransportWebsite" w:hAnsi="GDSTransportWebsite"/>
+                <w:b/>
+                <w:bCs/>
+                <w:color w:val="0A0A0A"/>
+                <w:shd w:val="clear" w:color="auto" w:fill="FFFFFF"/>
+              </w:rPr>
+            </w:pPr>
+            <w:r>
+              <w:rPr>
+                <w:rFonts w:ascii="GDSTransportWebsite" w:hAnsi="GDSTransportWebsite"/>
+                <w:b/>
+                <w:bCs/>
+                <w:color w:val="0A0A0A"/>
+                <w:shd w:val="clear" w:color="auto" w:fill="FFFFFF"/>
+              </w:rPr>
+              <w:t>Have you already sent expert reports or similar to other parties?</w:t>
+            </w:r>
+          </w:p>
+          <w:p>
+            <w:pPr>
+              <w:pStyle w:val="NormalWeb"/>
+              <w:spacing w:before="40" w:beforeAutospacing="0" w:after="40" w:afterAutospacing="0"/>
+            </w:pPr>
+          </w:p>
+        </w:tc>
+        <w:tc>
+          <w:tcPr>
+            <w:tcW w:w="6518" w:type="dxa"/>
+          </w:tcPr>
+          <w:p>
+            <w:pPr>
+              <w:spacing w:before="40" w:after="40"/>
+              <w:rPr>
+                <w:rFonts w:ascii="Arial" w:hAnsi="Arial" w:cs="Arial"/>
+                <w:sz w:val="22"/>
+                <w:szCs w:val="22"/>
+              </w:rPr>
+            </w:pPr>
+            <w:r>
+              <w:rPr>
+                <w:rFonts w:ascii="GDSTransportWebsite" w:hAnsi="GDSTransportWebsite"/>
+                <w:color w:val="0A0A0A"/>
+              </w:rPr>
+              <w:t>&lt;&lt;</w:t>
+            </w:r>
+            <w:proofErr w:type="spellStart"/>
+            <w:r>
+              <w:rPr>
+                <w:rFonts w:ascii="GDSTransportWebsite" w:hAnsi="GDSTransportWebsite"/>
+                <w:color w:val="0A0A0A"/>
+              </w:rPr>
+              <w:t>e</w:t>
+            </w:r>
+            <w:r>
+              <w:rPr>
+                <w:rFonts w:ascii="GDSTransportWebsite" w:hAnsi="GDSTransportWebsite"/>
+                <w:color w:val="0A0A0A"/>
+              </w:rPr>
+              <w:t>xperts.expertReportsSent</w:t>
+            </w:r>
+            <w:proofErr w:type="spellEnd"/>
+            <w:r>
+              <w:rPr>
+                <w:rFonts w:ascii="GDSTransportWebsite" w:hAnsi="GDSTransportWebsite"/>
+                <w:color w:val="0A0A0A"/>
+              </w:rPr>
+              <w:t>&gt;&gt;</w:t>
+            </w:r>
+          </w:p>
+        </w:tc>
+      </w:tr>
+      <w:tr>
+        <w:tc>
+          <w:tcPr>
+            <w:tcW w:w="3542" w:type="dxa"/>
+          </w:tcPr>
+          <w:p>
+            <w:pPr>
+              <w:pStyle w:val="NormalWeb"/>
+              <w:spacing w:before="40" w:beforeAutospacing="0" w:after="40" w:afterAutospacing="0"/>
+              <w:rPr>
+                <w:rFonts w:ascii="GDSTransportWebsite" w:hAnsi="GDSTransportWebsite"/>
+                <w:b/>
+                <w:bCs/>
+                <w:color w:val="0A0A0A"/>
+                <w:shd w:val="clear" w:color="auto" w:fill="FFFFFF"/>
+              </w:rPr>
+            </w:pPr>
+            <w:r>
+              <w:rPr>
+                <w:rFonts w:ascii="GDSTransportWebsite" w:hAnsi="GDSTransportWebsite"/>
+                <w:b/>
+                <w:bCs/>
+                <w:color w:val="0A0A0A"/>
+                <w:shd w:val="clear" w:color="auto" w:fill="FFFFFF"/>
+              </w:rPr>
+              <w:t>Do you think the case is suitable for a single joint expert?</w:t>
+            </w:r>
+          </w:p>
+          <w:p>
+            <w:pPr>
+              <w:pStyle w:val="NormalWeb"/>
+              <w:spacing w:before="40" w:beforeAutospacing="0" w:after="40" w:afterAutospacing="0"/>
+              <w:rPr>
+                <w:rFonts w:ascii="GDSTransportWebsite" w:hAnsi="GDSTransportWebsite"/>
+                <w:b/>
+                <w:bCs/>
+                <w:color w:val="0A0A0A"/>
+                <w:shd w:val="clear" w:color="auto" w:fill="FFFFFF"/>
+              </w:rPr>
+            </w:pPr>
+          </w:p>
+        </w:tc>
+        <w:tc>
+          <w:tcPr>
+            <w:tcW w:w="6518" w:type="dxa"/>
+          </w:tcPr>
+          <w:p>
+            <w:pPr>
+              <w:spacing w:before="40" w:after="40"/>
+              <w:rPr>
+                <w:rFonts w:ascii="GDSTransportWebsite" w:hAnsi="GDSTransportWebsite"/>
+                <w:color w:val="0A0A0A"/>
+              </w:rPr>
+            </w:pPr>
+            <w:r>
+              <w:rPr>
+                <w:rFonts w:ascii="GDSTransportWebsite" w:hAnsi="GDSTransportWebsite"/>
+                <w:color w:val="0A0A0A"/>
+              </w:rPr>
+              <w:t>&lt;&lt;</w:t>
+            </w:r>
+            <w:proofErr w:type="spellStart"/>
+            <w:r>
+              <w:rPr>
+                <w:rFonts w:ascii="GDSTransportWebsite" w:hAnsi="GDSTransportWebsite"/>
+                <w:color w:val="0A0A0A"/>
+              </w:rPr>
+              <w:t>e</w:t>
+            </w:r>
+            <w:r>
+              <w:rPr>
+                <w:rFonts w:ascii="GDSTransportWebsite" w:hAnsi="GDSTransportWebsite"/>
+                <w:color w:val="0A0A0A"/>
+              </w:rPr>
+              <w:t>xperts.jointExpertSuitable</w:t>
+            </w:r>
+            <w:proofErr w:type="spellEnd"/>
+            <w:r>
+              <w:rPr>
+                <w:rFonts w:ascii="GDSTransportWebsite" w:hAnsi="GDSTransportWebsite"/>
+                <w:color w:val="0A0A0A"/>
+              </w:rPr>
+              <w:t>&gt;&gt;</w:t>
+            </w:r>
+          </w:p>
+        </w:tc>
+      </w:tr>
+      <w:tr>
+        <w:tc>
+          <w:tcPr>
+            <w:tcW w:w="10060" w:type="dxa"/>
+            <w:gridSpan w:val="2"/>
+          </w:tcPr>
+          <w:p>
+            <w:pPr>
+              <w:spacing w:before="40" w:after="40"/>
+              <w:rPr>
+                <w:rFonts w:ascii="GDSTransportWebsite" w:hAnsi="GDSTransportWebsite"/>
+                <w:color w:val="0A0A0A"/>
+              </w:rPr>
+            </w:pPr>
+            <w:r>
+              <w:rPr>
+                <w:rFonts w:ascii="GDSTransportWebsite" w:hAnsi="GDSTransportWebsite"/>
+                <w:b/>
+                <w:bCs/>
+                <w:color w:val="0A0A0A"/>
+                <w:shd w:val="clear" w:color="auto" w:fill="FFFFFF"/>
+              </w:rPr>
+              <w:t>&lt;&lt;</w:t>
+            </w:r>
+            <w:proofErr w:type="spellStart"/>
+            <w:r>
+              <w:rPr>
+                <w:rFonts w:ascii="GDSTransportWebsite" w:hAnsi="GDSTransportWebsite"/>
+                <w:b/>
+                <w:bCs/>
+                <w:color w:val="0A0A0A"/>
+                <w:shd w:val="clear" w:color="auto" w:fill="FFFFFF"/>
+              </w:rPr>
+              <w:t>rr_</w:t>
+            </w:r>
+            <w:r>
+              <w:rPr>
+                <w:rFonts w:ascii="GDSTransportWebsite" w:hAnsi="GDSTransportWebsite"/>
+                <w:b/>
+                <w:bCs/>
+                <w:color w:val="0A0A0A"/>
+                <w:shd w:val="clear" w:color="auto" w:fill="FFFFFF"/>
+              </w:rPr>
+              <w:t>e</w:t>
+            </w:r>
+            <w:r>
+              <w:rPr>
+                <w:rFonts w:ascii="GDSTransportWebsite" w:hAnsi="GDSTransportWebsite"/>
+                <w:b/>
+                <w:bCs/>
+                <w:color w:val="0A0A0A"/>
+                <w:shd w:val="clear" w:color="auto" w:fill="FFFFFF"/>
+              </w:rPr>
+              <w:t>xperts.details</w:t>
+            </w:r>
+            <w:proofErr w:type="spellEnd"/>
+            <w:r>
+              <w:rPr>
+                <w:rFonts w:ascii="GDSTransportWebsite" w:hAnsi="GDSTransportWebsite"/>
+                <w:b/>
+                <w:bCs/>
+                <w:color w:val="0A0A0A"/>
+                <w:shd w:val="clear" w:color="auto" w:fill="FFFFFF"/>
+              </w:rPr>
+              <w:t>&gt;&gt;</w:t>
+            </w:r>
+          </w:p>
+        </w:tc>
+      </w:tr>
+      <w:tr>
+        <w:tc>
+          <w:tcPr>
+            <w:tcW w:w="10060" w:type="dxa"/>
+            <w:gridSpan w:val="2"/>
+          </w:tcPr>
+          <w:p>
+            <w:pPr>
+              <w:pBdr>
+                <w:bottom w:val="single" w:sz="4" w:space="1" w:color="auto"/>
+              </w:pBdr>
+              <w:spacing w:before="120" w:after="120"/>
+              <w:rPr>
+                <w:rFonts w:ascii="GDSTransportWebsite" w:hAnsi="GDSTransportWebsite"/>
+                <w:color w:val="0A0A0A"/>
+              </w:rPr>
+            </w:pPr>
+            <w:r>
+              <w:rPr>
+                <w:rFonts w:ascii="GDSTransportWebsite" w:hAnsi="GDSTransportWebsite"/>
+                <w:color w:val="0A0A0A"/>
+              </w:rPr>
+              <w:t xml:space="preserve">Expert </w:t>
+            </w:r>
+            <w:r>
+              <w:rPr>
+                <w:rFonts w:ascii="GDSTransportWebsite" w:hAnsi="GDSTransportWebsite"/>
+                <w:color w:val="0A0A0A"/>
+              </w:rPr>
+              <w:t>&lt;&lt;$</w:t>
+            </w:r>
+            <w:proofErr w:type="spellStart"/>
+            <w:r>
+              <w:rPr>
+                <w:rFonts w:ascii="GDSTransportWebsite" w:hAnsi="GDSTransportWebsite"/>
+                <w:color w:val="0A0A0A"/>
+              </w:rPr>
+              <w:t>itemnum</w:t>
+            </w:r>
+            <w:proofErr w:type="spellEnd"/>
+            <w:r>
+              <w:rPr>
+                <w:rFonts w:ascii="GDSTransportWebsite" w:hAnsi="GDSTransportWebsite"/>
+                <w:color w:val="0A0A0A"/>
+              </w:rPr>
+              <w:t>&gt;&gt;</w:t>
+            </w:r>
+          </w:p>
+        </w:tc>
+      </w:tr>
+      <w:tr>
+        <w:trPr>
+          <w:trHeight w:val="329"/>
+        </w:trPr>
+        <w:tc>
+          <w:tcPr>
+            <w:tcW w:w="3542" w:type="dxa"/>
+          </w:tcPr>
+          <w:p>
+            <w:pPr>
+              <w:spacing w:before="40" w:after="40"/>
+              <w:rPr>
+                <w:rFonts w:ascii="GDSTransportWebsite" w:hAnsi="GDSTransportWebsite"/>
+                <w:b/>
+                <w:bCs/>
+                <w:color w:val="0A0A0A"/>
+                <w:shd w:val="clear" w:color="auto" w:fill="FFFFFF"/>
+              </w:rPr>
+            </w:pPr>
+            <w:r>
+              <w:rPr>
+                <w:rFonts w:ascii="GDSTransportWebsite" w:hAnsi="GDSTransportWebsite"/>
+                <w:b/>
+                <w:bCs/>
+                <w:color w:val="0A0A0A"/>
+                <w:shd w:val="clear" w:color="auto" w:fill="FFFFFF"/>
+              </w:rPr>
+              <w:t>Expert’s name</w:t>
+            </w:r>
+          </w:p>
+          <w:p>
+            <w:pPr>
+              <w:spacing w:before="40" w:after="40"/>
+              <w:rPr>
+                <w:rFonts w:ascii="GDSTransportWebsite" w:hAnsi="GDSTransportWebsite"/>
+                <w:b/>
+                <w:bCs/>
+                <w:color w:val="0A0A0A"/>
+                <w:shd w:val="clear" w:color="auto" w:fill="FFFFFF"/>
+              </w:rPr>
+            </w:pPr>
+          </w:p>
+        </w:tc>
+        <w:tc>
+          <w:tcPr>
+            <w:tcW w:w="6518" w:type="dxa"/>
+          </w:tcPr>
+          <w:p>
+            <w:pPr>
+              <w:spacing w:before="40" w:after="40"/>
+              <w:rPr>
+                <w:rFonts w:ascii="GDSTransportWebsite" w:hAnsi="GDSTransportWebsite"/>
+                <w:b/>
+                <w:bCs/>
+                <w:color w:val="0A0A0A"/>
+                <w:shd w:val="clear" w:color="auto" w:fill="FFFFFF"/>
+              </w:rPr>
+            </w:pPr>
+            <w:r>
+              <w:rPr>
+                <w:rFonts w:ascii="GDSTransportWebsite" w:hAnsi="GDSTransportWebsite"/>
+                <w:color w:val="0A0A0A"/>
+              </w:rPr>
+              <w:t>&lt;&lt;</w:t>
+            </w:r>
+            <w:r>
+              <w:rPr>
+                <w:rFonts w:ascii="GDSTransportWebsite" w:hAnsi="GDSTransportWebsite"/>
+                <w:color w:val="0A0A0A"/>
+              </w:rPr>
+              <w:t>name</w:t>
+            </w:r>
+            <w:r>
+              <w:rPr>
+                <w:rFonts w:ascii="GDSTransportWebsite" w:hAnsi="GDSTransportWebsite"/>
+                <w:color w:val="0A0A0A"/>
+              </w:rPr>
+              <w:t>&gt;&gt;</w:t>
+            </w:r>
+          </w:p>
+        </w:tc>
+      </w:tr>
+      <w:tr>
+        <w:trPr>
+          <w:trHeight w:val="329"/>
+        </w:trPr>
+        <w:tc>
+          <w:tcPr>
+            <w:tcW w:w="3542" w:type="dxa"/>
+          </w:tcPr>
+          <w:p>
+            <w:pPr>
+              <w:spacing w:before="40" w:after="40"/>
+              <w:rPr>
+                <w:rFonts w:ascii="GDSTransportWebsite" w:hAnsi="GDSTransportWebsite"/>
+                <w:b/>
+                <w:bCs/>
+                <w:color w:val="0A0A0A"/>
+                <w:shd w:val="clear" w:color="auto" w:fill="FFFFFF"/>
+              </w:rPr>
+            </w:pPr>
+            <w:r>
+              <w:rPr>
+                <w:rFonts w:ascii="GDSTransportWebsite" w:hAnsi="GDSTransportWebsite"/>
+                <w:b/>
+                <w:bCs/>
+                <w:color w:val="0A0A0A"/>
+                <w:shd w:val="clear" w:color="auto" w:fill="FFFFFF"/>
+              </w:rPr>
+              <w:t>Field of expertise</w:t>
+            </w:r>
+          </w:p>
+          <w:p>
+            <w:pPr>
+              <w:spacing w:before="40" w:after="40"/>
+              <w:rPr>
+                <w:rFonts w:ascii="GDSTransportWebsite" w:hAnsi="GDSTransportWebsite"/>
+                <w:b/>
+                <w:bCs/>
+                <w:color w:val="0A0A0A"/>
+                <w:shd w:val="clear" w:color="auto" w:fill="FFFFFF"/>
+              </w:rPr>
+            </w:pPr>
+          </w:p>
+        </w:tc>
+        <w:tc>
+          <w:tcPr>
+            <w:tcW w:w="6518" w:type="dxa"/>
+          </w:tcPr>
+          <w:p>
+            <w:pPr>
+              <w:spacing w:before="40" w:after="40"/>
+              <w:rPr>
+                <w:rFonts w:ascii="GDSTransportWebsite" w:hAnsi="GDSTransportWebsite"/>
+                <w:b/>
+                <w:bCs/>
+                <w:color w:val="0A0A0A"/>
+                <w:shd w:val="clear" w:color="auto" w:fill="FFFFFF"/>
+              </w:rPr>
+            </w:pPr>
+            <w:r>
+              <w:rPr>
+                <w:rFonts w:ascii="GDSTransportWebsite" w:hAnsi="GDSTransportWebsite"/>
+                <w:color w:val="0A0A0A"/>
+              </w:rPr>
+              <w:t>&lt;&lt;</w:t>
+            </w:r>
+            <w:proofErr w:type="spellStart"/>
+            <w:r>
+              <w:rPr>
+                <w:rFonts w:ascii="GDSTransportWebsite" w:hAnsi="GDSTransportWebsite"/>
+                <w:color w:val="0A0A0A"/>
+              </w:rPr>
+              <w:t>fieldOfExpertise</w:t>
+            </w:r>
+            <w:proofErr w:type="spellEnd"/>
+            <w:r>
+              <w:rPr>
+                <w:rFonts w:ascii="GDSTransportWebsite" w:hAnsi="GDSTransportWebsite"/>
+                <w:color w:val="0A0A0A"/>
+              </w:rPr>
+              <w:t>&gt;&gt;</w:t>
+            </w:r>
+          </w:p>
+        </w:tc>
+      </w:tr>
+      <w:tr>
+        <w:trPr>
+          <w:trHeight w:val="329"/>
+        </w:trPr>
+        <w:tc>
+          <w:tcPr>
+            <w:tcW w:w="3542" w:type="dxa"/>
+          </w:tcPr>
+          <w:p>
+            <w:pPr>
+              <w:spacing w:before="40" w:after="40"/>
+              <w:rPr>
+                <w:rFonts w:ascii="GDSTransportWebsite" w:hAnsi="GDSTransportWebsite"/>
+                <w:b/>
+                <w:bCs/>
+                <w:color w:val="0A0A0A"/>
+                <w:shd w:val="clear" w:color="auto" w:fill="FFFFFF"/>
+              </w:rPr>
+            </w:pPr>
+            <w:r>
+              <w:rPr>
+                <w:rFonts w:ascii="GDSTransportWebsite" w:hAnsi="GDSTransportWebsite"/>
+                <w:b/>
+                <w:bCs/>
+                <w:color w:val="0A0A0A"/>
+                <w:shd w:val="clear" w:color="auto" w:fill="FFFFFF"/>
+              </w:rPr>
+              <w:t>Why you need this expert</w:t>
+            </w:r>
+          </w:p>
+          <w:p>
+            <w:pPr>
+              <w:spacing w:before="40" w:after="40"/>
+              <w:rPr>
+                <w:rFonts w:ascii="GDSTransportWebsite" w:hAnsi="GDSTransportWebsite"/>
+                <w:b/>
+                <w:bCs/>
+                <w:color w:val="0A0A0A"/>
+                <w:shd w:val="clear" w:color="auto" w:fill="FFFFFF"/>
+              </w:rPr>
+            </w:pPr>
+          </w:p>
+        </w:tc>
+        <w:tc>
+          <w:tcPr>
+            <w:tcW w:w="6518" w:type="dxa"/>
+          </w:tcPr>
+          <w:p>
+            <w:pPr>
+              <w:spacing w:before="40" w:after="40"/>
+              <w:rPr>
+                <w:rFonts w:ascii="GDSTransportWebsite" w:hAnsi="GDSTransportWebsite"/>
+                <w:b/>
+                <w:bCs/>
+                <w:color w:val="0A0A0A"/>
+                <w:shd w:val="clear" w:color="auto" w:fill="FFFFFF"/>
+              </w:rPr>
+            </w:pPr>
+            <w:r>
+              <w:rPr>
+                <w:rFonts w:ascii="GDSTransportWebsite" w:hAnsi="GDSTransportWebsite"/>
+                <w:color w:val="0A0A0A"/>
+              </w:rPr>
+              <w:t>&lt;&lt;</w:t>
+            </w:r>
+            <w:proofErr w:type="spellStart"/>
+            <w:r>
+              <w:rPr>
+                <w:rFonts w:ascii="GDSTransportWebsite" w:hAnsi="GDSTransportWebsite"/>
+                <w:color w:val="0A0A0A"/>
+              </w:rPr>
+              <w:t>whyRequired</w:t>
+            </w:r>
+            <w:proofErr w:type="spellEnd"/>
+            <w:r>
+              <w:rPr>
+                <w:rFonts w:ascii="GDSTransportWebsite" w:hAnsi="GDSTransportWebsite"/>
+                <w:color w:val="0A0A0A"/>
+              </w:rPr>
+              <w:t>&gt;&gt;</w:t>
+            </w:r>
+          </w:p>
+        </w:tc>
+      </w:tr>
+      <w:tr>
+        <w:trPr>
+          <w:trHeight w:val="329"/>
+        </w:trPr>
+        <w:tc>
+          <w:tcPr>
+            <w:tcW w:w="3542" w:type="dxa"/>
+          </w:tcPr>
+          <w:p>
+            <w:pPr>
+              <w:spacing w:before="40" w:after="40"/>
+              <w:rPr>
+                <w:rFonts w:ascii="GDSTransportWebsite" w:hAnsi="GDSTransportWebsite"/>
+                <w:b/>
+                <w:bCs/>
+                <w:color w:val="0A0A0A"/>
+                <w:shd w:val="clear" w:color="auto" w:fill="FFFFFF"/>
+              </w:rPr>
+            </w:pPr>
+            <w:r>
+              <w:rPr>
+                <w:rFonts w:ascii="GDSTransportWebsite" w:hAnsi="GDSTransportWebsite"/>
+                <w:b/>
+                <w:bCs/>
+                <w:color w:val="0A0A0A"/>
+                <w:shd w:val="clear" w:color="auto" w:fill="FFFFFF"/>
+              </w:rPr>
+              <w:t>Cost</w:t>
+            </w:r>
+          </w:p>
+          <w:p>
+            <w:pPr>
+              <w:spacing w:before="40" w:after="40"/>
+              <w:rPr>
+                <w:rFonts w:ascii="GDSTransportWebsite" w:hAnsi="GDSTransportWebsite"/>
+                <w:b/>
+                <w:bCs/>
+                <w:color w:val="0A0A0A"/>
+                <w:shd w:val="clear" w:color="auto" w:fill="FFFFFF"/>
+              </w:rPr>
+            </w:pPr>
+          </w:p>
+        </w:tc>
+        <w:tc>
+          <w:tcPr>
+            <w:tcW w:w="6518" w:type="dxa"/>
+          </w:tcPr>
+          <w:p>
+            <w:pPr>
+              <w:spacing w:before="40" w:after="40"/>
+              <w:rPr>
+                <w:rFonts w:ascii="GDSTransportWebsite" w:hAnsi="GDSTransportWebsite"/>
+                <w:b/>
+                <w:bCs/>
+                <w:color w:val="0A0A0A"/>
+                <w:shd w:val="clear" w:color="auto" w:fill="FFFFFF"/>
+              </w:rPr>
+            </w:pPr>
+            <w:r>
+              <w:rPr>
+                <w:rFonts w:ascii="GDSTransportWebsite" w:hAnsi="GDSTransportWebsite"/>
+                <w:color w:val="0A0A0A"/>
+              </w:rPr>
+              <w:t>&lt;&lt;</w:t>
+            </w:r>
+            <w:proofErr w:type="spellStart"/>
+            <w:r>
+              <w:rPr>
+                <w:rFonts w:ascii="GDSTransportWebsite" w:hAnsi="GDSTransportWebsite"/>
+                <w:color w:val="0A0A0A"/>
+              </w:rPr>
+              <w:t>formattedCost</w:t>
+            </w:r>
+            <w:proofErr w:type="spellEnd"/>
+            <w:r>
+              <w:rPr>
+                <w:rFonts w:ascii="GDSTransportWebsite" w:hAnsi="GDSTransportWebsite"/>
+                <w:color w:val="0A0A0A"/>
+              </w:rPr>
+              <w:t>&gt;&gt;</w:t>
+            </w:r>
+          </w:p>
+        </w:tc>
+      </w:tr>
+      <w:tr>
+        <w:tc>
+          <w:tcPr>
+            <w:tcW w:w="10060" w:type="dxa"/>
+            <w:gridSpan w:val="2"/>
+          </w:tcPr>
+          <w:p>
+            <w:pPr>
+              <w:spacing w:before="40" w:after="40"/>
+              <w:rPr>
+                <w:rFonts w:ascii="GDSTransportWebsite" w:hAnsi="GDSTransportWebsite"/>
+                <w:b/>
+                <w:bCs/>
+                <w:color w:val="0A0A0A"/>
+                <w:shd w:val="clear" w:color="auto" w:fill="FFFFFF"/>
+              </w:rPr>
+            </w:pPr>
+            <w:r>
+              <w:rPr>
+                <w:rFonts w:ascii="GDSTransportWebsite" w:hAnsi="GDSTransportWebsite"/>
+                <w:b/>
+                <w:bCs/>
+                <w:color w:val="0A0A0A"/>
+                <w:shd w:val="clear" w:color="auto" w:fill="FFFFFF"/>
+              </w:rPr>
+              <w:t>&lt;&lt;</w:t>
+            </w:r>
+            <w:proofErr w:type="spellStart"/>
+            <w:r>
+              <w:rPr>
+                <w:rFonts w:ascii="GDSTransportWebsite" w:hAnsi="GDSTransportWebsite"/>
+                <w:b/>
+                <w:bCs/>
+                <w:color w:val="0A0A0A"/>
+                <w:shd w:val="clear" w:color="auto" w:fill="FFFFFF"/>
+              </w:rPr>
+              <w:t>e</w:t>
+            </w:r>
+            <w:r>
+              <w:rPr>
+                <w:rFonts w:ascii="GDSTransportWebsite" w:hAnsi="GDSTransportWebsite"/>
+                <w:b/>
+                <w:bCs/>
+                <w:color w:val="0A0A0A"/>
+                <w:shd w:val="clear" w:color="auto" w:fill="FFFFFF"/>
+              </w:rPr>
+              <w:t>r_</w:t>
+            </w:r>
+            <w:r>
+              <w:rPr>
+                <w:rFonts w:ascii="GDSTransportWebsite" w:hAnsi="GDSTransportWebsite"/>
+                <w:b/>
+                <w:bCs/>
+                <w:color w:val="0A0A0A"/>
+                <w:shd w:val="clear" w:color="auto" w:fill="FFFFFF"/>
+              </w:rPr>
+              <w:t>e</w:t>
+            </w:r>
+            <w:r>
+              <w:rPr>
+                <w:rFonts w:ascii="GDSTransportWebsite" w:hAnsi="GDSTransportWebsite"/>
+                <w:b/>
+                <w:bCs/>
+                <w:color w:val="0A0A0A"/>
+                <w:shd w:val="clear" w:color="auto" w:fill="FFFFFF"/>
+              </w:rPr>
+              <w:t>xperts.details</w:t>
+            </w:r>
+            <w:proofErr w:type="spellEnd"/>
+            <w:r>
+              <w:rPr>
+                <w:rFonts w:ascii="GDSTransportWebsite" w:hAnsi="GDSTransportWebsite"/>
+                <w:b/>
+                <w:bCs/>
+                <w:color w:val="0A0A0A"/>
+                <w:shd w:val="clear" w:color="auto" w:fill="FFFFFF"/>
+              </w:rPr>
+              <w:t>&gt;&gt;</w:t>
+            </w:r>
+          </w:p>
+          <w:p>
+            <w:pPr>
+              <w:spacing w:before="40" w:after="40"/>
+              <w:rPr>
+                <w:rFonts w:ascii="GDSTransportWebsite" w:hAnsi="GDSTransportWebsite"/>
+                <w:b/>
+                <w:bCs/>
+                <w:color w:val="0A0A0A"/>
+                <w:shd w:val="clear" w:color="auto" w:fill="FFFFFF"/>
+              </w:rPr>
+            </w:pPr>
+          </w:p>
+        </w:tc>
+      </w:tr>
+    </w:tbl>
+    <w:p>
+      <w:pPr>
+        <w:pBdr>
+          <w:bottom w:val="single" w:sz="4" w:space="1" w:color="auto"/>
+        </w:pBdr>
+        <w:spacing w:before="120" w:after="120"/>
+        <w:rPr>
+          <w:rFonts w:ascii="GDSTransportWebsite" w:hAnsi="GDSTransportWebsite"/>
+          <w:color w:val="0A0A0A"/>
+          <w:sz w:val="36"/>
+          <w:szCs w:val="36"/>
+        </w:rPr>
+      </w:pPr>
+      <w:r>
+        <w:rPr>
+          <w:rFonts w:ascii="GDSTransportWebsite" w:hAnsi="GDSTransportWebsite"/>
+          <w:color w:val="0A0A0A"/>
+          <w:sz w:val="36"/>
+          <w:szCs w:val="36"/>
+        </w:rPr>
+        <w:t>Witnesses</w:t>
+      </w:r>
+    </w:p>
+    <w:tbl>
+      <w:tblPr>
+        <w:tblStyle w:val="TableGrid"/>
+        <w:tblW w:w="10060" w:type="dxa"/>
+        <w:tblInd w:w="-5" w:type="dxa"/>
+        <w:tblBorders>
+          <w:top w:val="none" w:sz="0" w:space="0" w:color="auto"/>
+          <w:left w:val="none" w:sz="0" w:space="0" w:color="auto"/>
+          <w:bottom w:val="none" w:sz="0" w:space="0" w:color="auto"/>
+          <w:right w:val="none" w:sz="0" w:space="0" w:color="auto"/>
+          <w:insideH w:val="none" w:sz="0" w:space="0" w:color="auto"/>
+          <w:insideV w:val="none" w:sz="0" w:space="0" w:color="auto"/>
+        </w:tblBorders>
         <w:tblLayout w:type="fixed"/>
         <w:tblLook w:val="04A0" w:firstRow="1" w:lastRow="0" w:firstColumn="1" w:lastColumn="0" w:noHBand="0" w:noVBand="1"/>
       </w:tblPr>
@@ -1892,17 +2860,31 @@
             <w:pPr>
               <w:pStyle w:val="NormalWeb"/>
               <w:spacing w:before="40" w:beforeAutospacing="0" w:after="40" w:afterAutospacing="0"/>
-            </w:pPr>
-            <w:r>
-              <w:rPr>
-                <w:rFonts w:ascii="GDSTransportWebsite" w:hAnsi="GDSTransportWebsite"/>
-                <w:b/>
-                <w:bCs/>
-                <w:color w:val="0A0A0A"/>
-                <w:shd w:val="clear" w:color="auto" w:fill="FFFFFF"/>
-              </w:rPr>
-              <w:t>Do you want to use an expert?</w:t>
-            </w:r>
+              <w:rPr>
+                <w:rFonts w:ascii="GDSTransportWebsite" w:hAnsi="GDSTransportWebsite"/>
+                <w:b/>
+                <w:bCs/>
+                <w:color w:val="0A0A0A"/>
+                <w:shd w:val="clear" w:color="auto" w:fill="FFFFFF"/>
+              </w:rPr>
+            </w:pPr>
+            <w:r>
+              <w:rPr>
+                <w:rFonts w:ascii="GDSTransportWebsite" w:hAnsi="GDSTransportWebsite"/>
+                <w:b/>
+                <w:bCs/>
+                <w:color w:val="0A0A0A"/>
+                <w:shd w:val="clear" w:color="auto" w:fill="FFFFFF"/>
+              </w:rPr>
+              <w:lastRenderedPageBreak/>
+              <w:t>Do you have witnesses you want to appear at the hearing?</w:t>
+            </w:r>
+          </w:p>
+          <w:p>
+            <w:pPr>
+              <w:pStyle w:val="NormalWeb"/>
+              <w:spacing w:before="40" w:beforeAutospacing="0" w:after="40" w:afterAutospacing="0"/>
+            </w:pPr>
           </w:p>
         </w:tc>
         <w:tc>
@@ -1925,151 +2907,29 @@
               </w:rPr>
               <w:t>&lt;&lt;</w:t>
             </w:r>
-            <w:r>
-              <w:rPr>
-                <w:rFonts w:ascii="GDSTransportWebsite" w:hAnsi="GDSTransportWebsite"/>
-                <w:color w:val="0A0A0A"/>
-              </w:rPr>
-              <w:t>respondent1DQExperts.expertRequired</w:t>
-            </w:r>
-            <w:r>
-              <w:rPr>
-                <w:rFonts w:ascii="GDSTransportWebsite" w:hAnsi="GDSTransportWebsite"/>
-                <w:color w:val="0A0A0A"/>
-              </w:rPr>
-              <w:t>&gt;&gt;</w:t>
-            </w:r>
-          </w:p>
-        </w:tc>
-      </w:tr>
-      <w:tr>
-        <w:tc>
-          <w:tcPr>
-            <w:tcW w:w="3542" w:type="dxa"/>
-          </w:tcPr>
-          <w:p>
-            <w:pPr>
-              <w:pStyle w:val="NormalWeb"/>
-              <w:spacing w:before="40" w:beforeAutospacing="0" w:after="40" w:afterAutospacing="0"/>
-            </w:pPr>
-            <w:r>
-              <w:rPr>
-                <w:rFonts w:ascii="GDSTransportWebsite" w:hAnsi="GDSTransportWebsite"/>
-                <w:b/>
-                <w:bCs/>
-                <w:color w:val="0A0A0A"/>
-                <w:shd w:val="clear" w:color="auto" w:fill="FFFFFF"/>
-              </w:rPr>
-              <w:t>Have you already sent expert reports or similar to other parties?</w:t>
-            </w:r>
-          </w:p>
-        </w:tc>
-        <w:tc>
-          <w:tcPr>
-            <w:tcW w:w="6518" w:type="dxa"/>
-          </w:tcPr>
-          <w:p>
-            <w:pPr>
-              <w:spacing w:before="40" w:after="40"/>
-              <w:rPr>
-                <w:rFonts w:ascii="Arial" w:hAnsi="Arial" w:cs="Arial"/>
-                <w:sz w:val="22"/>
-                <w:szCs w:val="22"/>
-              </w:rPr>
-            </w:pPr>
-            <w:r>
-              <w:rPr>
-                <w:rFonts w:ascii="GDSTransportWebsite" w:hAnsi="GDSTransportWebsite"/>
-                <w:color w:val="0A0A0A"/>
-              </w:rPr>
-              <w:t>&lt;&lt;</w:t>
-            </w:r>
-            <w:r>
-              <w:rPr>
-                <w:rFonts w:ascii="GDSTransportWebsite" w:hAnsi="GDSTransportWebsite"/>
-                <w:color w:val="0A0A0A"/>
-              </w:rPr>
-              <w:t>respondent1DQExperts.</w:t>
-            </w:r>
-            <w:r>
-              <w:rPr>
-                <w:rFonts w:ascii="GDSTransportWebsite" w:hAnsi="GDSTransportWebsite"/>
-                <w:color w:val="0A0A0A"/>
-              </w:rPr>
-              <w:t>expertReportsSent</w:t>
-            </w:r>
-            <w:r>
-              <w:rPr>
-                <w:rFonts w:ascii="GDSTransportWebsite" w:hAnsi="GDSTransportWebsite"/>
-                <w:color w:val="0A0A0A"/>
-              </w:rPr>
-              <w:t>&gt;&gt;</w:t>
-            </w:r>
-          </w:p>
-        </w:tc>
-      </w:tr>
-      <w:tr>
-        <w:tc>
-          <w:tcPr>
-            <w:tcW w:w="3542" w:type="dxa"/>
-          </w:tcPr>
-          <w:p>
-            <w:pPr>
-              <w:pStyle w:val="NormalWeb"/>
-              <w:spacing w:before="40" w:beforeAutospacing="0" w:after="40" w:afterAutospacing="0"/>
-              <w:rPr>
-                <w:rFonts w:ascii="GDSTransportWebsite" w:hAnsi="GDSTransportWebsite"/>
-                <w:b/>
-                <w:bCs/>
-                <w:color w:val="0A0A0A"/>
-                <w:shd w:val="clear" w:color="auto" w:fill="FFFFFF"/>
-              </w:rPr>
-            </w:pPr>
-            <w:r>
-              <w:rPr>
-                <w:rFonts w:ascii="GDSTransportWebsite" w:hAnsi="GDSTransportWebsite"/>
-                <w:b/>
-                <w:bCs/>
-                <w:color w:val="0A0A0A"/>
-                <w:shd w:val="clear" w:color="auto" w:fill="FFFFFF"/>
-              </w:rPr>
-              <w:t>Do you think the case is suitable for a single joint expert?</w:t>
-            </w:r>
-          </w:p>
-        </w:tc>
-        <w:tc>
-          <w:tcPr>
-            <w:tcW w:w="6518" w:type="dxa"/>
-          </w:tcPr>
-          <w:p>
-            <w:pPr>
-              <w:spacing w:before="40" w:after="40"/>
-              <w:rPr>
-                <w:rFonts w:ascii="GDSTransportWebsite" w:hAnsi="GDSTransportWebsite"/>
-                <w:color w:val="0A0A0A"/>
-              </w:rPr>
-            </w:pPr>
-            <w:r>
-              <w:rPr>
-                <w:rFonts w:ascii="GDSTransportWebsite" w:hAnsi="GDSTransportWebsite"/>
-                <w:color w:val="0A0A0A"/>
-              </w:rPr>
-              <w:t>&lt;&lt;</w:t>
-            </w:r>
-            <w:r>
-              <w:rPr>
-                <w:rFonts w:ascii="GDSTransportWebsite" w:hAnsi="GDSTransportWebsite"/>
-                <w:color w:val="0A0A0A"/>
-              </w:rPr>
-              <w:t>respondent1DQExperts.</w:t>
-            </w:r>
-            <w:r>
-              <w:rPr>
-                <w:rFonts w:ascii="GDSTransportWebsite" w:hAnsi="GDSTransportWebsite"/>
-                <w:color w:val="0A0A0A"/>
-              </w:rPr>
-              <w:t>jointExpertSuitable</w:t>
-            </w:r>
+            <w:proofErr w:type="spellStart"/>
+            <w:r>
+              <w:rPr>
+                <w:rFonts w:ascii="GDSTransportWebsite" w:hAnsi="GDSTransportWebsite"/>
+                <w:color w:val="0A0A0A"/>
+              </w:rPr>
+              <w:t>w</w:t>
+            </w:r>
+            <w:r>
+              <w:rPr>
+                <w:rFonts w:ascii="GDSTransportWebsite" w:hAnsi="GDSTransportWebsite"/>
+                <w:color w:val="0A0A0A"/>
+              </w:rPr>
+              <w:t>itnesses</w:t>
+            </w:r>
+            <w:r>
+              <w:rPr>
+                <w:rFonts w:ascii="GDSTransportWebsite" w:hAnsi="GDSTransportWebsite"/>
+                <w:color w:val="0A0A0A"/>
+              </w:rPr>
+              <w:t>.witnessesToAppear</w:t>
+            </w:r>
+            <w:proofErr w:type="spellEnd"/>
             <w:r>
               <w:rPr>
                 <w:rFonts w:ascii="GDSTransportWebsite" w:hAnsi="GDSTransportWebsite"/>
@@ -2102,18 +2962,40 @@
                 <w:color w:val="0A0A0A"/>
                 <w:shd w:val="clear" w:color="auto" w:fill="FFFFFF"/>
               </w:rPr>
-              <w:t>&lt;&lt;rr_</w:t>
-            </w:r>
-            <w:r>
-              <w:rPr>
-                <w:rFonts w:ascii="GDSTransportWebsite" w:hAnsi="GDSTransportWebsite"/>
-                <w:b/>
-                <w:bCs/>
-                <w:color w:val="0A0A0A"/>
-                <w:shd w:val="clear" w:color="auto" w:fill="FFFFFF"/>
-              </w:rPr>
-              <w:t>respondent1DQExperts.details</w:t>
-            </w:r>
+              <w:t>&lt;&lt;</w:t>
+            </w:r>
+            <w:proofErr w:type="spellStart"/>
+            <w:r>
+              <w:rPr>
+                <w:rFonts w:ascii="GDSTransportWebsite" w:hAnsi="GDSTransportWebsite"/>
+                <w:b/>
+                <w:bCs/>
+                <w:color w:val="0A0A0A"/>
+                <w:shd w:val="clear" w:color="auto" w:fill="FFFFFF"/>
+              </w:rPr>
+              <w:t>rr_</w:t>
+            </w:r>
+            <w:r>
+              <w:rPr>
+                <w:rFonts w:ascii="GDSTransportWebsite" w:hAnsi="GDSTransportWebsite"/>
+                <w:b/>
+                <w:bCs/>
+                <w:color w:val="0A0A0A"/>
+                <w:shd w:val="clear" w:color="auto" w:fill="FFFFFF"/>
+              </w:rPr>
+              <w:t>w</w:t>
+            </w:r>
+            <w:r>
+              <w:rPr>
+                <w:rFonts w:ascii="GDSTransportWebsite" w:hAnsi="GDSTransportWebsite"/>
+                <w:b/>
+                <w:bCs/>
+                <w:color w:val="0A0A0A"/>
+                <w:shd w:val="clear" w:color="auto" w:fill="FFFFFF"/>
+              </w:rPr>
+              <w:t>itnesses.details</w:t>
+            </w:r>
+            <w:proofErr w:type="spellEnd"/>
             <w:r>
               <w:rPr>
                 <w:rFonts w:ascii="GDSTransportWebsite" w:hAnsi="GDSTransportWebsite"/>
@@ -2148,16 +3030,15 @@
               <w:rPr>
                 <w:rFonts w:ascii="GDSTransportWebsite" w:hAnsi="GDSTransportWebsite"/>
                 <w:color w:val="0A0A0A"/>
-                <w:shd w:val="clear" w:color="auto" w:fill="FFFFFF"/>
-              </w:rPr>
-              <w:t xml:space="preserve">&lt;&lt;cs_{$size&gt;1}&gt;&gt; </w:t>
-            </w:r>
-            <w:r>
-              <w:rPr>
-                <w:rFonts w:ascii="GDSTransportWebsite" w:hAnsi="GDSTransportWebsite"/>
-                <w:color w:val="0A0A0A"/>
-              </w:rPr>
-              <w:t xml:space="preserve">Expert </w:t>
+              </w:rPr>
+              <w:t>Witness</w:t>
+            </w:r>
+            <w:r>
+              <w:rPr>
+                <w:rFonts w:ascii="GDSTransportWebsite" w:hAnsi="GDSTransportWebsite"/>
+                <w:color w:val="0A0A0A"/>
+              </w:rPr>
+              <w:t xml:space="preserve"> </w:t>
             </w:r>
             <w:r>
               <w:rPr>
@@ -2180,7 +3061,7 @@
                 <w:rFonts w:ascii="GDSTransportWebsite" w:hAnsi="GDSTransportWebsite"/>
                 <w:color w:val="0A0A0A"/>
               </w:rPr>
-              <w:t>&gt;&gt;&lt;&lt;es_&gt;&gt;</w:t>
+              <w:t>&gt;&gt;</w:t>
             </w:r>
           </w:p>
         </w:tc>
@@ -2212,8 +3093,20 @@
                 <w:color w:val="0A0A0A"/>
                 <w:shd w:val="clear" w:color="auto" w:fill="FFFFFF"/>
               </w:rPr>
-              <w:t>Expert’s name</w:t>
-            </w:r>
+              <w:t>Name</w:t>
+            </w:r>
+          </w:p>
+          <w:p>
+            <w:pPr>
+              <w:spacing w:before="40" w:after="40"/>
+              <w:rPr>
+                <w:rFonts w:ascii="GDSTransportWebsite" w:hAnsi="GDSTransportWebsite"/>
+                <w:b/>
+                <w:bCs/>
+                <w:color w:val="0A0A0A"/>
+                <w:shd w:val="clear" w:color="auto" w:fill="FFFFFF"/>
+              </w:rPr>
+            </w:pPr>
           </w:p>
         </w:tc>
         <w:tc>
@@ -2236,21 +3129,7 @@
                 <w:rFonts w:ascii="GDSTransportWebsite" w:hAnsi="GDSTransportWebsite"/>
                 <w:color w:val="0A0A0A"/>
               </w:rPr>
-              <w:t>&lt;&lt;</w:t>
-            </w:r>
-            <w:r>
-              <w:rPr>
-                <w:rFonts w:ascii="GDSTransportWebsite" w:hAnsi="GDSTransportWebsite"/>
-                <w:color w:val="0A0A0A"/>
-              </w:rPr>
-              <w:t>name</w:t>
-            </w:r>
-            <w:r>
-              <w:rPr>
-                <w:rFonts w:ascii="GDSTransportWebsite" w:hAnsi="GDSTransportWebsite"/>
-                <w:color w:val="0A0A0A"/>
-              </w:rPr>
-              <w:t>&gt;&gt;</w:t>
+              <w:t>&lt;&lt;name&gt;&gt;</w:t>
             </w:r>
           </w:p>
         </w:tc>
@@ -2282,8 +3161,20 @@
                 <w:color w:val="0A0A0A"/>
                 <w:shd w:val="clear" w:color="auto" w:fill="FFFFFF"/>
               </w:rPr>
-              <w:t>Field of expertise</w:t>
-            </w:r>
+              <w:t>What are they a witness to?</w:t>
+            </w:r>
+          </w:p>
+          <w:p>
+            <w:pPr>
+              <w:spacing w:before="40" w:after="40"/>
+              <w:rPr>
+                <w:rFonts w:ascii="GDSTransportWebsite" w:hAnsi="GDSTransportWebsite"/>
+                <w:b/>
+                <w:bCs/>
+                <w:color w:val="0A0A0A"/>
+                <w:shd w:val="clear" w:color="auto" w:fill="FFFFFF"/>
+              </w:rPr>
+            </w:pPr>
           </w:p>
         </w:tc>
         <w:tc>
@@ -2314,151 +3205,7 @@
                 <w:rFonts w:ascii="GDSTransportWebsite" w:hAnsi="GDSTransportWebsite"/>
                 <w:color w:val="0A0A0A"/>
               </w:rPr>
-              <w:t>fieldOfExpertise</w:t>
-            </w:r>
-            <w:proofErr w:type="spellEnd"/>
-            <w:r>
-              <w:rPr>
-                <w:rFonts w:ascii="GDSTransportWebsite" w:hAnsi="GDSTransportWebsite"/>
-                <w:color w:val="0A0A0A"/>
-              </w:rPr>
-              <w:t>&gt;&gt;</w:t>
-            </w:r>
-          </w:p>
-        </w:tc>
-      </w:tr>
-      <w:tr>
-        <w:trPr>
-          <w:trHeight w:val="329"/>
-        </w:trPr>
-        <w:tc>
-          <w:tcPr>
-            <w:tcW w:w="3542" w:type="dxa"/>
-          </w:tcPr>
-          <w:p>
-            <w:pPr>
-              <w:spacing w:before="40" w:after="40"/>
-              <w:rPr>
-                <w:rFonts w:ascii="GDSTransportWebsite" w:hAnsi="GDSTransportWebsite"/>
-                <w:b/>
-                <w:bCs/>
-                <w:color w:val="0A0A0A"/>
-                <w:shd w:val="clear" w:color="auto" w:fill="FFFFFF"/>
-              </w:rPr>
-            </w:pPr>
-            <w:r>
-              <w:rPr>
-                <w:rFonts w:ascii="GDSTransportWebsite" w:hAnsi="GDSTransportWebsite"/>
-                <w:b/>
-                <w:bCs/>
-                <w:color w:val="0A0A0A"/>
-                <w:shd w:val="clear" w:color="auto" w:fill="FFFFFF"/>
-              </w:rPr>
-              <w:t>Why you need this expert</w:t>
-            </w:r>
-          </w:p>
-        </w:tc>
-        <w:tc>
-          <w:tcPr>
-            <w:tcW w:w="6518" w:type="dxa"/>
-          </w:tcPr>
-          <w:p>
-            <w:pPr>
-              <w:spacing w:before="40" w:after="40"/>
-              <w:rPr>
-                <w:rFonts w:ascii="GDSTransportWebsite" w:hAnsi="GDSTransportWebsite"/>
-                <w:b/>
-                <w:bCs/>
-                <w:color w:val="0A0A0A"/>
-                <w:shd w:val="clear" w:color="auto" w:fill="FFFFFF"/>
-              </w:rPr>
-            </w:pPr>
-            <w:r>
-              <w:rPr>
-                <w:rFonts w:ascii="GDSTransportWebsite" w:hAnsi="GDSTransportWebsite"/>
-                <w:color w:val="0A0A0A"/>
-              </w:rPr>
-              <w:t>&lt;&lt;</w:t>
-            </w:r>
-            <w:proofErr w:type="spellStart"/>
-            <w:r>
-              <w:rPr>
-                <w:rFonts w:ascii="GDSTransportWebsite" w:hAnsi="GDSTransportWebsite"/>
-                <w:color w:val="0A0A0A"/>
-              </w:rPr>
-              <w:t>whyRequired</w:t>
-            </w:r>
-            <w:proofErr w:type="spellEnd"/>
-            <w:r>
-              <w:rPr>
-                <w:rFonts w:ascii="GDSTransportWebsite" w:hAnsi="GDSTransportWebsite"/>
-                <w:color w:val="0A0A0A"/>
-              </w:rPr>
-              <w:t>&gt;&gt;</w:t>
-            </w:r>
-          </w:p>
-        </w:tc>
-      </w:tr>
-      <w:tr>
-        <w:trPr>
-          <w:trHeight w:val="329"/>
-        </w:trPr>
-        <w:tc>
-          <w:tcPr>
-            <w:tcW w:w="3542" w:type="dxa"/>
-          </w:tcPr>
-          <w:p>
-            <w:pPr>
-              <w:spacing w:before="40" w:after="40"/>
-              <w:rPr>
-                <w:rFonts w:ascii="GDSTransportWebsite" w:hAnsi="GDSTransportWebsite"/>
-                <w:b/>
-                <w:bCs/>
-                <w:color w:val="0A0A0A"/>
-                <w:shd w:val="clear" w:color="auto" w:fill="FFFFFF"/>
-              </w:rPr>
-            </w:pPr>
-            <w:r>
-              <w:rPr>
-                <w:rFonts w:ascii="GDSTransportWebsite" w:hAnsi="GDSTransportWebsite"/>
-                <w:b/>
-                <w:bCs/>
-                <w:color w:val="0A0A0A"/>
-                <w:shd w:val="clear" w:color="auto" w:fill="FFFFFF"/>
-              </w:rPr>
-              <w:t>Cost</w:t>
-            </w:r>
-          </w:p>
-        </w:tc>
-        <w:tc>
-          <w:tcPr>
-            <w:tcW w:w="6518" w:type="dxa"/>
-          </w:tcPr>
-          <w:p>
-            <w:pPr>
-              <w:spacing w:before="40" w:after="40"/>
-              <w:rPr>
-                <w:rFonts w:ascii="GDSTransportWebsite" w:hAnsi="GDSTransportWebsite"/>
-                <w:b/>
-                <w:bCs/>
-                <w:color w:val="0A0A0A"/>
-                <w:shd w:val="clear" w:color="auto" w:fill="FFFFFF"/>
-              </w:rPr>
-            </w:pPr>
-            <w:r>
-              <w:rPr>
-                <w:rFonts w:ascii="GDSTransportWebsite" w:hAnsi="GDSTransportWebsite"/>
-                <w:color w:val="0A0A0A"/>
-              </w:rPr>
-              <w:t>&lt;&lt;</w:t>
-            </w:r>
-            <w:proofErr w:type="spellStart"/>
-            <w:r>
-              <w:rPr>
-                <w:rFonts w:ascii="GDSTransportWebsite" w:hAnsi="GDSTransportWebsite"/>
-                <w:color w:val="0A0A0A"/>
-              </w:rPr>
-              <w:t>estimatedCost</w:t>
+              <w:t>reasonForWitness</w:t>
             </w:r>
             <w:proofErr w:type="spellEnd"/>
             <w:r>
@@ -2498,36 +3245,48 @@
               </w:rPr>
               <w:t>&lt;&lt;</w:t>
             </w:r>
-            <w:r>
-              <w:rPr>
-                <w:rFonts w:ascii="GDSTransportWebsite" w:hAnsi="GDSTransportWebsite"/>
-                <w:b/>
-                <w:bCs/>
-                <w:color w:val="0A0A0A"/>
-                <w:shd w:val="clear" w:color="auto" w:fill="FFFFFF"/>
-              </w:rPr>
-              <w:t>e</w:t>
-            </w:r>
-            <w:r>
-              <w:rPr>
-                <w:rFonts w:ascii="GDSTransportWebsite" w:hAnsi="GDSTransportWebsite"/>
-                <w:b/>
-                <w:bCs/>
-                <w:color w:val="0A0A0A"/>
-                <w:shd w:val="clear" w:color="auto" w:fill="FFFFFF"/>
-              </w:rPr>
-              <w:t>r_</w:t>
-            </w:r>
-            <w:r>
-              <w:rPr>
-                <w:rFonts w:ascii="GDSTransportWebsite" w:hAnsi="GDSTransportWebsite"/>
-                <w:b/>
-                <w:bCs/>
-                <w:color w:val="0A0A0A"/>
-                <w:shd w:val="clear" w:color="auto" w:fill="FFFFFF"/>
-              </w:rPr>
-              <w:t>respondent1DQExperts.details</w:t>
-            </w:r>
+            <w:proofErr w:type="spellStart"/>
+            <w:r>
+              <w:rPr>
+                <w:rFonts w:ascii="GDSTransportWebsite" w:hAnsi="GDSTransportWebsite"/>
+                <w:b/>
+                <w:bCs/>
+                <w:color w:val="0A0A0A"/>
+                <w:shd w:val="clear" w:color="auto" w:fill="FFFFFF"/>
+              </w:rPr>
+              <w:t>er</w:t>
+            </w:r>
+            <w:r>
+              <w:rPr>
+                <w:rFonts w:ascii="GDSTransportWebsite" w:hAnsi="GDSTransportWebsite"/>
+                <w:b/>
+                <w:bCs/>
+                <w:color w:val="0A0A0A"/>
+                <w:shd w:val="clear" w:color="auto" w:fill="FFFFFF"/>
+              </w:rPr>
+              <w:t>_</w:t>
+            </w:r>
+            <w:r>
+              <w:rPr>
+                <w:rFonts w:ascii="GDSTransportWebsite" w:hAnsi="GDSTransportWebsite"/>
+                <w:b/>
+                <w:bCs/>
+                <w:color w:val="0A0A0A"/>
+                <w:shd w:val="clear" w:color="auto" w:fill="FFFFFF"/>
+              </w:rPr>
+              <w:t>w</w:t>
+            </w:r>
+            <w:r>
+              <w:rPr>
+                <w:rFonts w:ascii="GDSTransportWebsite" w:hAnsi="GDSTransportWebsite"/>
+                <w:b/>
+                <w:bCs/>
+                <w:color w:val="0A0A0A"/>
+                <w:shd w:val="clear" w:color="auto" w:fill="FFFFFF"/>
+              </w:rPr>
+              <w:t>itnesses.details</w:t>
+            </w:r>
+            <w:proofErr w:type="spellEnd"/>
             <w:r>
               <w:rPr>
                 <w:rFonts w:ascii="GDSTransportWebsite" w:hAnsi="GDSTransportWebsite"/>
@@ -2562,7 +3321,7 @@
           <w:sz w:val="36"/>
           <w:szCs w:val="36"/>
         </w:rPr>
-        <w:t>Witnesses</w:t>
+        <w:t>Hearing</w:t>
       </w:r>
     </w:p>
     <w:tbl>
@@ -2570,6 +3329,14 @@
         <w:tblStyle w:val="TableGrid"/>
         <w:tblW w:w="10060" w:type="dxa"/>
         <w:tblInd w:w="-5" w:type="dxa"/>
+        <w:tblBorders>
+          <w:top w:val="none" w:sz="0" w:space="0" w:color="auto"/>
+          <w:left w:val="none" w:sz="0" w:space="0" w:color="auto"/>
+          <w:bottom w:val="none" w:sz="0" w:space="0" w:color="auto"/>
+          <w:right w:val="none" w:sz="0" w:space="0" w:color="auto"/>
+          <w:insideH w:val="none" w:sz="0" w:space="0" w:color="auto"/>
+          <w:insideV w:val="none" w:sz="0" w:space="0" w:color="auto"/>
+        </w:tblBorders>
         <w:tblLayout w:type="fixed"/>
         <w:tblLook w:val="04A0" w:firstRow="1" w:lastRow="0" w:firstColumn="1" w:lastColumn="0" w:noHBand="0" w:noVBand="1"/>
       </w:tblPr>
@@ -2589,17 +3356,30 @@
             <w:pPr>
               <w:pStyle w:val="NormalWeb"/>
               <w:spacing w:before="40" w:beforeAutospacing="0" w:after="40" w:afterAutospacing="0"/>
-            </w:pPr>
-            <w:r>
-              <w:rPr>
-                <w:rFonts w:ascii="GDSTransportWebsite" w:hAnsi="GDSTransportWebsite"/>
-                <w:b/>
-                <w:bCs/>
-                <w:color w:val="0A0A0A"/>
-                <w:shd w:val="clear" w:color="auto" w:fill="FFFFFF"/>
-              </w:rPr>
-              <w:t>Do you have witnesses you want to appear at the hearing?</w:t>
-            </w:r>
+              <w:rPr>
+                <w:rFonts w:ascii="GDSTransportWebsite" w:hAnsi="GDSTransportWebsite"/>
+                <w:b/>
+                <w:bCs/>
+                <w:color w:val="0A0A0A"/>
+                <w:shd w:val="clear" w:color="auto" w:fill="FFFFFF"/>
+              </w:rPr>
+            </w:pPr>
+            <w:r>
+              <w:rPr>
+                <w:rFonts w:ascii="GDSTransportWebsite" w:hAnsi="GDSTransportWebsite"/>
+                <w:b/>
+                <w:bCs/>
+                <w:color w:val="0A0A0A"/>
+                <w:shd w:val="clear" w:color="auto" w:fill="FFFFFF"/>
+              </w:rPr>
+              <w:t>How long do you estimate the hearing will take?</w:t>
+            </w:r>
+          </w:p>
+          <w:p>
+            <w:pPr>
+              <w:pStyle w:val="NormalWeb"/>
+              <w:spacing w:before="40" w:beforeAutospacing="0" w:after="40" w:afterAutospacing="0"/>
+            </w:pPr>
           </w:p>
         </w:tc>
         <w:tc>
@@ -2622,20 +3402,103 @@
               </w:rPr>
               <w:t>&lt;&lt;</w:t>
             </w:r>
-            <w:r>
-              <w:rPr>
-                <w:rFonts w:ascii="GDSTransportWebsite" w:hAnsi="GDSTransportWebsite"/>
-                <w:color w:val="0A0A0A"/>
-              </w:rPr>
-              <w:t>respondent1DQWitnesses</w:t>
-            </w:r>
-            <w:r>
-              <w:rPr>
-                <w:rFonts w:ascii="GDSTransportWebsite" w:hAnsi="GDSTransportWebsite"/>
-                <w:color w:val="0A0A0A"/>
-              </w:rPr>
-              <w:t>.witnessesToAppear</w:t>
-            </w:r>
+            <w:proofErr w:type="spellStart"/>
+            <w:r>
+              <w:rPr>
+                <w:rFonts w:ascii="GDSTransportWebsite" w:hAnsi="GDSTransportWebsite"/>
+                <w:color w:val="0A0A0A"/>
+              </w:rPr>
+              <w:t>h</w:t>
+            </w:r>
+            <w:r>
+              <w:rPr>
+                <w:rFonts w:ascii="GDSTransportWebsite" w:hAnsi="GDSTransportWebsite"/>
+                <w:color w:val="0A0A0A"/>
+              </w:rPr>
+              <w:t>earing.hearingLength</w:t>
+            </w:r>
+            <w:proofErr w:type="spellEnd"/>
+            <w:r>
+              <w:rPr>
+                <w:rFonts w:ascii="GDSTransportWebsite" w:hAnsi="GDSTransportWebsite"/>
+                <w:color w:val="0A0A0A"/>
+              </w:rPr>
+              <w:t>&gt;&gt;</w:t>
+            </w:r>
+          </w:p>
+        </w:tc>
+      </w:tr>
+      <w:tr>
+        <w:tc>
+          <w:tcPr>
+            <w:tcW w:w="3542" w:type="dxa"/>
+          </w:tcPr>
+          <w:p>
+            <w:pPr>
+              <w:pStyle w:val="NormalWeb"/>
+              <w:spacing w:before="40" w:beforeAutospacing="0" w:after="40" w:afterAutospacing="0"/>
+              <w:rPr>
+                <w:rFonts w:ascii="GDSTransportWebsite" w:hAnsi="GDSTransportWebsite"/>
+                <w:b/>
+                <w:bCs/>
+                <w:color w:val="0A0A0A"/>
+                <w:shd w:val="clear" w:color="auto" w:fill="FFFFFF"/>
+              </w:rPr>
+            </w:pPr>
+            <w:r>
+              <w:rPr>
+                <w:rFonts w:ascii="GDSTransportWebsite" w:hAnsi="GDSTransportWebsite"/>
+                <w:b/>
+                <w:bCs/>
+                <w:color w:val="0A0A0A"/>
+                <w:shd w:val="clear" w:color="auto" w:fill="FFFFFF"/>
+              </w:rPr>
+              <w:t>Are there any days within the next 12 months when you, your client, an expert or a witness couldn’t attend a hearing?</w:t>
+            </w:r>
+          </w:p>
+          <w:p>
+            <w:pPr>
+              <w:pStyle w:val="NormalWeb"/>
+              <w:spacing w:before="40" w:beforeAutospacing="0" w:after="40" w:afterAutospacing="0"/>
+            </w:pPr>
+          </w:p>
+        </w:tc>
+        <w:tc>
+          <w:tcPr>
+            <w:tcW w:w="6518" w:type="dxa"/>
+          </w:tcPr>
+          <w:p>
+            <w:pPr>
+              <w:spacing w:before="40" w:after="40"/>
+              <w:rPr>
+                <w:rFonts w:ascii="Arial" w:hAnsi="Arial" w:cs="Arial"/>
+                <w:sz w:val="22"/>
+                <w:szCs w:val="22"/>
+              </w:rPr>
+            </w:pPr>
+            <w:r>
+              <w:rPr>
+                <w:rFonts w:ascii="GDSTransportWebsite" w:hAnsi="GDSTransportWebsite"/>
+                <w:color w:val="0A0A0A"/>
+              </w:rPr>
+              <w:t>&lt;&lt;</w:t>
+            </w:r>
+            <w:proofErr w:type="spellStart"/>
+            <w:r>
+              <w:rPr>
+                <w:rFonts w:ascii="GDSTransportWebsite" w:hAnsi="GDSTransportWebsite"/>
+                <w:color w:val="0A0A0A"/>
+              </w:rPr>
+              <w:t>h</w:t>
+            </w:r>
+            <w:r>
+              <w:rPr>
+                <w:rFonts w:ascii="GDSTransportWebsite" w:hAnsi="GDSTransportWebsite"/>
+                <w:color w:val="0A0A0A"/>
+              </w:rPr>
+              <w:t>earing.unavailableDatesRequired</w:t>
+            </w:r>
+            <w:proofErr w:type="spellEnd"/>
             <w:r>
               <w:rPr>
                 <w:rFonts w:ascii="GDSTransportWebsite" w:hAnsi="GDSTransportWebsite"/>
@@ -2654,53 +3517,6 @@
           </w:tcPr>
           <w:p>
             <w:pPr>
-              <w:spacing w:before="40" w:after="40"/>
-              <w:rPr>
-                <w:rFonts w:ascii="GDSTransportWebsite" w:hAnsi="GDSTransportWebsite"/>
-                <w:color w:val="0A0A0A"/>
-              </w:rPr>
-            </w:pPr>
-            <w:r>
-              <w:rPr>
-                <w:rFonts w:ascii="GDSTransportWebsite" w:hAnsi="GDSTransportWebsite"/>
-                <w:b/>
-                <w:bCs/>
-                <w:color w:val="0A0A0A"/>
-                <w:shd w:val="clear" w:color="auto" w:fill="FFFFFF"/>
-              </w:rPr>
-              <w:t>&lt;&lt;rr_</w:t>
-            </w:r>
-            <w:r>
-              <w:rPr>
-                <w:rFonts w:ascii="GDSTransportWebsite" w:hAnsi="GDSTransportWebsite"/>
-                <w:b/>
-                <w:bCs/>
-                <w:color w:val="0A0A0A"/>
-                <w:shd w:val="clear" w:color="auto" w:fill="FFFFFF"/>
-              </w:rPr>
-              <w:t>respondent1DQWitnesses.details</w:t>
-            </w:r>
-            <w:r>
-              <w:rPr>
-                <w:rFonts w:ascii="GDSTransportWebsite" w:hAnsi="GDSTransportWebsite"/>
-                <w:b/>
-                <w:bCs/>
-                <w:color w:val="0A0A0A"/>
-                <w:shd w:val="clear" w:color="auto" w:fill="FFFFFF"/>
-              </w:rPr>
-              <w:t>&gt;&gt;</w:t>
-            </w:r>
-          </w:p>
-        </w:tc>
-      </w:tr>
-      <w:tr>
-        <w:tc>
-          <w:tcPr>
-            <w:tcW w:w="10060" w:type="dxa"/>
-            <w:gridSpan w:val="2"/>
-          </w:tcPr>
-          <w:p>
-            <w:pPr>
               <w:pBdr>
                 <w:bottom w:val="single" w:sz="4" w:space="1" w:color="auto"/>
               </w:pBdr>
@@ -2716,28 +3532,7 @@
                 <w:color w:val="0A0A0A"/>
                 <w:shd w:val="clear" w:color="auto" w:fill="FFFFFF"/>
               </w:rPr>
-              <w:t xml:space="preserve">&lt;&lt;cs_{$size&gt;1}&gt;&gt; </w:t>
-            </w:r>
-            <w:r>
-              <w:rPr>
-                <w:rFonts w:ascii="GDSTransportWebsite" w:hAnsi="GDSTransportWebsite"/>
-                <w:color w:val="0A0A0A"/>
-              </w:rPr>
-              <w:t>Witness</w:t>
-            </w:r>
-            <w:r>
-              <w:rPr>
-                <w:rFonts w:ascii="GDSTransportWebsite" w:hAnsi="GDSTransportWebsite"/>
-                <w:color w:val="0A0A0A"/>
-              </w:rPr>
-              <w:t xml:space="preserve"> </w:t>
-            </w:r>
-            <w:r>
-              <w:rPr>
-                <w:rFonts w:ascii="GDSTransportWebsite" w:hAnsi="GDSTransportWebsite"/>
-                <w:color w:val="0A0A0A"/>
-              </w:rPr>
-              <w:t>&lt;&lt;$</w:t>
+              <w:t>&lt;&lt;cs_{</w:t>
             </w:r>
             <w:proofErr w:type="spellStart"/>
             <w:r>
@@ -2745,15 +3540,87 @@
                 <w:rFonts w:ascii="GDSTransportWebsite" w:hAnsi="GDSTransportWebsite"/>
                 <w:color w:val="0A0A0A"/>
               </w:rPr>
-              <w:t>itemnum</w:t>
+              <w:t>hearing</w:t>
+            </w:r>
+            <w:r>
+              <w:rPr>
+                <w:rFonts w:ascii="GDSTransportWebsite" w:hAnsi="GDSTransportWebsite"/>
+                <w:color w:val="0A0A0A"/>
+                <w:shd w:val="clear" w:color="auto" w:fill="FFFFFF"/>
+              </w:rPr>
+              <w:t>.u</w:t>
+            </w:r>
+            <w:r>
+              <w:rPr>
+                <w:rFonts w:ascii="GDSTransportWebsite" w:hAnsi="GDSTransportWebsite"/>
+                <w:color w:val="0A0A0A"/>
+                <w:shd w:val="clear" w:color="auto" w:fill="FFFFFF"/>
+              </w:rPr>
+              <w:t>navailable</w:t>
+            </w:r>
+            <w:r>
+              <w:rPr>
+                <w:rFonts w:ascii="GDSTransportWebsite" w:hAnsi="GDSTransportWebsite"/>
+                <w:color w:val="0A0A0A"/>
+                <w:shd w:val="clear" w:color="auto" w:fill="FFFFFF"/>
+              </w:rPr>
+              <w:t>Dates</w:t>
+            </w:r>
+            <w:r>
+              <w:rPr>
+                <w:rFonts w:ascii="GDSTransportWebsite" w:hAnsi="GDSTransportWebsite"/>
+                <w:color w:val="0A0A0A"/>
+                <w:shd w:val="clear" w:color="auto" w:fill="FFFFFF"/>
+              </w:rPr>
+              <w:t>.</w:t>
+            </w:r>
+            <w:r>
+              <w:rPr>
+                <w:rFonts w:ascii="GDSTransportWebsite" w:hAnsi="GDSTransportWebsite"/>
+                <w:color w:val="0A0A0A"/>
+                <w:shd w:val="clear" w:color="auto" w:fill="FFFFFF"/>
+              </w:rPr>
+              <w:t>size</w:t>
             </w:r>
             <w:proofErr w:type="spellEnd"/>
             <w:r>
               <w:rPr>
                 <w:rFonts w:ascii="GDSTransportWebsite" w:hAnsi="GDSTransportWebsite"/>
                 <w:color w:val="0A0A0A"/>
-              </w:rPr>
-              <w:t>&gt;&gt;&lt;&lt;es_&gt;&gt;</w:t>
+                <w:shd w:val="clear" w:color="auto" w:fill="FFFFFF"/>
+              </w:rPr>
+              <w:t>&gt;</w:t>
+            </w:r>
+            <w:r>
+              <w:rPr>
+                <w:rFonts w:ascii="GDSTransportWebsite" w:hAnsi="GDSTransportWebsite"/>
+                <w:color w:val="0A0A0A"/>
+                <w:shd w:val="clear" w:color="auto" w:fill="FFFFFF"/>
+              </w:rPr>
+              <w:t>0</w:t>
+            </w:r>
+            <w:r>
+              <w:rPr>
+                <w:rFonts w:ascii="GDSTransportWebsite" w:hAnsi="GDSTransportWebsite"/>
+                <w:color w:val="0A0A0A"/>
+                <w:shd w:val="clear" w:color="auto" w:fill="FFFFFF"/>
+              </w:rPr>
+              <w:t>}&gt;&gt;</w:t>
+            </w:r>
+            <w:r>
+              <w:rPr>
+                <w:rFonts w:ascii="GDSTransportWebsite" w:hAnsi="GDSTransportWebsite"/>
+                <w:color w:val="0A0A0A"/>
+                <w:shd w:val="clear" w:color="auto" w:fill="FFFFFF"/>
+              </w:rPr>
+              <w:t>Dates unavailable</w:t>
+            </w:r>
+            <w:r>
+              <w:rPr>
+                <w:rFonts w:ascii="GDSTransportWebsite" w:hAnsi="GDSTransportWebsite"/>
+                <w:color w:val="0A0A0A"/>
+              </w:rPr>
+              <w:t>&lt;&lt;es_&gt;&gt;</w:t>
             </w:r>
           </w:p>
         </w:tc>
@@ -2764,6 +3631,89 @@
         </w:trPr>
         <w:tc>
           <w:tcPr>
+            <w:tcW w:w="10060" w:type="dxa"/>
+            <w:gridSpan w:val="2"/>
+          </w:tcPr>
+          <w:p>
+            <w:pPr>
+              <w:spacing w:before="40" w:after="40"/>
+              <w:rPr>
+                <w:rFonts w:ascii="GDSTransportWebsite" w:hAnsi="GDSTransportWebsite"/>
+                <w:b/>
+                <w:bCs/>
+                <w:color w:val="0A0A0A"/>
+                <w:shd w:val="clear" w:color="auto" w:fill="FFFFFF"/>
+              </w:rPr>
+            </w:pPr>
+            <w:r>
+              <w:rPr>
+                <w:rFonts w:ascii="GDSTransportWebsite" w:hAnsi="GDSTransportWebsite"/>
+                <w:b/>
+                <w:bCs/>
+                <w:color w:val="0A0A0A"/>
+                <w:shd w:val="clear" w:color="auto" w:fill="FFFFFF"/>
+              </w:rPr>
+              <w:t>&lt;&lt;</w:t>
+            </w:r>
+            <w:proofErr w:type="spellStart"/>
+            <w:r>
+              <w:rPr>
+                <w:rFonts w:ascii="GDSTransportWebsite" w:hAnsi="GDSTransportWebsite"/>
+                <w:b/>
+                <w:bCs/>
+                <w:color w:val="0A0A0A"/>
+                <w:shd w:val="clear" w:color="auto" w:fill="FFFFFF"/>
+              </w:rPr>
+              <w:t>rr_</w:t>
+            </w:r>
+            <w:r>
+              <w:rPr>
+                <w:rFonts w:ascii="GDSTransportWebsite" w:hAnsi="GDSTransportWebsite"/>
+                <w:b/>
+                <w:bCs/>
+                <w:color w:val="0A0A0A"/>
+              </w:rPr>
+              <w:t>h</w:t>
+            </w:r>
+            <w:r>
+              <w:rPr>
+                <w:rFonts w:ascii="GDSTransportWebsite" w:hAnsi="GDSTransportWebsite"/>
+                <w:b/>
+                <w:bCs/>
+                <w:color w:val="0A0A0A"/>
+              </w:rPr>
+              <w:t>earing</w:t>
+            </w:r>
+            <w:r>
+              <w:rPr>
+                <w:rFonts w:ascii="GDSTransportWebsite" w:hAnsi="GDSTransportWebsite"/>
+                <w:b/>
+                <w:bCs/>
+                <w:color w:val="0A0A0A"/>
+                <w:shd w:val="clear" w:color="auto" w:fill="FFFFFF"/>
+              </w:rPr>
+              <w:t>.unavailableDates</w:t>
+            </w:r>
+            <w:proofErr w:type="spellEnd"/>
+            <w:r>
+              <w:rPr>
+                <w:rFonts w:ascii="GDSTransportWebsite" w:hAnsi="GDSTransportWebsite"/>
+                <w:b/>
+                <w:bCs/>
+                <w:color w:val="0A0A0A"/>
+                <w:shd w:val="clear" w:color="auto" w:fill="FFFFFF"/>
+              </w:rPr>
+              <w:t>&gt;&gt;</w:t>
+            </w:r>
+          </w:p>
+        </w:tc>
+      </w:tr>
+      <w:tr>
+        <w:trPr>
+          <w:trHeight w:val="167"/>
+        </w:trPr>
+        <w:tc>
+          <w:tcPr>
             <w:tcW w:w="3542" w:type="dxa"/>
           </w:tcPr>
           <w:p>
@@ -2785,7 +3735,7 @@
                 <w:color w:val="0A0A0A"/>
                 <w:shd w:val="clear" w:color="auto" w:fill="FFFFFF"/>
               </w:rPr>
-              <w:t>Name</w:t>
+              <w:t>&lt;&lt;who&gt;&gt;</w:t>
             </w:r>
           </w:p>
         </w:tc>
@@ -2809,7 +3759,83 @@
                 <w:rFonts w:ascii="GDSTransportWebsite" w:hAnsi="GDSTransportWebsite"/>
                 <w:color w:val="0A0A0A"/>
               </w:rPr>
-              <w:t>&lt;&lt;name&gt;&gt;</w:t>
+              <w:t>&lt;&lt;{</w:t>
+            </w:r>
+            <w:proofErr w:type="spellStart"/>
+            <w:r>
+              <w:rPr>
+                <w:rFonts w:ascii="GDSTransportWebsite" w:hAnsi="GDSTransportWebsite"/>
+                <w:color w:val="0A0A0A"/>
+              </w:rPr>
+              <w:t>dateFormat</w:t>
+            </w:r>
+            <w:proofErr w:type="spellEnd"/>
+            <w:r>
+              <w:rPr>
+                <w:rFonts w:ascii="GDSTransportWebsite" w:hAnsi="GDSTransportWebsite"/>
+                <w:color w:val="0A0A0A"/>
+              </w:rPr>
+              <w:t>(</w:t>
+            </w:r>
+            <w:r>
+              <w:rPr>
+                <w:rFonts w:ascii="GDSTransportWebsite" w:hAnsi="GDSTransportWebsite"/>
+                <w:color w:val="0A0A0A"/>
+              </w:rPr>
+              <w:t>date</w:t>
+            </w:r>
+            <w:r>
+              <w:rPr>
+                <w:rFonts w:ascii="GDSTransportWebsite" w:hAnsi="GDSTransportWebsite"/>
+                <w:color w:val="0A0A0A"/>
+              </w:rPr>
+              <w:t xml:space="preserve">, ‘d MMMM </w:t>
+            </w:r>
+            <w:proofErr w:type="spellStart"/>
+            <w:r>
+              <w:rPr>
+                <w:rFonts w:ascii="GDSTransportWebsite" w:hAnsi="GDSTransportWebsite"/>
+                <w:color w:val="0A0A0A"/>
+              </w:rPr>
+              <w:t>yyyy</w:t>
+            </w:r>
+            <w:proofErr w:type="spellEnd"/>
+            <w:r>
+              <w:rPr>
+                <w:rFonts w:ascii="GDSTransportWebsite" w:hAnsi="GDSTransportWebsite"/>
+                <w:color w:val="0A0A0A"/>
+              </w:rPr>
+              <w:t>’, ‘</w:t>
+            </w:r>
+            <w:proofErr w:type="spellStart"/>
+            <w:r>
+              <w:rPr>
+                <w:rFonts w:ascii="GDSTransportWebsite" w:hAnsi="GDSTransportWebsite"/>
+                <w:color w:val="0A0A0A"/>
+              </w:rPr>
+              <w:t>yyyy</w:t>
+            </w:r>
+            <w:proofErr w:type="spellEnd"/>
+            <w:r>
+              <w:rPr>
+                <w:rFonts w:ascii="GDSTransportWebsite" w:hAnsi="GDSTransportWebsite"/>
+                <w:color w:val="0A0A0A"/>
+              </w:rPr>
+              <w:t>-MM-</w:t>
+            </w:r>
+            <w:r>
+              <w:rPr>
+                <w:rFonts w:ascii="GDSTransportWebsite" w:hAnsi="GDSTransportWebsite"/>
+                <w:color w:val="0A0A0A"/>
+              </w:rPr>
+              <w:t>dd</w:t>
+            </w:r>
+            <w:r>
+              <w:rPr>
+                <w:rFonts w:ascii="GDSTransportWebsite" w:hAnsi="GDSTransportWebsite"/>
+                <w:color w:val="0A0A0A"/>
+              </w:rPr>
+              <w:t>’)}&gt;&gt;</w:t>
             </w:r>
           </w:p>
         </w:tc>
@@ -2820,76 +3846,6 @@
         </w:trPr>
         <w:tc>
           <w:tcPr>
-            <w:tcW w:w="3542" w:type="dxa"/>
-          </w:tcPr>
-          <w:p>
-            <w:pPr>
-              <w:spacing w:before="40" w:after="40"/>
-              <w:rPr>
-                <w:rFonts w:ascii="GDSTransportWebsite" w:hAnsi="GDSTransportWebsite"/>
-                <w:b/>
-                <w:bCs/>
-                <w:color w:val="0A0A0A"/>
-                <w:shd w:val="clear" w:color="auto" w:fill="FFFFFF"/>
-              </w:rPr>
-            </w:pPr>
-            <w:r>
-              <w:rPr>
-                <w:rFonts w:ascii="GDSTransportWebsite" w:hAnsi="GDSTransportWebsite"/>
-                <w:b/>
-                <w:bCs/>
-                <w:color w:val="0A0A0A"/>
-                <w:shd w:val="clear" w:color="auto" w:fill="FFFFFF"/>
-              </w:rPr>
-              <w:lastRenderedPageBreak/>
-              <w:t>What are they a witness to?</w:t>
-            </w:r>
-          </w:p>
-        </w:tc>
-        <w:tc>
-          <w:tcPr>
-            <w:tcW w:w="6518" w:type="dxa"/>
-          </w:tcPr>
-          <w:p>
-            <w:pPr>
-              <w:spacing w:before="40" w:after="40"/>
-              <w:rPr>
-                <w:rFonts w:ascii="GDSTransportWebsite" w:hAnsi="GDSTransportWebsite"/>
-                <w:b/>
-                <w:bCs/>
-                <w:color w:val="0A0A0A"/>
-                <w:shd w:val="clear" w:color="auto" w:fill="FFFFFF"/>
-              </w:rPr>
-            </w:pPr>
-            <w:r>
-              <w:rPr>
-                <w:rFonts w:ascii="GDSTransportWebsite" w:hAnsi="GDSTransportWebsite"/>
-                <w:color w:val="0A0A0A"/>
-              </w:rPr>
-              <w:t>&lt;&lt;</w:t>
-            </w:r>
-            <w:proofErr w:type="spellStart"/>
-            <w:r>
-              <w:rPr>
-                <w:rFonts w:ascii="GDSTransportWebsite" w:hAnsi="GDSTransportWebsite"/>
-                <w:color w:val="0A0A0A"/>
-              </w:rPr>
-              <w:t>reasonForWitness</w:t>
-            </w:r>
-            <w:proofErr w:type="spellEnd"/>
-            <w:r>
-              <w:rPr>
-                <w:rFonts w:ascii="GDSTransportWebsite" w:hAnsi="GDSTransportWebsite"/>
-                <w:color w:val="0A0A0A"/>
-              </w:rPr>
-              <w:t>&gt;&gt;</w:t>
-            </w:r>
-          </w:p>
-        </w:tc>
-      </w:tr>
-      <w:tr>
-        <w:tc>
-          <w:tcPr>
             <w:tcW w:w="10060" w:type="dxa"/>
             <w:gridSpan w:val="2"/>
           </w:tcPr>
@@ -2912,18 +3868,58 @@
                 <w:color w:val="0A0A0A"/>
                 <w:shd w:val="clear" w:color="auto" w:fill="FFFFFF"/>
               </w:rPr>
-              <w:t>&lt;&lt;rr_</w:t>
-            </w:r>
-            <w:r>
-              <w:rPr>
-                <w:rFonts w:ascii="GDSTransportWebsite" w:hAnsi="GDSTransportWebsite"/>
-                <w:b/>
-                <w:bCs/>
-                <w:color w:val="0A0A0A"/>
-                <w:shd w:val="clear" w:color="auto" w:fill="FFFFFF"/>
-              </w:rPr>
-              <w:t>respondent1DQWitnesses.details</w:t>
-            </w:r>
+              <w:t>&lt;&lt;</w:t>
+            </w:r>
+            <w:proofErr w:type="spellStart"/>
+            <w:r>
+              <w:rPr>
+                <w:rFonts w:ascii="GDSTransportWebsite" w:hAnsi="GDSTransportWebsite"/>
+                <w:b/>
+                <w:bCs/>
+                <w:color w:val="0A0A0A"/>
+                <w:shd w:val="clear" w:color="auto" w:fill="FFFFFF"/>
+              </w:rPr>
+              <w:t>e</w:t>
+            </w:r>
+            <w:r>
+              <w:rPr>
+                <w:rFonts w:ascii="GDSTransportWebsite" w:hAnsi="GDSTransportWebsite"/>
+                <w:b/>
+                <w:bCs/>
+                <w:color w:val="0A0A0A"/>
+                <w:shd w:val="clear" w:color="auto" w:fill="FFFFFF"/>
+              </w:rPr>
+              <w:t>r_</w:t>
+            </w:r>
+            <w:r>
+              <w:rPr>
+                <w:rFonts w:ascii="GDSTransportWebsite" w:hAnsi="GDSTransportWebsite"/>
+                <w:b/>
+                <w:bCs/>
+                <w:color w:val="0A0A0A"/>
+              </w:rPr>
+              <w:t>h</w:t>
+            </w:r>
+            <w:r>
+              <w:rPr>
+                <w:rFonts w:ascii="GDSTransportWebsite" w:hAnsi="GDSTransportWebsite"/>
+                <w:b/>
+                <w:bCs/>
+                <w:color w:val="0A0A0A"/>
+              </w:rPr>
+              <w:t>earing</w:t>
+            </w:r>
+            <w:r>
+              <w:rPr>
+                <w:rFonts w:ascii="GDSTransportWebsite" w:hAnsi="GDSTransportWebsite"/>
+                <w:b/>
+                <w:bCs/>
+                <w:color w:val="0A0A0A"/>
+                <w:shd w:val="clear" w:color="auto" w:fill="FFFFFF"/>
+              </w:rPr>
+              <w:t>.unavailableDates</w:t>
+            </w:r>
+            <w:proofErr w:type="spellEnd"/>
             <w:r>
               <w:rPr>
                 <w:rFonts w:ascii="GDSTransportWebsite" w:hAnsi="GDSTransportWebsite"/>
@@ -2934,6 +3930,18 @@
               </w:rPr>
               <w:t>&gt;&gt;</w:t>
             </w:r>
+          </w:p>
+          <w:p>
+            <w:pPr>
+              <w:spacing w:before="40" w:after="40"/>
+              <w:rPr>
+                <w:rFonts w:ascii="GDSTransportWebsite" w:hAnsi="GDSTransportWebsite"/>
+                <w:b/>
+                <w:bCs/>
+                <w:color w:val="0A0A0A"/>
+                <w:shd w:val="clear" w:color="auto" w:fill="FFFFFF"/>
+              </w:rPr>
+            </w:pPr>
           </w:p>
         </w:tc>
       </w:tr>
@@ -2958,7 +3966,7 @@
           <w:sz w:val="36"/>
           <w:szCs w:val="36"/>
         </w:rPr>
-        <w:t>Hearing</w:t>
+        <w:t>Draft directions</w:t>
       </w:r>
     </w:p>
     <w:tbl>
@@ -2966,6 +3974,104 @@
         <w:tblStyle w:val="TableGrid"/>
         <w:tblW w:w="10060" w:type="dxa"/>
         <w:tblInd w:w="-5" w:type="dxa"/>
+        <w:tblBorders>
+          <w:top w:val="none" w:sz="0" w:space="0" w:color="auto"/>
+          <w:left w:val="none" w:sz="0" w:space="0" w:color="auto"/>
+          <w:bottom w:val="none" w:sz="0" w:space="0" w:color="auto"/>
+          <w:right w:val="none" w:sz="0" w:space="0" w:color="auto"/>
+          <w:insideH w:val="none" w:sz="0" w:space="0" w:color="auto"/>
+          <w:insideV w:val="none" w:sz="0" w:space="0" w:color="auto"/>
+        </w:tblBorders>
+        <w:tblLayout w:type="fixed"/>
+        <w:tblLook w:val="04A0" w:firstRow="1" w:lastRow="0" w:firstColumn="1" w:lastColumn="0" w:noHBand="0" w:noVBand="1"/>
+      </w:tblPr>
+      <w:tblGrid>
+        <w:gridCol w:w="10060"/>
+      </w:tblGrid>
+      <w:tr>
+        <w:trPr>
+          <w:trHeight w:val="680"/>
+        </w:trPr>
+        <w:tc>
+          <w:tcPr>
+            <w:tcW w:w="10060" w:type="dxa"/>
+          </w:tcPr>
+          <w:p>
+            <w:pPr>
+              <w:pStyle w:val="NormalWeb"/>
+              <w:spacing w:before="40" w:beforeAutospacing="0" w:after="40" w:afterAutospacing="0"/>
+              <w:rPr>
+                <w:rFonts w:ascii="Arial" w:hAnsi="Arial" w:cs="Arial"/>
+                <w:sz w:val="22"/>
+                <w:szCs w:val="22"/>
+              </w:rPr>
+            </w:pPr>
+            <w:r>
+              <w:rPr>
+                <w:rFonts w:ascii="GDSTransportWebsite" w:hAnsi="GDSTransportWebsite"/>
+                <w:color w:val="0A0A0A"/>
+                <w:shd w:val="clear" w:color="auto" w:fill="FFFFFF"/>
+              </w:rPr>
+              <w:t xml:space="preserve">See Draft-directions.pdf available from </w:t>
+            </w:r>
+            <w:proofErr w:type="spellStart"/>
+            <w:r>
+              <w:rPr>
+                <w:rFonts w:ascii="GDSTransportWebsite" w:hAnsi="GDSTransportWebsite"/>
+                <w:color w:val="0A0A0A"/>
+                <w:shd w:val="clear" w:color="auto" w:fill="FFFFFF"/>
+              </w:rPr>
+              <w:t>MyHMCTS</w:t>
+            </w:r>
+            <w:proofErr w:type="spellEnd"/>
+            <w:r>
+              <w:rPr>
+                <w:rFonts w:ascii="GDSTransportWebsite" w:hAnsi="GDSTransportWebsite"/>
+                <w:color w:val="0A0A0A"/>
+                <w:shd w:val="clear" w:color="auto" w:fill="FFFFFF"/>
+              </w:rPr>
+              <w:t>.</w:t>
+            </w:r>
+          </w:p>
+        </w:tc>
+      </w:tr>
+    </w:tbl>
+    <w:p>
+      <w:pPr>
+        <w:pBdr>
+          <w:bottom w:val="single" w:sz="4" w:space="1" w:color="auto"/>
+        </w:pBdr>
+        <w:spacing w:before="120" w:after="120"/>
+        <w:rPr>
+          <w:rFonts w:ascii="GDSTransportWebsite" w:hAnsi="GDSTransportWebsite"/>
+          <w:color w:val="0A0A0A"/>
+          <w:sz w:val="36"/>
+          <w:szCs w:val="36"/>
+        </w:rPr>
+      </w:pPr>
+      <w:r>
+        <w:rPr>
+          <w:rFonts w:ascii="GDSTransportWebsite" w:hAnsi="GDSTransportWebsite"/>
+          <w:color w:val="0A0A0A"/>
+          <w:sz w:val="36"/>
+          <w:szCs w:val="36"/>
+        </w:rPr>
+        <w:t>Additional support</w:t>
+      </w:r>
+    </w:p>
+    <w:tbl>
+      <w:tblPr>
+        <w:tblStyle w:val="TableGrid"/>
+        <w:tblW w:w="10060" w:type="dxa"/>
+        <w:tblInd w:w="-5" w:type="dxa"/>
+        <w:tblBorders>
+          <w:top w:val="none" w:sz="0" w:space="0" w:color="auto"/>
+          <w:left w:val="none" w:sz="0" w:space="0" w:color="auto"/>
+          <w:bottom w:val="none" w:sz="0" w:space="0" w:color="auto"/>
+          <w:right w:val="none" w:sz="0" w:space="0" w:color="auto"/>
+          <w:insideH w:val="none" w:sz="0" w:space="0" w:color="auto"/>
+          <w:insideV w:val="none" w:sz="0" w:space="0" w:color="auto"/>
+        </w:tblBorders>
         <w:tblLayout w:type="fixed"/>
         <w:tblLook w:val="04A0" w:firstRow="1" w:lastRow="0" w:firstColumn="1" w:lastColumn="0" w:noHBand="0" w:noVBand="1"/>
       </w:tblPr>
@@ -2994,7 +4100,7 @@
                 <w:color w:val="0A0A0A"/>
                 <w:shd w:val="clear" w:color="auto" w:fill="FFFFFF"/>
               </w:rPr>
-              <w:t>How long do you estimate the hearing will take?</w:t>
+              <w:t>Support required</w:t>
             </w:r>
           </w:p>
         </w:tc>
@@ -3006,418 +4112,43 @@
             <w:pPr>
               <w:spacing w:before="40" w:after="40"/>
               <w:rPr>
+                <w:rFonts w:ascii="GDSTransportWebsite" w:hAnsi="GDSTransportWebsite"/>
+                <w:color w:val="0A0A0A"/>
+              </w:rPr>
+            </w:pPr>
+            <w:r>
+              <w:rPr>
+                <w:rFonts w:ascii="GDSTransportWebsite" w:hAnsi="GDSTransportWebsite"/>
+                <w:color w:val="0A0A0A"/>
+              </w:rPr>
+              <w:t>&lt;&lt;</w:t>
+            </w:r>
+            <w:proofErr w:type="spellStart"/>
+            <w:r>
+              <w:rPr>
+                <w:rFonts w:ascii="GDSTransportWebsite" w:hAnsi="GDSTransportWebsite"/>
+                <w:color w:val="0A0A0A"/>
+              </w:rPr>
+              <w:t>hearingSupport</w:t>
+            </w:r>
+            <w:proofErr w:type="spellEnd"/>
+            <w:r>
+              <w:rPr>
+                <w:rFonts w:ascii="GDSTransportWebsite" w:hAnsi="GDSTransportWebsite"/>
+                <w:color w:val="0A0A0A"/>
+              </w:rPr>
+              <w:t>&gt;&gt;</w:t>
+            </w:r>
+          </w:p>
+          <w:p>
+            <w:pPr>
+              <w:spacing w:before="40" w:after="40"/>
+              <w:rPr>
                 <w:rFonts w:ascii="Arial" w:hAnsi="Arial" w:cs="Arial"/>
                 <w:sz w:val="22"/>
                 <w:szCs w:val="22"/>
               </w:rPr>
             </w:pPr>
-            <w:r>
-              <w:rPr>
-                <w:rFonts w:ascii="GDSTransportWebsite" w:hAnsi="GDSTransportWebsite"/>
-                <w:color w:val="0A0A0A"/>
-              </w:rPr>
-              <w:t>&lt;&lt;</w:t>
-            </w:r>
-            <w:r>
-              <w:rPr>
-                <w:rFonts w:ascii="GDSTransportWebsite" w:hAnsi="GDSTransportWebsite"/>
-                <w:color w:val="0A0A0A"/>
-              </w:rPr>
-              <w:t>respondent1DQHearing.hearingLength</w:t>
-            </w:r>
-            <w:r>
-              <w:rPr>
-                <w:rFonts w:ascii="GDSTransportWebsite" w:hAnsi="GDSTransportWebsite"/>
-                <w:color w:val="0A0A0A"/>
-              </w:rPr>
-              <w:t>&gt;&gt;&lt;&lt;</w:t>
-            </w:r>
-            <w:r>
-              <w:rPr>
-                <w:rFonts w:ascii="GDSTransportWebsite" w:hAnsi="GDSTransportWebsite"/>
-                <w:color w:val="0A0A0A"/>
-              </w:rPr>
-              <w:t>respondent1DQHearing.hearingLength</w:t>
-            </w:r>
-            <w:r>
-              <w:rPr>
-                <w:rFonts w:ascii="GDSTransportWebsite" w:hAnsi="GDSTransportWebsite"/>
-                <w:color w:val="0A0A0A"/>
-              </w:rPr>
-              <w:t>Hours</w:t>
-            </w:r>
-            <w:r>
-              <w:rPr>
-                <w:rFonts w:ascii="GDSTransportWebsite" w:hAnsi="GDSTransportWebsite"/>
-                <w:color w:val="0A0A0A"/>
-              </w:rPr>
-              <w:t>&gt;&gt;</w:t>
-            </w:r>
-            <w:r>
-              <w:rPr>
-                <w:rFonts w:ascii="GDSTransportWebsite" w:hAnsi="GDSTransportWebsite"/>
-                <w:color w:val="0A0A0A"/>
-              </w:rPr>
-              <w:t xml:space="preserve"> - IF LESS THAN DAY</w:t>
-            </w:r>
-          </w:p>
-        </w:tc>
-      </w:tr>
-      <w:tr>
-        <w:tc>
-          <w:tcPr>
-            <w:tcW w:w="3542" w:type="dxa"/>
-          </w:tcPr>
-          <w:p>
-            <w:pPr>
-              <w:pStyle w:val="NormalWeb"/>
-              <w:spacing w:before="40" w:beforeAutospacing="0" w:after="40" w:afterAutospacing="0"/>
-            </w:pPr>
-            <w:r>
-              <w:rPr>
-                <w:rFonts w:ascii="GDSTransportWebsite" w:hAnsi="GDSTransportWebsite"/>
-                <w:b/>
-                <w:bCs/>
-                <w:color w:val="0A0A0A"/>
-                <w:shd w:val="clear" w:color="auto" w:fill="FFFFFF"/>
-              </w:rPr>
-              <w:t>Are there any days within the next 12 months when you, your client, an expert or a witness couldn’t attend a hearing?</w:t>
-            </w:r>
-          </w:p>
-        </w:tc>
-        <w:tc>
-          <w:tcPr>
-            <w:tcW w:w="6518" w:type="dxa"/>
-          </w:tcPr>
-          <w:p>
-            <w:pPr>
-              <w:spacing w:before="40" w:after="40"/>
-              <w:rPr>
-                <w:rFonts w:ascii="Arial" w:hAnsi="Arial" w:cs="Arial"/>
-                <w:sz w:val="22"/>
-                <w:szCs w:val="22"/>
-              </w:rPr>
-            </w:pPr>
-            <w:r>
-              <w:rPr>
-                <w:rFonts w:ascii="GDSTransportWebsite" w:hAnsi="GDSTransportWebsite"/>
-                <w:color w:val="0A0A0A"/>
-              </w:rPr>
-              <w:t>&lt;&lt;</w:t>
-            </w:r>
-            <w:r>
-              <w:rPr>
-                <w:rFonts w:ascii="GDSTransportWebsite" w:hAnsi="GDSTransportWebsite"/>
-                <w:color w:val="0A0A0A"/>
-              </w:rPr>
-              <w:t>respondent1DQHearing.</w:t>
-            </w:r>
-            <w:r>
-              <w:rPr>
-                <w:rFonts w:ascii="GDSTransportWebsite" w:hAnsi="GDSTransportWebsite"/>
-                <w:color w:val="0A0A0A"/>
-              </w:rPr>
-              <w:t>unavailableDatesRequired</w:t>
-            </w:r>
-            <w:r>
-              <w:rPr>
-                <w:rFonts w:ascii="GDSTransportWebsite" w:hAnsi="GDSTransportWebsite"/>
-                <w:color w:val="0A0A0A"/>
-              </w:rPr>
-              <w:t>&gt;&gt;</w:t>
-            </w:r>
-          </w:p>
-        </w:tc>
-      </w:tr>
-      <w:tr>
-        <w:tc>
-          <w:tcPr>
-            <w:tcW w:w="10060" w:type="dxa"/>
-            <w:gridSpan w:val="2"/>
-          </w:tcPr>
-          <w:p>
-            <w:pPr>
-              <w:pBdr>
-                <w:bottom w:val="single" w:sz="4" w:space="1" w:color="auto"/>
-              </w:pBdr>
-              <w:spacing w:before="120" w:after="120"/>
-              <w:rPr>
-                <w:rFonts w:ascii="GDSTransportWebsite" w:hAnsi="GDSTransportWebsite"/>
-                <w:color w:val="0A0A0A"/>
-              </w:rPr>
-            </w:pPr>
-            <w:r>
-              <w:rPr>
-                <w:rFonts w:ascii="GDSTransportWebsite" w:hAnsi="GDSTransportWebsite"/>
-                <w:color w:val="0A0A0A"/>
-                <w:shd w:val="clear" w:color="auto" w:fill="FFFFFF"/>
-              </w:rPr>
-              <w:t>&lt;&lt;cs_{</w:t>
-            </w:r>
-            <w:proofErr w:type="spellStart"/>
-            <w:r>
-              <w:rPr>
-                <w:rFonts w:ascii="GDSTransportWebsite" w:hAnsi="GDSTransportWebsite"/>
-                <w:color w:val="0A0A0A"/>
-                <w:shd w:val="clear" w:color="auto" w:fill="FFFFFF"/>
-              </w:rPr>
-              <w:t>datesUnavailable.</w:t>
-            </w:r>
-            <w:r>
-              <w:rPr>
-                <w:rFonts w:ascii="GDSTransportWebsite" w:hAnsi="GDSTransportWebsite"/>
-                <w:color w:val="0A0A0A"/>
-                <w:shd w:val="clear" w:color="auto" w:fill="FFFFFF"/>
-              </w:rPr>
-              <w:t>size</w:t>
-            </w:r>
-            <w:proofErr w:type="spellEnd"/>
-            <w:r>
-              <w:rPr>
-                <w:rFonts w:ascii="GDSTransportWebsite" w:hAnsi="GDSTransportWebsite"/>
-                <w:color w:val="0A0A0A"/>
-                <w:shd w:val="clear" w:color="auto" w:fill="FFFFFF"/>
-              </w:rPr>
-              <w:t>&gt;</w:t>
-            </w:r>
-            <w:r>
-              <w:rPr>
-                <w:rFonts w:ascii="GDSTransportWebsite" w:hAnsi="GDSTransportWebsite"/>
-                <w:color w:val="0A0A0A"/>
-                <w:shd w:val="clear" w:color="auto" w:fill="FFFFFF"/>
-              </w:rPr>
-              <w:t>0</w:t>
-            </w:r>
-            <w:r>
-              <w:rPr>
-                <w:rFonts w:ascii="GDSTransportWebsite" w:hAnsi="GDSTransportWebsite"/>
-                <w:color w:val="0A0A0A"/>
-                <w:shd w:val="clear" w:color="auto" w:fill="FFFFFF"/>
-              </w:rPr>
-              <w:t>}&gt;&gt;</w:t>
-            </w:r>
-            <w:r>
-              <w:rPr>
-                <w:rFonts w:ascii="GDSTransportWebsite" w:hAnsi="GDSTransportWebsite"/>
-                <w:color w:val="0A0A0A"/>
-                <w:shd w:val="clear" w:color="auto" w:fill="FFFFFF"/>
-              </w:rPr>
-              <w:t>Dates unavailable</w:t>
-            </w:r>
-            <w:r>
-              <w:rPr>
-                <w:rFonts w:ascii="GDSTransportWebsite" w:hAnsi="GDSTransportWebsite"/>
-                <w:color w:val="0A0A0A"/>
-              </w:rPr>
-              <w:t>&lt;&lt;es_&gt;&gt;</w:t>
-            </w:r>
-          </w:p>
-        </w:tc>
-      </w:tr>
-      <w:tr>
-        <w:trPr>
-          <w:trHeight w:val="329"/>
-        </w:trPr>
-        <w:tc>
-          <w:tcPr>
-            <w:tcW w:w="10060" w:type="dxa"/>
-            <w:gridSpan w:val="2"/>
-          </w:tcPr>
-          <w:p>
-            <w:pPr>
-              <w:spacing w:before="40" w:after="40"/>
-              <w:rPr>
-                <w:rFonts w:ascii="GDSTransportWebsite" w:hAnsi="GDSTransportWebsite"/>
-                <w:b/>
-                <w:bCs/>
-                <w:color w:val="0A0A0A"/>
-                <w:shd w:val="clear" w:color="auto" w:fill="FFFFFF"/>
-              </w:rPr>
-            </w:pPr>
-            <w:r>
-              <w:rPr>
-                <w:rFonts w:ascii="GDSTransportWebsite" w:hAnsi="GDSTransportWebsite"/>
-                <w:b/>
-                <w:bCs/>
-                <w:color w:val="0A0A0A"/>
-                <w:shd w:val="clear" w:color="auto" w:fill="FFFFFF"/>
-              </w:rPr>
-              <w:t>&lt;&lt;rr_</w:t>
-            </w:r>
-            <w:r>
-              <w:rPr>
-                <w:rFonts w:ascii="GDSTransportWebsite" w:hAnsi="GDSTransportWebsite"/>
-                <w:b/>
-                <w:bCs/>
-                <w:color w:val="0A0A0A"/>
-              </w:rPr>
-              <w:t>respondent1DQHearing</w:t>
-            </w:r>
-            <w:r>
-              <w:rPr>
-                <w:rFonts w:ascii="GDSTransportWebsite" w:hAnsi="GDSTransportWebsite"/>
-                <w:b/>
-                <w:bCs/>
-                <w:color w:val="0A0A0A"/>
-                <w:shd w:val="clear" w:color="auto" w:fill="FFFFFF"/>
-              </w:rPr>
-              <w:t>.unavailableDates</w:t>
-            </w:r>
-            <w:r>
-              <w:rPr>
-                <w:rFonts w:ascii="GDSTransportWebsite" w:hAnsi="GDSTransportWebsite"/>
-                <w:b/>
-                <w:bCs/>
-                <w:color w:val="0A0A0A"/>
-                <w:shd w:val="clear" w:color="auto" w:fill="FFFFFF"/>
-              </w:rPr>
-              <w:t>&gt;&gt;</w:t>
-            </w:r>
-          </w:p>
-        </w:tc>
-      </w:tr>
-      <w:tr>
-        <w:trPr>
-          <w:trHeight w:val="329"/>
-        </w:trPr>
-        <w:tc>
-          <w:tcPr>
-            <w:tcW w:w="3542" w:type="dxa"/>
-          </w:tcPr>
-          <w:p>
-            <w:pPr>
-              <w:spacing w:before="40" w:after="40"/>
-              <w:rPr>
-                <w:rFonts w:ascii="GDSTransportWebsite" w:hAnsi="GDSTransportWebsite"/>
-                <w:b/>
-                <w:bCs/>
-                <w:color w:val="0A0A0A"/>
-                <w:shd w:val="clear" w:color="auto" w:fill="FFFFFF"/>
-              </w:rPr>
-            </w:pPr>
-            <w:r>
-              <w:rPr>
-                <w:rFonts w:ascii="GDSTransportWebsite" w:hAnsi="GDSTransportWebsite"/>
-                <w:b/>
-                <w:bCs/>
-                <w:color w:val="0A0A0A"/>
-                <w:shd w:val="clear" w:color="auto" w:fill="FFFFFF"/>
-              </w:rPr>
-              <w:t>&lt;&lt;who&gt;&gt;</w:t>
-            </w:r>
-          </w:p>
-        </w:tc>
-        <w:tc>
-          <w:tcPr>
-            <w:tcW w:w="6518" w:type="dxa"/>
-          </w:tcPr>
-          <w:p>
-            <w:pPr>
-              <w:spacing w:before="40" w:after="40"/>
-              <w:rPr>
-                <w:rFonts w:ascii="GDSTransportWebsite" w:hAnsi="GDSTransportWebsite"/>
-                <w:b/>
-                <w:bCs/>
-                <w:color w:val="0A0A0A"/>
-                <w:shd w:val="clear" w:color="auto" w:fill="FFFFFF"/>
-              </w:rPr>
-            </w:pPr>
-            <w:r>
-              <w:rPr>
-                <w:rFonts w:ascii="GDSTransportWebsite" w:hAnsi="GDSTransportWebsite"/>
-                <w:color w:val="0A0A0A"/>
-              </w:rPr>
-              <w:t>&lt;&lt;</w:t>
-            </w:r>
-            <w:r>
-              <w:rPr>
-                <w:rFonts w:ascii="GDSTransportWebsite" w:hAnsi="GDSTransportWebsite"/>
-                <w:color w:val="0A0A0A"/>
-              </w:rPr>
-              <w:t>date</w:t>
-            </w:r>
-            <w:r>
-              <w:rPr>
-                <w:rFonts w:ascii="GDSTransportWebsite" w:hAnsi="GDSTransportWebsite"/>
-                <w:color w:val="0A0A0A"/>
-              </w:rPr>
-              <w:t>&gt;&gt;</w:t>
-            </w:r>
-          </w:p>
-        </w:tc>
-      </w:tr>
-      <w:tr>
-        <w:trPr>
-          <w:trHeight w:val="329"/>
-        </w:trPr>
-        <w:tc>
-          <w:tcPr>
-            <w:tcW w:w="10060" w:type="dxa"/>
-            <w:gridSpan w:val="2"/>
-          </w:tcPr>
-          <w:p>
-            <w:pPr>
-              <w:spacing w:before="40" w:after="40"/>
-              <w:rPr>
-                <w:rFonts w:ascii="GDSTransportWebsite" w:hAnsi="GDSTransportWebsite"/>
-                <w:b/>
-                <w:bCs/>
-                <w:color w:val="0A0A0A"/>
-                <w:shd w:val="clear" w:color="auto" w:fill="FFFFFF"/>
-              </w:rPr>
-            </w:pPr>
-            <w:r>
-              <w:rPr>
-                <w:rFonts w:ascii="GDSTransportWebsite" w:hAnsi="GDSTransportWebsite"/>
-                <w:b/>
-                <w:bCs/>
-                <w:color w:val="0A0A0A"/>
-                <w:shd w:val="clear" w:color="auto" w:fill="FFFFFF"/>
-              </w:rPr>
-              <w:t>&lt;&lt;</w:t>
-            </w:r>
-            <w:proofErr w:type="spellStart"/>
-            <w:r>
-              <w:rPr>
-                <w:rFonts w:ascii="GDSTransportWebsite" w:hAnsi="GDSTransportWebsite"/>
-                <w:b/>
-                <w:bCs/>
-                <w:color w:val="0A0A0A"/>
-                <w:shd w:val="clear" w:color="auto" w:fill="FFFFFF"/>
-              </w:rPr>
-              <w:t>e</w:t>
-            </w:r>
-            <w:r>
-              <w:rPr>
-                <w:rFonts w:ascii="GDSTransportWebsite" w:hAnsi="GDSTransportWebsite"/>
-                <w:b/>
-                <w:bCs/>
-                <w:color w:val="0A0A0A"/>
-                <w:shd w:val="clear" w:color="auto" w:fill="FFFFFF"/>
-              </w:rPr>
-              <w:t>r_</w:t>
-            </w:r>
-            <w:r>
-              <w:rPr>
-                <w:rFonts w:ascii="GDSTransportWebsite" w:hAnsi="GDSTransportWebsite"/>
-                <w:b/>
-                <w:bCs/>
-                <w:color w:val="0A0A0A"/>
-                <w:shd w:val="clear" w:color="auto" w:fill="FFFFFF"/>
-              </w:rPr>
-              <w:t>datesUnavailable</w:t>
-            </w:r>
-            <w:proofErr w:type="spellEnd"/>
-            <w:r>
-              <w:rPr>
-                <w:rFonts w:ascii="GDSTransportWebsite" w:hAnsi="GDSTransportWebsite"/>
-                <w:b/>
-                <w:bCs/>
-                <w:color w:val="0A0A0A"/>
-                <w:shd w:val="clear" w:color="auto" w:fill="FFFFFF"/>
-              </w:rPr>
-              <w:t>&gt;&gt;</w:t>
-            </w:r>
           </w:p>
         </w:tc>
       </w:tr>
@@ -3442,7 +4173,7 @@
           <w:sz w:val="36"/>
           <w:szCs w:val="36"/>
         </w:rPr>
-        <w:t>Draft directions</w:t>
+        <w:t>Additional information</w:t>
       </w:r>
     </w:p>
     <w:tbl>
@@ -3450,88 +4181,14 @@
         <w:tblStyle w:val="TableGrid"/>
         <w:tblW w:w="10060" w:type="dxa"/>
         <w:tblInd w:w="-5" w:type="dxa"/>
-        <w:tblLayout w:type="fixed"/>
-        <w:tblLook w:val="04A0" w:firstRow="1" w:lastRow="0" w:firstColumn="1" w:lastColumn="0" w:noHBand="0" w:noVBand="1"/>
-      </w:tblPr>
-      <w:tblGrid>
-        <w:gridCol w:w="10060"/>
-      </w:tblGrid>
-      <w:tr>
-        <w:trPr>
-          <w:trHeight w:val="680"/>
-        </w:trPr>
-        <w:tc>
-          <w:tcPr>
-            <w:tcW w:w="10060" w:type="dxa"/>
-          </w:tcPr>
-          <w:p>
-            <w:pPr>
-              <w:pStyle w:val="NormalWeb"/>
-              <w:spacing w:before="40" w:beforeAutospacing="0" w:after="40" w:afterAutospacing="0"/>
-              <w:rPr>
-                <w:rFonts w:ascii="Arial" w:hAnsi="Arial" w:cs="Arial"/>
-                <w:sz w:val="22"/>
-                <w:szCs w:val="22"/>
-              </w:rPr>
-            </w:pPr>
-            <w:r>
-              <w:rPr>
-                <w:rFonts w:ascii="GDSTransportWebsite" w:hAnsi="GDSTransportWebsite"/>
-                <w:color w:val="0A0A0A"/>
-                <w:shd w:val="clear" w:color="auto" w:fill="FFFFFF"/>
-              </w:rPr>
-              <w:t xml:space="preserve">See Draft-directions.pdf available from </w:t>
-            </w:r>
-            <w:proofErr w:type="spellStart"/>
-            <w:r>
-              <w:rPr>
-                <w:rFonts w:ascii="GDSTransportWebsite" w:hAnsi="GDSTransportWebsite"/>
-                <w:color w:val="0A0A0A"/>
-                <w:shd w:val="clear" w:color="auto" w:fill="FFFFFF"/>
-              </w:rPr>
-              <w:t>MyHMCTS</w:t>
-            </w:r>
-            <w:proofErr w:type="spellEnd"/>
-            <w:r>
-              <w:rPr>
-                <w:rFonts w:ascii="GDSTransportWebsite" w:hAnsi="GDSTransportWebsite"/>
-                <w:color w:val="0A0A0A"/>
-                <w:shd w:val="clear" w:color="auto" w:fill="FFFFFF"/>
-              </w:rPr>
-              <w:t>.</w:t>
-            </w:r>
-          </w:p>
-        </w:tc>
-      </w:tr>
-    </w:tbl>
-    <w:p>
-      <w:pPr>
-        <w:pBdr>
-          <w:bottom w:val="single" w:sz="4" w:space="1" w:color="auto"/>
-        </w:pBdr>
-        <w:spacing w:before="120" w:after="120"/>
-        <w:rPr>
-          <w:rFonts w:ascii="GDSTransportWebsite" w:hAnsi="GDSTransportWebsite"/>
-          <w:color w:val="0A0A0A"/>
-          <w:sz w:val="36"/>
-          <w:szCs w:val="36"/>
-        </w:rPr>
-      </w:pPr>
-      <w:r>
-        <w:rPr>
-          <w:rFonts w:ascii="GDSTransportWebsite" w:hAnsi="GDSTransportWebsite"/>
-          <w:color w:val="0A0A0A"/>
-          <w:sz w:val="36"/>
-          <w:szCs w:val="36"/>
-        </w:rPr>
-        <w:t>Additional support</w:t>
-      </w:r>
-    </w:p>
-    <w:tbl>
-      <w:tblPr>
-        <w:tblStyle w:val="TableGrid"/>
-        <w:tblW w:w="10060" w:type="dxa"/>
-        <w:tblInd w:w="-5" w:type="dxa"/>
+        <w:tblBorders>
+          <w:top w:val="none" w:sz="0" w:space="0" w:color="auto"/>
+          <w:left w:val="none" w:sz="0" w:space="0" w:color="auto"/>
+          <w:bottom w:val="none" w:sz="0" w:space="0" w:color="auto"/>
+          <w:right w:val="none" w:sz="0" w:space="0" w:color="auto"/>
+          <w:insideH w:val="none" w:sz="0" w:space="0" w:color="auto"/>
+          <w:insideV w:val="none" w:sz="0" w:space="0" w:color="auto"/>
+        </w:tblBorders>
         <w:tblLayout w:type="fixed"/>
         <w:tblLook w:val="04A0" w:firstRow="1" w:lastRow="0" w:firstColumn="1" w:lastColumn="0" w:noHBand="0" w:noVBand="1"/>
       </w:tblPr>
@@ -3551,17 +4208,37 @@
             <w:pPr>
               <w:pStyle w:val="NormalWeb"/>
               <w:spacing w:before="40" w:beforeAutospacing="0" w:after="40" w:afterAutospacing="0"/>
-            </w:pPr>
-            <w:r>
-              <w:rPr>
-                <w:rFonts w:ascii="GDSTransportWebsite" w:hAnsi="GDSTransportWebsite"/>
-                <w:b/>
-                <w:bCs/>
-                <w:color w:val="0A0A0A"/>
-                <w:shd w:val="clear" w:color="auto" w:fill="FFFFFF"/>
-              </w:rPr>
-              <w:t>Support required</w:t>
-            </w:r>
+              <w:rPr>
+                <w:rFonts w:ascii="GDSTransportWebsite" w:hAnsi="GDSTransportWebsite"/>
+                <w:b/>
+                <w:bCs/>
+                <w:color w:val="0A0A0A"/>
+                <w:shd w:val="clear" w:color="auto" w:fill="FFFFFF"/>
+              </w:rPr>
+            </w:pPr>
+            <w:r>
+              <w:rPr>
+                <w:rFonts w:ascii="GDSTransportWebsite" w:hAnsi="GDSTransportWebsite"/>
+                <w:b/>
+                <w:bCs/>
+                <w:color w:val="0A0A0A"/>
+                <w:shd w:val="clear" w:color="auto" w:fill="FFFFFF"/>
+              </w:rPr>
+              <w:t>Do you intend to make any applications in the future?</w:t>
+            </w:r>
+          </w:p>
+          <w:p>
+            <w:pPr>
+              <w:pStyle w:val="NormalWeb"/>
+              <w:spacing w:before="40" w:beforeAutospacing="0" w:after="40" w:afterAutospacing="0"/>
+              <w:rPr>
+                <w:rFonts w:ascii="GDSTransportWebsite" w:hAnsi="GDSTransportWebsite"/>
+                <w:b/>
+                <w:bCs/>
+                <w:color w:val="0A0A0A"/>
+                <w:shd w:val="clear" w:color="auto" w:fill="FFFFFF"/>
+              </w:rPr>
+            </w:pPr>
           </w:p>
         </w:tc>
         <w:tc>
@@ -3582,15 +4259,25 @@
                 <w:rFonts w:ascii="GDSTransportWebsite" w:hAnsi="GDSTransportWebsite"/>
                 <w:color w:val="0A0A0A"/>
               </w:rPr>
+              <w:lastRenderedPageBreak/>
               <w:t>&lt;&lt;</w:t>
             </w:r>
-            <w:r>
-              <w:rPr>
-                <w:rFonts w:ascii="GDSTransportWebsite" w:hAnsi="GDSTransportWebsite"/>
-                <w:color w:val="0A0A0A"/>
-              </w:rPr>
-              <w:t>respondent1DQHearingSupport</w:t>
-            </w:r>
+            <w:proofErr w:type="spellStart"/>
+            <w:r>
+              <w:rPr>
+                <w:rFonts w:ascii="GDSTransportWebsite" w:hAnsi="GDSTransportWebsite"/>
+                <w:color w:val="0A0A0A"/>
+              </w:rPr>
+              <w:t>f</w:t>
+            </w:r>
+            <w:r>
+              <w:rPr>
+                <w:rFonts w:ascii="GDSTransportWebsite" w:hAnsi="GDSTransportWebsite"/>
+                <w:color w:val="0A0A0A"/>
+              </w:rPr>
+              <w:t>urtherInformation.futureApplications</w:t>
+            </w:r>
+            <w:proofErr w:type="spellEnd"/>
             <w:r>
               <w:rPr>
                 <w:rFonts w:ascii="GDSTransportWebsite" w:hAnsi="GDSTransportWebsite"/>
@@ -3601,45 +4288,9 @@
           </w:p>
         </w:tc>
       </w:tr>
-    </w:tbl>
-    <w:p>
-      <w:pPr>
-        <w:pBdr>
-          <w:bottom w:val="single" w:sz="4" w:space="1" w:color="auto"/>
-        </w:pBdr>
-        <w:spacing w:before="120" w:after="120"/>
-        <w:rPr>
-          <w:rFonts w:ascii="GDSTransportWebsite" w:hAnsi="GDSTransportWebsite"/>
-          <w:color w:val="0A0A0A"/>
-          <w:sz w:val="36"/>
-          <w:szCs w:val="36"/>
-        </w:rPr>
-      </w:pPr>
-      <w:r>
-        <w:rPr>
-          <w:rFonts w:ascii="GDSTransportWebsite" w:hAnsi="GDSTransportWebsite"/>
-          <w:color w:val="0A0A0A"/>
-          <w:sz w:val="36"/>
-          <w:szCs w:val="36"/>
-        </w:rPr>
-        <w:t>Additional information</w:t>
-      </w:r>
-    </w:p>
-    <w:tbl>
-      <w:tblPr>
-        <w:tblStyle w:val="TableGrid"/>
-        <w:tblW w:w="10060" w:type="dxa"/>
-        <w:tblInd w:w="-5" w:type="dxa"/>
-        <w:tblLayout w:type="fixed"/>
-        <w:tblLook w:val="04A0" w:firstRow="1" w:lastRow="0" w:firstColumn="1" w:lastColumn="0" w:noHBand="0" w:noVBand="1"/>
-      </w:tblPr>
-      <w:tblGrid>
-        <w:gridCol w:w="3542"/>
-        <w:gridCol w:w="6518"/>
-      </w:tblGrid>
       <w:tr>
         <w:trPr>
-          <w:trHeight w:val="680"/>
+          <w:trHeight w:val="67"/>
         </w:trPr>
         <w:tc>
           <w:tcPr>
@@ -3649,17 +4300,37 @@
             <w:pPr>
               <w:pStyle w:val="NormalWeb"/>
               <w:spacing w:before="40" w:beforeAutospacing="0" w:after="40" w:afterAutospacing="0"/>
-            </w:pPr>
-            <w:r>
-              <w:rPr>
-                <w:rFonts w:ascii="GDSTransportWebsite" w:hAnsi="GDSTransportWebsite"/>
-                <w:b/>
-                <w:bCs/>
-                <w:color w:val="0A0A0A"/>
-                <w:shd w:val="clear" w:color="auto" w:fill="FFFFFF"/>
-              </w:rPr>
-              <w:t>Do you intend to make any applications in the future?</w:t>
-            </w:r>
+              <w:rPr>
+                <w:rFonts w:ascii="GDSTransportWebsite" w:hAnsi="GDSTransportWebsite"/>
+                <w:b/>
+                <w:bCs/>
+                <w:color w:val="0A0A0A"/>
+                <w:shd w:val="clear" w:color="auto" w:fill="FFFFFF"/>
+              </w:rPr>
+            </w:pPr>
+            <w:r>
+              <w:rPr>
+                <w:rFonts w:ascii="GDSTransportWebsite" w:hAnsi="GDSTransportWebsite"/>
+                <w:b/>
+                <w:bCs/>
+                <w:color w:val="0A0A0A"/>
+                <w:shd w:val="clear" w:color="auto" w:fill="FFFFFF"/>
+              </w:rPr>
+              <w:t>What for?</w:t>
+            </w:r>
+          </w:p>
+          <w:p>
+            <w:pPr>
+              <w:pStyle w:val="NormalWeb"/>
+              <w:spacing w:before="40" w:beforeAutospacing="0" w:after="40" w:afterAutospacing="0"/>
+              <w:rPr>
+                <w:rFonts w:ascii="GDSTransportWebsite" w:hAnsi="GDSTransportWebsite"/>
+                <w:b/>
+                <w:bCs/>
+                <w:color w:val="0A0A0A"/>
+                <w:shd w:val="clear" w:color="auto" w:fill="FFFFFF"/>
+              </w:rPr>
+            </w:pPr>
           </w:p>
         </w:tc>
         <w:tc>
@@ -3670,9 +4341,8 @@
             <w:pPr>
               <w:spacing w:before="40" w:after="40"/>
               <w:rPr>
-                <w:rFonts w:ascii="Arial" w:hAnsi="Arial" w:cs="Arial"/>
-                <w:sz w:val="22"/>
-                <w:szCs w:val="22"/>
+                <w:rFonts w:ascii="GDSTransportWebsite" w:hAnsi="GDSTransportWebsite"/>
+                <w:color w:val="0A0A0A"/>
               </w:rPr>
             </w:pPr>
             <w:r>
@@ -3682,27 +4352,22 @@
               </w:rPr>
               <w:t>&lt;&lt;</w:t>
             </w:r>
-            <w:r>
-              <w:rPr>
-                <w:rFonts w:ascii="GDSTransportWebsite" w:hAnsi="GDSTransportWebsite"/>
-                <w:color w:val="0A0A0A"/>
-              </w:rPr>
-              <w:t xml:space="preserve"> </w:t>
-            </w:r>
-            <w:r>
-              <w:rPr>
-                <w:rFonts w:ascii="GDSTransportWebsite" w:hAnsi="GDSTransportWebsite"/>
-                <w:color w:val="0A0A0A"/>
-              </w:rPr>
-              <w:t>respondent1DQ</w:t>
-            </w:r>
-            <w:r>
-              <w:rPr>
-                <w:rFonts w:ascii="GDSTransportWebsite" w:hAnsi="GDSTransportWebsite"/>
-                <w:color w:val="0A0A0A"/>
-              </w:rPr>
-              <w:t>FurtherInformation.futureApplications</w:t>
-            </w:r>
+            <w:proofErr w:type="spellStart"/>
+            <w:r>
+              <w:rPr>
+                <w:rFonts w:ascii="GDSTransportWebsite" w:hAnsi="GDSTransportWebsite"/>
+                <w:color w:val="0A0A0A"/>
+              </w:rPr>
+              <w:t>furtherInformation</w:t>
+            </w:r>
+            <w:r>
+              <w:rPr>
+                <w:rFonts w:ascii="GDSTransportWebsite" w:hAnsi="GDSTransportWebsite"/>
+                <w:color w:val="0A0A0A"/>
+              </w:rPr>
+              <w:t>.reasonForFutureApplications</w:t>
+            </w:r>
+            <w:proofErr w:type="spellEnd"/>
             <w:r>
               <w:rPr>
                 <w:rFonts w:ascii="GDSTransportWebsite" w:hAnsi="GDSTransportWebsite"/>
@@ -3741,8 +4406,21 @@
                 <w:color w:val="0A0A0A"/>
                 <w:shd w:val="clear" w:color="auto" w:fill="FFFFFF"/>
               </w:rPr>
-              <w:t>What for?</w:t>
-            </w:r>
+              <w:t>Provide any other information that the judge may need</w:t>
+            </w:r>
+          </w:p>
+          <w:p>
+            <w:pPr>
+              <w:pStyle w:val="NormalWeb"/>
+              <w:spacing w:before="40" w:beforeAutospacing="0" w:after="40" w:afterAutospacing="0"/>
+              <w:rPr>
+                <w:rFonts w:ascii="GDSTransportWebsite" w:hAnsi="GDSTransportWebsite"/>
+                <w:b/>
+                <w:bCs/>
+                <w:color w:val="0A0A0A"/>
+                <w:shd w:val="clear" w:color="auto" w:fill="FFFFFF"/>
+              </w:rPr>
+            </w:pPr>
           </w:p>
         </w:tc>
         <w:tc>
@@ -3764,95 +4442,22 @@
               </w:rPr>
               <w:t>&lt;&lt;</w:t>
             </w:r>
-            <w:r>
-              <w:rPr>
-                <w:rFonts w:ascii="GDSTransportWebsite" w:hAnsi="GDSTransportWebsite"/>
-                <w:color w:val="0A0A0A"/>
-              </w:rPr>
-              <w:t>respondent1DQFurtherInformation.</w:t>
-            </w:r>
-            <w:r>
-              <w:rPr>
-                <w:rFonts w:ascii="GDSTransportWebsite" w:hAnsi="GDSTransportWebsite"/>
-                <w:color w:val="0A0A0A"/>
-              </w:rPr>
-              <w:t>reasonForFutureApplications</w:t>
-            </w:r>
-            <w:r>
-              <w:rPr>
-                <w:rFonts w:ascii="GDSTransportWebsite" w:hAnsi="GDSTransportWebsite"/>
-                <w:color w:val="0A0A0A"/>
-              </w:rPr>
-              <w:t>&gt;&gt;</w:t>
-            </w:r>
-          </w:p>
-        </w:tc>
-      </w:tr>
-      <w:tr>
-        <w:trPr>
-          <w:trHeight w:val="680"/>
-        </w:trPr>
-        <w:tc>
-          <w:tcPr>
-            <w:tcW w:w="3542" w:type="dxa"/>
-          </w:tcPr>
-          <w:p>
-            <w:pPr>
-              <w:pStyle w:val="NormalWeb"/>
-              <w:spacing w:before="40" w:beforeAutospacing="0" w:after="40" w:afterAutospacing="0"/>
-              <w:rPr>
-                <w:rFonts w:ascii="GDSTransportWebsite" w:hAnsi="GDSTransportWebsite"/>
-                <w:b/>
-                <w:bCs/>
-                <w:color w:val="0A0A0A"/>
-                <w:shd w:val="clear" w:color="auto" w:fill="FFFFFF"/>
-              </w:rPr>
-            </w:pPr>
-            <w:r>
-              <w:rPr>
-                <w:rFonts w:ascii="GDSTransportWebsite" w:hAnsi="GDSTransportWebsite"/>
-                <w:b/>
-                <w:bCs/>
-                <w:color w:val="0A0A0A"/>
-                <w:shd w:val="clear" w:color="auto" w:fill="FFFFFF"/>
-              </w:rPr>
-              <w:t>Provide any other information that the judge may need</w:t>
-            </w:r>
-          </w:p>
-        </w:tc>
-        <w:tc>
-          <w:tcPr>
-            <w:tcW w:w="6518" w:type="dxa"/>
-          </w:tcPr>
-          <w:p>
-            <w:pPr>
-              <w:spacing w:before="40" w:after="40"/>
-              <w:rPr>
-                <w:rFonts w:ascii="GDSTransportWebsite" w:hAnsi="GDSTransportWebsite"/>
-                <w:color w:val="0A0A0A"/>
-              </w:rPr>
-            </w:pPr>
-            <w:r>
-              <w:rPr>
-                <w:rFonts w:ascii="GDSTransportWebsite" w:hAnsi="GDSTransportWebsite"/>
-                <w:color w:val="0A0A0A"/>
-              </w:rPr>
-              <w:t>&lt;&lt;</w:t>
-            </w:r>
-            <w:r>
-              <w:rPr>
-                <w:rFonts w:ascii="GDSTransportWebsite" w:hAnsi="GDSTransportWebsite"/>
-                <w:color w:val="0A0A0A"/>
-              </w:rPr>
-              <w:t>respondent1DQFurtherInformation.</w:t>
-            </w:r>
-            <w:r>
-              <w:rPr>
-                <w:rFonts w:ascii="GDSTransportWebsite" w:hAnsi="GDSTransportWebsite"/>
-                <w:color w:val="0A0A0A"/>
-              </w:rPr>
-              <w:t>otherInformationForJudge</w:t>
-            </w:r>
+            <w:proofErr w:type="spellStart"/>
+            <w:r>
+              <w:rPr>
+                <w:rFonts w:ascii="GDSTransportWebsite" w:hAnsi="GDSTransportWebsite"/>
+                <w:color w:val="0A0A0A"/>
+              </w:rPr>
+              <w:t>furtherInformation</w:t>
+            </w:r>
+            <w:r>
+              <w:rPr>
+                <w:rFonts w:ascii="GDSTransportWebsite" w:hAnsi="GDSTransportWebsite"/>
+                <w:color w:val="0A0A0A"/>
+              </w:rPr>
+              <w:t>.otherInformationForJudge</w:t>
+            </w:r>
+            <w:proofErr w:type="spellEnd"/>
             <w:r>
               <w:rPr>
                 <w:rFonts w:ascii="GDSTransportWebsite" w:hAnsi="GDSTransportWebsite"/>
@@ -3892,6 +4497,14 @@
         <w:tblStyle w:val="TableGrid"/>
         <w:tblW w:w="10060" w:type="dxa"/>
         <w:tblInd w:w="-5" w:type="dxa"/>
+        <w:tblBorders>
+          <w:top w:val="none" w:sz="0" w:space="0" w:color="auto"/>
+          <w:left w:val="none" w:sz="0" w:space="0" w:color="auto"/>
+          <w:bottom w:val="none" w:sz="0" w:space="0" w:color="auto"/>
+          <w:right w:val="none" w:sz="0" w:space="0" w:color="auto"/>
+          <w:insideH w:val="none" w:sz="0" w:space="0" w:color="auto"/>
+          <w:insideV w:val="none" w:sz="0" w:space="0" w:color="auto"/>
+        </w:tblBorders>
         <w:tblLayout w:type="fixed"/>
         <w:tblLook w:val="04A0" w:firstRow="1" w:lastRow="0" w:firstColumn="1" w:lastColumn="0" w:noHBand="0" w:noVBand="1"/>
       </w:tblPr>
@@ -3901,7 +4514,7 @@
       </w:tblGrid>
       <w:tr>
         <w:trPr>
-          <w:trHeight w:val="680"/>
+          <w:trHeight w:val="243"/>
         </w:trPr>
         <w:tc>
           <w:tcPr>
@@ -3911,6 +4524,13 @@
             <w:pPr>
               <w:pStyle w:val="NormalWeb"/>
               <w:spacing w:before="40" w:beforeAutospacing="0" w:after="40" w:afterAutospacing="0"/>
+              <w:rPr>
+                <w:rFonts w:ascii="GDSTransportWebsite" w:hAnsi="GDSTransportWebsite"/>
+                <w:b/>
+                <w:bCs/>
+                <w:color w:val="0A0A0A"/>
+                <w:shd w:val="clear" w:color="auto" w:fill="FFFFFF"/>
+              </w:rPr>
             </w:pPr>
             <w:r>
               <w:rPr>
@@ -3922,6 +4542,12 @@
               </w:rPr>
               <w:t>Is your client Welsh?</w:t>
             </w:r>
+          </w:p>
+          <w:p>
+            <w:pPr>
+              <w:pStyle w:val="NormalWeb"/>
+              <w:spacing w:before="40" w:beforeAutospacing="0" w:after="40" w:afterAutospacing="0"/>
+            </w:pPr>
           </w:p>
         </w:tc>
         <w:tc>
@@ -3944,13 +4570,22 @@
               </w:rPr>
               <w:t>&lt;&lt;</w:t>
             </w:r>
-            <w:r>
-              <w:rPr>
-                <w:rFonts w:ascii="GDSTransportWebsite" w:hAnsi="GDSTransportWebsite"/>
-                <w:color w:val="0A0A0A"/>
-              </w:rPr>
-              <w:t xml:space="preserve"> respondent1DQLanguage.isPartyWelsh</w:t>
-            </w:r>
+            <w:proofErr w:type="spellStart"/>
+            <w:r>
+              <w:rPr>
+                <w:rFonts w:ascii="GDSTransportWebsite" w:hAnsi="GDSTransportWebsite"/>
+                <w:color w:val="0A0A0A"/>
+              </w:rPr>
+              <w:t>welshLanguageRequirements</w:t>
+            </w:r>
+            <w:r>
+              <w:rPr>
+                <w:rFonts w:ascii="GDSTransportWebsite" w:hAnsi="GDSTransportWebsite"/>
+                <w:color w:val="0A0A0A"/>
+              </w:rPr>
+              <w:t>.isPartyWelsh</w:t>
+            </w:r>
+            <w:proofErr w:type="spellEnd"/>
             <w:r>
               <w:rPr>
                 <w:rFonts w:ascii="GDSTransportWebsite" w:hAnsi="GDSTransportWebsite"/>
@@ -3989,9 +4624,21 @@
                 <w:color w:val="0A0A0A"/>
                 <w:shd w:val="clear" w:color="auto" w:fill="FFFFFF"/>
               </w:rPr>
-              <w:lastRenderedPageBreak/>
               <w:t>What language have you been advised of your right to give evidence in?</w:t>
             </w:r>
+          </w:p>
+          <w:p>
+            <w:pPr>
+              <w:pStyle w:val="NormalWeb"/>
+              <w:spacing w:before="40" w:beforeAutospacing="0" w:after="40" w:afterAutospacing="0"/>
+              <w:rPr>
+                <w:rFonts w:ascii="GDSTransportWebsite" w:hAnsi="GDSTransportWebsite"/>
+                <w:b/>
+                <w:bCs/>
+                <w:color w:val="0A0A0A"/>
+                <w:shd w:val="clear" w:color="auto" w:fill="FFFFFF"/>
+              </w:rPr>
+            </w:pPr>
           </w:p>
         </w:tc>
         <w:tc>
@@ -4013,34 +4660,22 @@
               </w:rPr>
               <w:t>&lt;&lt;</w:t>
             </w:r>
-            <w:r>
-              <w:rPr>
-                <w:rFonts w:ascii="GDSTransportWebsite" w:hAnsi="GDSTransportWebsite"/>
-                <w:color w:val="0A0A0A"/>
-              </w:rPr>
-              <w:t xml:space="preserve"> respondent1DQ</w:t>
-            </w:r>
-            <w:r>
-              <w:rPr>
-                <w:rFonts w:ascii="GDSTransportWebsite" w:hAnsi="GDSTransportWebsite"/>
-                <w:color w:val="0A0A0A"/>
-              </w:rPr>
-              <w:t>Language</w:t>
-            </w:r>
-            <w:r>
-              <w:rPr>
-                <w:rFonts w:ascii="GDSTransportWebsite" w:hAnsi="GDSTransportWebsite"/>
-                <w:color w:val="0A0A0A"/>
-              </w:rPr>
-              <w:t>.</w:t>
-            </w:r>
-            <w:r>
-              <w:rPr>
-                <w:rFonts w:ascii="GDSTransportWebsite" w:hAnsi="GDSTransportWebsite"/>
-                <w:color w:val="0A0A0A"/>
-              </w:rPr>
-              <w:t>evidence</w:t>
-            </w:r>
+            <w:proofErr w:type="spellStart"/>
+            <w:r>
+              <w:rPr>
+                <w:rFonts w:ascii="GDSTransportWebsite" w:hAnsi="GDSTransportWebsite"/>
+                <w:color w:val="0A0A0A"/>
+              </w:rPr>
+              <w:t>welshLanguageRequirements</w:t>
+            </w:r>
+            <w:r>
+              <w:rPr>
+                <w:rFonts w:ascii="GDSTransportWebsite" w:hAnsi="GDSTransportWebsite"/>
+                <w:color w:val="0A0A0A"/>
+              </w:rPr>
+              <w:t>.evidence</w:t>
+            </w:r>
+            <w:proofErr w:type="spellEnd"/>
             <w:r>
               <w:rPr>
                 <w:rFonts w:ascii="GDSTransportWebsite" w:hAnsi="GDSTransportWebsite"/>
@@ -4082,6 +4717,19 @@
               <w:t>Will you and your witness(es) wish to speak Welsh or English at court or will both languages be used?</w:t>
             </w:r>
           </w:p>
+          <w:p>
+            <w:pPr>
+              <w:pStyle w:val="NormalWeb"/>
+              <w:spacing w:before="40" w:beforeAutospacing="0" w:after="40" w:afterAutospacing="0"/>
+              <w:rPr>
+                <w:rFonts w:ascii="GDSTransportWebsite" w:hAnsi="GDSTransportWebsite"/>
+                <w:b/>
+                <w:bCs/>
+                <w:color w:val="0A0A0A"/>
+                <w:shd w:val="clear" w:color="auto" w:fill="FFFFFF"/>
+              </w:rPr>
+            </w:pPr>
+          </w:p>
         </w:tc>
         <w:tc>
           <w:tcPr>
@@ -4102,20 +4750,15 @@
               </w:rPr>
               <w:t>&lt;&lt;</w:t>
             </w:r>
-            <w:r>
-              <w:rPr>
-                <w:rFonts w:ascii="GDSTransportWebsite" w:hAnsi="GDSTransportWebsite"/>
-                <w:color w:val="0A0A0A"/>
-              </w:rPr>
-              <w:t xml:space="preserve"> respondent1DQLanguage.</w:t>
-            </w:r>
-            <w:r>
-              <w:rPr>
-                <w:rFonts w:ascii="GDSTransportWebsite" w:hAnsi="GDSTransportWebsite"/>
-                <w:color w:val="0A0A0A"/>
-              </w:rPr>
-              <w:t>court</w:t>
-            </w:r>
+            <w:proofErr w:type="spellStart"/>
+            <w:r>
+              <w:rPr>
+                <w:rFonts w:ascii="GDSTransportWebsite" w:hAnsi="GDSTransportWebsite"/>
+                <w:color w:val="0A0A0A"/>
+              </w:rPr>
+              <w:t>welshLanguageRequirements.court</w:t>
+            </w:r>
+            <w:proofErr w:type="spellEnd"/>
             <w:r>
               <w:rPr>
                 <w:rFonts w:ascii="GDSTransportWebsite" w:hAnsi="GDSTransportWebsite"/>
@@ -4157,6 +4800,19 @@
               <w:t>Will documents produced to the court during the case be in Welsh, English or both?</w:t>
             </w:r>
           </w:p>
+          <w:p>
+            <w:pPr>
+              <w:pStyle w:val="NormalWeb"/>
+              <w:spacing w:before="40" w:beforeAutospacing="0" w:after="40" w:afterAutospacing="0"/>
+              <w:rPr>
+                <w:rFonts w:ascii="GDSTransportWebsite" w:hAnsi="GDSTransportWebsite"/>
+                <w:b/>
+                <w:bCs/>
+                <w:color w:val="0A0A0A"/>
+                <w:shd w:val="clear" w:color="auto" w:fill="FFFFFF"/>
+              </w:rPr>
+            </w:pPr>
+          </w:p>
         </w:tc>
         <w:tc>
           <w:tcPr>
@@ -4177,20 +4833,15 @@
               </w:rPr>
               <w:t>&lt;&lt;</w:t>
             </w:r>
-            <w:r>
-              <w:rPr>
-                <w:rFonts w:ascii="GDSTransportWebsite" w:hAnsi="GDSTransportWebsite"/>
-                <w:color w:val="0A0A0A"/>
-              </w:rPr>
-              <w:t xml:space="preserve"> respondent1DQLanguage.</w:t>
-            </w:r>
-            <w:r>
-              <w:rPr>
-                <w:rFonts w:ascii="GDSTransportWebsite" w:hAnsi="GDSTransportWebsite"/>
-                <w:color w:val="0A0A0A"/>
-              </w:rPr>
-              <w:t>documents</w:t>
-            </w:r>
+            <w:proofErr w:type="spellStart"/>
+            <w:r>
+              <w:rPr>
+                <w:rFonts w:ascii="GDSTransportWebsite" w:hAnsi="GDSTransportWebsite"/>
+                <w:color w:val="0A0A0A"/>
+              </w:rPr>
+              <w:t>welshLanguageRequirements.documents</w:t>
+            </w:r>
+            <w:proofErr w:type="spellEnd"/>
             <w:r>
               <w:rPr>
                 <w:rFonts w:ascii="GDSTransportWebsite" w:hAnsi="GDSTransportWebsite"/>
@@ -4202,20 +4853,6 @@
         </w:tc>
       </w:tr>
     </w:tbl>
-    <w:p>
-      <w:pPr>
-        <w:pBdr>
-          <w:bottom w:val="single" w:sz="4" w:space="1" w:color="auto"/>
-        </w:pBdr>
-        <w:spacing w:before="120" w:after="120"/>
-        <w:rPr>
-          <w:rFonts w:ascii="GDSTransportWebsite" w:hAnsi="GDSTransportWebsite"/>
-          <w:color w:val="0A0A0A"/>
-          <w:sz w:val="36"/>
-          <w:szCs w:val="36"/>
-        </w:rPr>
-      </w:pPr>
-    </w:p>
     <w:p>
       <w:pPr>
         <w:pBdr>
@@ -4244,6 +4881,14 @@
         <w:tblStyle w:val="TableGrid"/>
         <w:tblW w:w="10060" w:type="dxa"/>
         <w:tblInd w:w="-5" w:type="dxa"/>
+        <w:tblBorders>
+          <w:top w:val="none" w:sz="0" w:space="0" w:color="auto"/>
+          <w:left w:val="none" w:sz="0" w:space="0" w:color="auto"/>
+          <w:bottom w:val="none" w:sz="0" w:space="0" w:color="auto"/>
+          <w:right w:val="none" w:sz="0" w:space="0" w:color="auto"/>
+          <w:insideH w:val="none" w:sz="0" w:space="0" w:color="auto"/>
+          <w:insideV w:val="none" w:sz="0" w:space="0" w:color="auto"/>
+        </w:tblBorders>
         <w:tblLayout w:type="fixed"/>
         <w:tblLook w:val="04A0" w:firstRow="1" w:lastRow="0" w:firstColumn="1" w:lastColumn="0" w:noHBand="0" w:noVBand="1"/>
       </w:tblPr>
@@ -4253,7 +4898,7 @@
       </w:tblGrid>
       <w:tr>
         <w:trPr>
-          <w:trHeight w:val="680"/>
+          <w:trHeight w:val="67"/>
         </w:trPr>
         <w:tc>
           <w:tcPr>
@@ -4263,6 +4908,13 @@
             <w:pPr>
               <w:pStyle w:val="NormalWeb"/>
               <w:spacing w:before="40" w:beforeAutospacing="0" w:after="40" w:afterAutospacing="0"/>
+              <w:rPr>
+                <w:rFonts w:ascii="GDSTransportWebsite" w:hAnsi="GDSTransportWebsite"/>
+                <w:b/>
+                <w:bCs/>
+                <w:color w:val="0A0A0A"/>
+                <w:shd w:val="clear" w:color="auto" w:fill="FFFFFF"/>
+              </w:rPr>
             </w:pPr>
             <w:r>
               <w:rPr>
@@ -4274,6 +4926,12 @@
               </w:rPr>
               <w:t>Name</w:t>
             </w:r>
+          </w:p>
+          <w:p>
+            <w:pPr>
+              <w:pStyle w:val="NormalWeb"/>
+              <w:spacing w:before="40" w:beforeAutospacing="0" w:after="40" w:afterAutospacing="0"/>
+            </w:pPr>
           </w:p>
         </w:tc>
         <w:tc>
@@ -4294,14 +4952,28 @@
                 <w:rFonts w:ascii="GDSTransportWebsite" w:hAnsi="GDSTransportWebsite"/>
                 <w:color w:val="0A0A0A"/>
               </w:rPr>
-              <w:t>&lt;&lt;name&gt;&gt;</w:t>
+              <w:t>&lt;&lt;</w:t>
+            </w:r>
+            <w:r>
+              <w:rPr>
+                <w:rFonts w:ascii="GDSTransportWebsite" w:hAnsi="GDSTransportWebsite"/>
+                <w:color w:val="0A0A0A"/>
+              </w:rPr>
+              <w:t>statementOfTruth.name</w:t>
+            </w:r>
+            <w:r>
+              <w:rPr>
+                <w:rFonts w:ascii="GDSTransportWebsite" w:hAnsi="GDSTransportWebsite"/>
+                <w:color w:val="0A0A0A"/>
+              </w:rPr>
+              <w:t>&gt;&gt;</w:t>
             </w:r>
           </w:p>
         </w:tc>
       </w:tr>
       <w:tr>
         <w:trPr>
-          <w:trHeight w:val="680"/>
+          <w:trHeight w:val="155"/>
         </w:trPr>
         <w:tc>
           <w:tcPr>
@@ -4330,6 +5002,19 @@
               <w:t>Role</w:t>
             </w:r>
           </w:p>
+          <w:p>
+            <w:pPr>
+              <w:pStyle w:val="NormalWeb"/>
+              <w:spacing w:before="40" w:beforeAutospacing="0" w:after="40" w:afterAutospacing="0"/>
+              <w:rPr>
+                <w:rFonts w:ascii="GDSTransportWebsite" w:hAnsi="GDSTransportWebsite"/>
+                <w:b/>
+                <w:bCs/>
+                <w:color w:val="0A0A0A"/>
+                <w:shd w:val="clear" w:color="auto" w:fill="FFFFFF"/>
+              </w:rPr>
+            </w:pPr>
+          </w:p>
         </w:tc>
         <w:tc>
           <w:tcPr>
@@ -4348,61 +5033,23 @@
                 <w:rFonts w:ascii="GDSTransportWebsite" w:hAnsi="GDSTransportWebsite"/>
                 <w:color w:val="0A0A0A"/>
               </w:rPr>
-              <w:t>&lt;&lt;name&gt;&gt;</w:t>
-            </w:r>
-          </w:p>
-        </w:tc>
-      </w:tr>
-      <w:tr>
-        <w:trPr>
-          <w:trHeight w:val="680"/>
-        </w:trPr>
-        <w:tc>
-          <w:tcPr>
-            <w:tcW w:w="3542" w:type="dxa"/>
-          </w:tcPr>
-          <w:p>
-            <w:pPr>
-              <w:pStyle w:val="NormalWeb"/>
-              <w:spacing w:before="40" w:beforeAutospacing="0" w:after="40" w:afterAutospacing="0"/>
-              <w:rPr>
-                <w:rFonts w:ascii="GDSTransportWebsite" w:hAnsi="GDSTransportWebsite"/>
-                <w:b/>
-                <w:bCs/>
-                <w:color w:val="0A0A0A"/>
-                <w:shd w:val="clear" w:color="auto" w:fill="FFFFFF"/>
-              </w:rPr>
-            </w:pPr>
-            <w:r>
-              <w:rPr>
-                <w:rFonts w:ascii="GDSTransportWebsite" w:hAnsi="GDSTransportWebsite"/>
-                <w:b/>
-                <w:bCs/>
-                <w:color w:val="0A0A0A"/>
-                <w:shd w:val="clear" w:color="auto" w:fill="FFFFFF"/>
-              </w:rPr>
-              <w:t>Organisation</w:t>
-            </w:r>
-          </w:p>
-        </w:tc>
-        <w:tc>
-          <w:tcPr>
-            <w:tcW w:w="6518" w:type="dxa"/>
-          </w:tcPr>
-          <w:p>
-            <w:pPr>
-              <w:spacing w:before="40" w:after="40"/>
-              <w:rPr>
-                <w:rFonts w:ascii="GDSTransportWebsite" w:hAnsi="GDSTransportWebsite"/>
-                <w:color w:val="0A0A0A"/>
-              </w:rPr>
-            </w:pPr>
-            <w:r>
-              <w:rPr>
-                <w:rFonts w:ascii="GDSTransportWebsite" w:hAnsi="GDSTransportWebsite"/>
-                <w:color w:val="0A0A0A"/>
-              </w:rPr>
-              <w:t>&lt;&lt;name&gt;&gt;</w:t>
+              <w:t>&lt;&lt;</w:t>
+            </w:r>
+            <w:proofErr w:type="spellStart"/>
+            <w:r>
+              <w:rPr>
+                <w:rFonts w:ascii="GDSTransportWebsite" w:hAnsi="GDSTransportWebsite"/>
+                <w:color w:val="0A0A0A"/>
+              </w:rPr>
+              <w:t>statementOfTruth.role</w:t>
+            </w:r>
+            <w:proofErr w:type="spellEnd"/>
+            <w:r>
+              <w:rPr>
+                <w:rFonts w:ascii="GDSTransportWebsite" w:hAnsi="GDSTransportWebsite"/>
+                <w:color w:val="0A0A0A"/>
+              </w:rPr>
+              <w:t>&gt;&gt;</w:t>
             </w:r>
           </w:p>
         </w:tc>

</xml_diff>

<commit_message>
updated defendant response business process with pdf generation
</commit_message>
<xml_diff>
--- a/docker/docmosis/templates/CV-UNS-DQ-ENG-0001.docx
+++ b/docker/docmosis/templates/CV-UNS-DQ-ENG-0001.docx
@@ -1654,21 +1654,48 @@
                 <w:color w:val="0A0A0A"/>
                 <w:shd w:val="clear" w:color="auto" w:fill="FFFFFF"/>
               </w:rPr>
-              <w:t>Explain why not</w:t>
-            </w:r>
-          </w:p>
-          <w:p>
-            <w:pPr>
-              <w:pStyle w:val="NormalWeb"/>
-              <w:spacing w:before="40" w:beforeAutospacing="0" w:after="40" w:afterAutospacing="0"/>
-              <w:rPr>
-                <w:rFonts w:ascii="GDSTransportWebsite" w:hAnsi="GDSTransportWebsite"/>
-                <w:b/>
-                <w:bCs/>
-                <w:color w:val="0A0A0A"/>
-                <w:shd w:val="clear" w:color="auto" w:fill="FFFFFF"/>
-              </w:rPr>
-            </w:pPr>
+              <w:t>&lt;&lt;</w:t>
+            </w:r>
+            <w:r>
+              <w:rPr>
+                <w:rFonts w:ascii="GDSTransportWebsite" w:hAnsi="GDSTransportWebsite"/>
+                <w:b/>
+                <w:bCs/>
+                <w:color w:val="0A0A0A"/>
+                <w:shd w:val="clear" w:color="auto" w:fill="FFFFFF"/>
+              </w:rPr>
+              <w:t>cs_{</w:t>
+            </w:r>
+            <w:r>
+              <w:rPr>
+                <w:rFonts w:ascii="GDSTransportWebsite" w:hAnsi="GDSTransportWebsite"/>
+                <w:b/>
+                <w:bCs/>
+                <w:color w:val="0A0A0A"/>
+                <w:shd w:val="clear" w:color="auto" w:fill="FFFFFF"/>
+              </w:rPr>
+              <w:t>fileDirectionsQuestionnaire.reactionProtocolCompliedWith=’No’</w:t>
+            </w:r>
+            <w:r>
+              <w:rPr>
+                <w:rFonts w:ascii="GDSTransportWebsite" w:hAnsi="GDSTransportWebsite"/>
+                <w:b/>
+                <w:bCs/>
+                <w:color w:val="0A0A0A"/>
+                <w:shd w:val="clear" w:color="auto" w:fill="FFFFFF"/>
+              </w:rPr>
+              <w:t>}</w:t>
+            </w:r>
+            <w:r>
+              <w:rPr>
+                <w:rFonts w:ascii="GDSTransportWebsite" w:hAnsi="GDSTransportWebsite"/>
+                <w:b/>
+                <w:bCs/>
+                <w:color w:val="0A0A0A"/>
+                <w:shd w:val="clear" w:color="auto" w:fill="FFFFFF"/>
+              </w:rPr>
+              <w:t>&gt;&gt;</w:t>
+            </w:r>
           </w:p>
         </w:tc>
         <w:tc>
@@ -1689,6 +1716,76 @@
                 <w:color w:val="0A0A0A"/>
               </w:rPr>
             </w:pPr>
+          </w:p>
+        </w:tc>
+      </w:tr>
+      <w:tr>
+        <w:tc>
+          <w:tcPr>
+            <w:tcW w:w="3539" w:type="dxa"/>
+            <w:tcBorders>
+              <w:top w:val="nil"/>
+              <w:left w:val="nil"/>
+              <w:bottom w:val="nil"/>
+              <w:right w:val="nil"/>
+            </w:tcBorders>
+          </w:tcPr>
+          <w:p>
+            <w:pPr>
+              <w:pStyle w:val="NormalWeb"/>
+              <w:spacing w:before="40" w:beforeAutospacing="0" w:after="40" w:afterAutospacing="0"/>
+              <w:rPr>
+                <w:rFonts w:ascii="GDSTransportWebsite" w:hAnsi="GDSTransportWebsite"/>
+                <w:b/>
+                <w:bCs/>
+                <w:color w:val="0A0A0A"/>
+                <w:shd w:val="clear" w:color="auto" w:fill="FFFFFF"/>
+              </w:rPr>
+            </w:pPr>
+            <w:r>
+              <w:rPr>
+                <w:rFonts w:ascii="GDSTransportWebsite" w:hAnsi="GDSTransportWebsite"/>
+                <w:b/>
+                <w:bCs/>
+                <w:color w:val="0A0A0A"/>
+                <w:shd w:val="clear" w:color="auto" w:fill="FFFFFF"/>
+              </w:rPr>
+              <w:lastRenderedPageBreak/>
+              <w:t>Explain why not</w:t>
+            </w:r>
+          </w:p>
+          <w:p>
+            <w:pPr>
+              <w:pStyle w:val="NormalWeb"/>
+              <w:spacing w:before="40" w:beforeAutospacing="0" w:after="40" w:afterAutospacing="0"/>
+              <w:rPr>
+                <w:rFonts w:ascii="GDSTransportWebsite" w:hAnsi="GDSTransportWebsite"/>
+                <w:b/>
+                <w:bCs/>
+                <w:color w:val="0A0A0A"/>
+                <w:shd w:val="clear" w:color="auto" w:fill="FFFFFF"/>
+              </w:rPr>
+            </w:pPr>
+          </w:p>
+        </w:tc>
+        <w:tc>
+          <w:tcPr>
+            <w:tcW w:w="6521" w:type="dxa"/>
+            <w:tcBorders>
+              <w:top w:val="nil"/>
+              <w:left w:val="nil"/>
+              <w:bottom w:val="nil"/>
+              <w:right w:val="nil"/>
+            </w:tcBorders>
+          </w:tcPr>
+          <w:p>
+            <w:pPr>
+              <w:spacing w:before="40" w:after="40"/>
+              <w:rPr>
+                <w:rFonts w:ascii="GDSTransportWebsite" w:hAnsi="GDSTransportWebsite"/>
+                <w:color w:val="0A0A0A"/>
+              </w:rPr>
+            </w:pPr>
             <w:r>
               <w:rPr>
                 <w:rFonts w:ascii="GDSTransportWebsite" w:hAnsi="GDSTransportWebsite"/>
@@ -1738,6 +1835,62 @@
               </w:rPr>
               <w:t>&gt;&gt;</w:t>
             </w:r>
+          </w:p>
+        </w:tc>
+      </w:tr>
+      <w:tr>
+        <w:tc>
+          <w:tcPr>
+            <w:tcW w:w="3539" w:type="dxa"/>
+            <w:tcBorders>
+              <w:top w:val="nil"/>
+              <w:left w:val="nil"/>
+              <w:bottom w:val="nil"/>
+              <w:right w:val="nil"/>
+            </w:tcBorders>
+          </w:tcPr>
+          <w:p>
+            <w:pPr>
+              <w:pStyle w:val="NormalWeb"/>
+              <w:spacing w:before="40" w:beforeAutospacing="0" w:after="40" w:afterAutospacing="0"/>
+              <w:rPr>
+                <w:rFonts w:ascii="GDSTransportWebsite" w:hAnsi="GDSTransportWebsite"/>
+                <w:b/>
+                <w:bCs/>
+                <w:color w:val="0A0A0A"/>
+                <w:shd w:val="clear" w:color="auto" w:fill="FFFFFF"/>
+              </w:rPr>
+            </w:pPr>
+            <w:r>
+              <w:rPr>
+                <w:rFonts w:ascii="GDSTransportWebsite" w:hAnsi="GDSTransportWebsite"/>
+                <w:b/>
+                <w:bCs/>
+                <w:color w:val="0A0A0A"/>
+                <w:shd w:val="clear" w:color="auto" w:fill="FFFFFF"/>
+              </w:rPr>
+              <w:t>&lt;&lt;es_&gt;&gt;</w:t>
+            </w:r>
+          </w:p>
+        </w:tc>
+        <w:tc>
+          <w:tcPr>
+            <w:tcW w:w="6521" w:type="dxa"/>
+            <w:tcBorders>
+              <w:top w:val="nil"/>
+              <w:left w:val="nil"/>
+              <w:bottom w:val="nil"/>
+              <w:right w:val="nil"/>
+            </w:tcBorders>
+          </w:tcPr>
+          <w:p>
+            <w:pPr>
+              <w:spacing w:before="40" w:after="40"/>
+              <w:rPr>
+                <w:rFonts w:ascii="GDSTransportWebsite" w:hAnsi="GDSTransportWebsite"/>
+                <w:color w:val="0A0A0A"/>
+              </w:rPr>
+            </w:pPr>
           </w:p>
         </w:tc>
       </w:tr>
@@ -1821,7 +1974,6 @@
           <w:sz w:val="36"/>
           <w:szCs w:val="36"/>
         </w:rPr>
-        <w:lastRenderedPageBreak/>
         <w:t>&lt;&lt;cs_{</w:t>
       </w:r>
       <w:proofErr w:type="spellStart"/>
@@ -2023,8 +2175,82 @@
                 <w:color w:val="0A0A0A"/>
                 <w:shd w:val="clear" w:color="auto" w:fill="FFFFFF"/>
               </w:rPr>
-              <w:t>Explain why not</w:t>
-            </w:r>
+              <w:t>&lt;&lt;cs_{</w:t>
+            </w:r>
+            <w:proofErr w:type="spellStart"/>
+            <w:r>
+              <w:rPr>
+                <w:rFonts w:ascii="GDSTransportWebsite" w:hAnsi="GDSTransportWebsite"/>
+                <w:b/>
+                <w:bCs/>
+                <w:color w:val="0A0A0A"/>
+                <w:shd w:val="clear" w:color="auto" w:fill="FFFFFF"/>
+              </w:rPr>
+              <w:t>disclosureOfElectronicDocuments</w:t>
+            </w:r>
+            <w:r>
+              <w:rPr>
+                <w:rFonts w:ascii="GDSTransportWebsite" w:hAnsi="GDSTransportWebsite"/>
+                <w:b/>
+                <w:bCs/>
+                <w:color w:val="0A0A0A"/>
+                <w:shd w:val="clear" w:color="auto" w:fill="FFFFFF"/>
+              </w:rPr>
+              <w:t>.</w:t>
+            </w:r>
+            <w:r>
+              <w:rPr>
+                <w:rFonts w:ascii="GDSTransportWebsite" w:hAnsi="GDSTransportWebsite"/>
+                <w:b/>
+                <w:bCs/>
+                <w:color w:val="0A0A0A"/>
+                <w:shd w:val="clear" w:color="auto" w:fill="FFFFFF"/>
+              </w:rPr>
+              <w:t>reachedAgreement</w:t>
+            </w:r>
+            <w:proofErr w:type="spellEnd"/>
+            <w:r>
+              <w:rPr>
+                <w:rFonts w:ascii="GDSTransportWebsite" w:hAnsi="GDSTransportWebsite"/>
+                <w:b/>
+                <w:bCs/>
+                <w:color w:val="0A0A0A"/>
+                <w:shd w:val="clear" w:color="auto" w:fill="FFFFFF"/>
+              </w:rPr>
+              <w:t>=’No’</w:t>
+            </w:r>
+            <w:r>
+              <w:rPr>
+                <w:rFonts w:ascii="GDSTransportWebsite" w:hAnsi="GDSTransportWebsite"/>
+                <w:b/>
+                <w:bCs/>
+                <w:color w:val="0A0A0A"/>
+                <w:shd w:val="clear" w:color="auto" w:fill="FFFFFF"/>
+              </w:rPr>
+              <w:t xml:space="preserve"> &amp;&amp; </w:t>
+            </w:r>
+            <w:proofErr w:type="spellStart"/>
+            <w:r>
+              <w:rPr>
+                <w:rFonts w:ascii="GDSTransportWebsite" w:hAnsi="GDSTransportWebsite"/>
+                <w:b/>
+                <w:bCs/>
+                <w:color w:val="0A0A0A"/>
+                <w:shd w:val="clear" w:color="auto" w:fill="FFFFFF"/>
+              </w:rPr>
+              <w:t>disclosureOfElectronicDocuments.</w:t>
+            </w:r>
+            <w:r>
+              <w:rPr>
+                <w:rFonts w:ascii="GDSTransportWebsite" w:hAnsi="GDSTransportWebsite"/>
+                <w:b/>
+                <w:bCs/>
+                <w:color w:val="0A0A0A"/>
+                <w:shd w:val="clear" w:color="auto" w:fill="FFFFFF"/>
+              </w:rPr>
+              <w:t xml:space="preserve"> agreementLikely</w:t>
+            </w:r>
+            <w:proofErr w:type="spellEnd"/>
             <w:r>
               <w:rPr>
                 <w:rFonts w:ascii="GDSTransportWebsite" w:hAnsi="GDSTransportWebsite"/>
@@ -2035,12 +2261,17 @@
               </w:rPr>
               <w:t xml:space="preserve"> </w:t>
             </w:r>
-          </w:p>
-          <w:p>
-            <w:pPr>
-              <w:pStyle w:val="NormalWeb"/>
-              <w:spacing w:before="40" w:beforeAutospacing="0" w:after="40" w:afterAutospacing="0"/>
-            </w:pPr>
+            <w:r>
+              <w:rPr>
+                <w:rFonts w:ascii="GDSTransportWebsite" w:hAnsi="GDSTransportWebsite"/>
+                <w:b/>
+                <w:bCs/>
+                <w:color w:val="0A0A0A"/>
+                <w:shd w:val="clear" w:color="auto" w:fill="FFFFFF"/>
+              </w:rPr>
+              <w:t>=’No’ }&gt;&gt;</w:t>
+            </w:r>
+            <w:proofErr w:type="spellStart"/>
           </w:p>
         </w:tc>
         <w:tc>
@@ -2051,6 +2282,77 @@
             <w:pPr>
               <w:spacing w:before="40" w:after="40"/>
               <w:rPr>
+                <w:rFonts w:ascii="GDSTransportWebsite" w:hAnsi="GDSTransportWebsite"/>
+                <w:color w:val="0A0A0A"/>
+              </w:rPr>
+            </w:pPr>
+          </w:p>
+        </w:tc>
+      </w:tr>
+      <w:tr>
+        <w:tc>
+          <w:tcPr>
+            <w:tcW w:w="3539" w:type="dxa"/>
+          </w:tcPr>
+          <w:p>
+            <w:pPr>
+              <w:pStyle w:val="NormalWeb"/>
+              <w:spacing w:before="40" w:beforeAutospacing="0" w:after="40" w:afterAutospacing="0"/>
+              <w:rPr>
+                <w:rFonts w:ascii="GDSTransportWebsite" w:hAnsi="GDSTransportWebsite"/>
+                <w:b/>
+                <w:bCs/>
+                <w:color w:val="0A0A0A"/>
+                <w:shd w:val="clear" w:color="auto" w:fill="FFFFFF"/>
+              </w:rPr>
+            </w:pPr>
+            <w:r>
+              <w:rPr>
+                <w:rFonts w:ascii="GDSTransportWebsite" w:hAnsi="GDSTransportWebsite"/>
+                <w:b/>
+                <w:bCs/>
+                <w:color w:val="0A0A0A"/>
+                <w:shd w:val="clear" w:color="auto" w:fill="FFFFFF"/>
+              </w:rPr>
+              <w:t>Expla</w:t>
+            </w:r>
+            <w:proofErr w:type="spellEnd"/>
+            <w:r>
+              <w:rPr>
+                <w:rFonts w:ascii="GDSTransportWebsite" w:hAnsi="GDSTransportWebsite"/>
+                <w:b/>
+                <w:bCs/>
+                <w:color w:val="0A0A0A"/>
+                <w:shd w:val="clear" w:color="auto" w:fill="FFFFFF"/>
+              </w:rPr>
+              <w:t>in why not</w:t>
+            </w:r>
+            <w:r>
+              <w:rPr>
+                <w:rFonts w:ascii="GDSTransportWebsite" w:hAnsi="GDSTransportWebsite"/>
+                <w:b/>
+                <w:bCs/>
+                <w:color w:val="0A0A0A"/>
+                <w:shd w:val="clear" w:color="auto" w:fill="FFFFFF"/>
+              </w:rPr>
+              <w:t xml:space="preserve"> </w:t>
+            </w:r>
+          </w:p>
+          <w:p>
+            <w:pPr>
+              <w:pStyle w:val="NormalWeb"/>
+              <w:spacing w:before="40" w:beforeAutospacing="0" w:after="40" w:afterAutospacing="0"/>
+            </w:pPr>
+          </w:p>
+        </w:tc>
+        <w:tc>
+          <w:tcPr>
+            <w:tcW w:w="6521" w:type="dxa"/>
+          </w:tcPr>
+          <w:p>
+            <w:pPr>
+              <w:spacing w:before="40" w:after="40"/>
+              <w:rPr>
                 <w:rFonts w:ascii="Arial" w:hAnsi="Arial" w:cs="Arial"/>
                 <w:sz w:val="22"/>
                 <w:szCs w:val="22"/>
@@ -2086,6 +2388,50 @@
               </w:rPr>
               <w:t>&gt;&gt;</w:t>
             </w:r>
+          </w:p>
+        </w:tc>
+      </w:tr>
+      <w:tr>
+        <w:tc>
+          <w:tcPr>
+            <w:tcW w:w="3539" w:type="dxa"/>
+          </w:tcPr>
+          <w:p>
+            <w:pPr>
+              <w:pStyle w:val="NormalWeb"/>
+              <w:spacing w:before="40" w:beforeAutospacing="0" w:after="40" w:afterAutospacing="0"/>
+              <w:rPr>
+                <w:rFonts w:ascii="GDSTransportWebsite" w:hAnsi="GDSTransportWebsite"/>
+                <w:b/>
+                <w:bCs/>
+                <w:color w:val="0A0A0A"/>
+                <w:shd w:val="clear" w:color="auto" w:fill="FFFFFF"/>
+              </w:rPr>
+            </w:pPr>
+            <w:r>
+              <w:rPr>
+                <w:rFonts w:ascii="GDSTransportWebsite" w:hAnsi="GDSTransportWebsite"/>
+                <w:b/>
+                <w:bCs/>
+                <w:color w:val="0A0A0A"/>
+                <w:shd w:val="clear" w:color="auto" w:fill="FFFFFF"/>
+              </w:rPr>
+              <w:t>&lt;&lt;es_&gt;&gt;</w:t>
+            </w:r>
+          </w:p>
+        </w:tc>
+        <w:tc>
+          <w:tcPr>
+            <w:tcW w:w="6521" w:type="dxa"/>
+          </w:tcPr>
+          <w:p>
+            <w:pPr>
+              <w:spacing w:before="40" w:after="40"/>
+              <w:rPr>
+                <w:rFonts w:ascii="GDSTransportWebsite" w:hAnsi="GDSTransportWebsite"/>
+                <w:color w:val="0A0A0A"/>
+              </w:rPr>
+            </w:pPr>
           </w:p>
         </w:tc>
       </w:tr>
@@ -2381,14 +2727,30 @@
                 <w:color w:val="0A0A0A"/>
                 <w:shd w:val="clear" w:color="auto" w:fill="FFFFFF"/>
               </w:rPr>
-              <w:t>Have you already sent expert reports or similar to other parties?</w:t>
-            </w:r>
-          </w:p>
-          <w:p>
-            <w:pPr>
-              <w:pStyle w:val="NormalWeb"/>
-              <w:spacing w:before="40" w:beforeAutospacing="0" w:after="40" w:afterAutospacing="0"/>
-            </w:pPr>
+              <w:t>&lt;&lt;cs{</w:t>
+            </w:r>
+            <w:proofErr w:type="spellStart"/>
+            <w:r>
+              <w:rPr>
+                <w:rFonts w:ascii="GDSTransportWebsite" w:hAnsi="GDSTransportWebsite"/>
+                <w:b/>
+                <w:bCs/>
+                <w:color w:val="0A0A0A"/>
+                <w:shd w:val="clear" w:color="auto" w:fill="FFFFFF"/>
+              </w:rPr>
+              <w:t>experts.expertRequired</w:t>
+            </w:r>
+            <w:proofErr w:type="spellEnd"/>
+            <w:r>
+              <w:rPr>
+                <w:rFonts w:ascii="GDSTransportWebsite" w:hAnsi="GDSTransportWebsite"/>
+                <w:b/>
+                <w:bCs/>
+                <w:color w:val="0A0A0A"/>
+                <w:shd w:val="clear" w:color="auto" w:fill="FFFFFF"/>
+              </w:rPr>
+              <w:t>=’Yes’}&gt;&gt;</w:t>
+            </w:r>
           </w:p>
         </w:tc>
         <w:tc>
@@ -2399,41 +2761,10 @@
             <w:pPr>
               <w:spacing w:before="40" w:after="40"/>
               <w:rPr>
-                <w:rFonts w:ascii="Arial" w:hAnsi="Arial" w:cs="Arial"/>
-                <w:sz w:val="22"/>
-                <w:szCs w:val="22"/>
-              </w:rPr>
-            </w:pPr>
-            <w:r>
-              <w:rPr>
-                <w:rFonts w:ascii="GDSTransportWebsite" w:hAnsi="GDSTransportWebsite"/>
-                <w:color w:val="0A0A0A"/>
-              </w:rPr>
-              <w:t>&lt;&lt;</w:t>
-            </w:r>
-            <w:proofErr w:type="spellStart"/>
-            <w:r>
-              <w:rPr>
-                <w:rFonts w:ascii="GDSTransportWebsite" w:hAnsi="GDSTransportWebsite"/>
-                <w:color w:val="0A0A0A"/>
-              </w:rPr>
-              <w:t>e</w:t>
-            </w:r>
-            <w:r>
-              <w:rPr>
-                <w:rFonts w:ascii="GDSTransportWebsite" w:hAnsi="GDSTransportWebsite"/>
-                <w:color w:val="0A0A0A"/>
-              </w:rPr>
-              <w:t>xperts.expertReportsSent</w:t>
-            </w:r>
-            <w:proofErr w:type="spellEnd"/>
-            <w:r>
-              <w:rPr>
-                <w:rFonts w:ascii="GDSTransportWebsite" w:hAnsi="GDSTransportWebsite"/>
-                <w:color w:val="0A0A0A"/>
-              </w:rPr>
-              <w:t>&gt;&gt;</w:t>
-            </w:r>
+                <w:rFonts w:ascii="GDSTransportWebsite" w:hAnsi="GDSTransportWebsite"/>
+                <w:color w:val="0A0A0A"/>
+              </w:rPr>
+            </w:pPr>
           </w:p>
         </w:tc>
       </w:tr>
@@ -2462,6 +2793,88 @@
                 <w:color w:val="0A0A0A"/>
                 <w:shd w:val="clear" w:color="auto" w:fill="FFFFFF"/>
               </w:rPr>
+              <w:t>Have you already sent expert reports or similar to other parties?</w:t>
+            </w:r>
+          </w:p>
+          <w:p>
+            <w:pPr>
+              <w:pStyle w:val="NormalWeb"/>
+              <w:spacing w:before="40" w:beforeAutospacing="0" w:after="40" w:afterAutospacing="0"/>
+            </w:pPr>
+          </w:p>
+        </w:tc>
+        <w:tc>
+          <w:tcPr>
+            <w:tcW w:w="6518" w:type="dxa"/>
+          </w:tcPr>
+          <w:p>
+            <w:pPr>
+              <w:spacing w:before="40" w:after="40"/>
+              <w:rPr>
+                <w:rFonts w:ascii="Arial" w:hAnsi="Arial" w:cs="Arial"/>
+                <w:sz w:val="22"/>
+                <w:szCs w:val="22"/>
+              </w:rPr>
+            </w:pPr>
+            <w:r>
+              <w:rPr>
+                <w:rFonts w:ascii="GDSTransportWebsite" w:hAnsi="GDSTransportWebsite"/>
+                <w:color w:val="0A0A0A"/>
+              </w:rPr>
+              <w:t>&lt;&lt;</w:t>
+            </w:r>
+            <w:proofErr w:type="spellStart"/>
+            <w:r>
+              <w:rPr>
+                <w:rFonts w:ascii="GDSTransportWebsite" w:hAnsi="GDSTransportWebsite"/>
+                <w:color w:val="0A0A0A"/>
+              </w:rPr>
+              <w:t>e</w:t>
+            </w:r>
+            <w:r>
+              <w:rPr>
+                <w:rFonts w:ascii="GDSTransportWebsite" w:hAnsi="GDSTransportWebsite"/>
+                <w:color w:val="0A0A0A"/>
+              </w:rPr>
+              <w:t>xperts.expertReportsSent</w:t>
+            </w:r>
+            <w:proofErr w:type="spellEnd"/>
+            <w:r>
+              <w:rPr>
+                <w:rFonts w:ascii="GDSTransportWebsite" w:hAnsi="GDSTransportWebsite"/>
+                <w:color w:val="0A0A0A"/>
+              </w:rPr>
+              <w:t>&gt;&gt;</w:t>
+            </w:r>
+          </w:p>
+        </w:tc>
+      </w:tr>
+      <w:tr>
+        <w:tc>
+          <w:tcPr>
+            <w:tcW w:w="3542" w:type="dxa"/>
+          </w:tcPr>
+          <w:p>
+            <w:pPr>
+              <w:pStyle w:val="NormalWeb"/>
+              <w:spacing w:before="40" w:beforeAutospacing="0" w:after="40" w:afterAutospacing="0"/>
+              <w:rPr>
+                <w:rFonts w:ascii="GDSTransportWebsite" w:hAnsi="GDSTransportWebsite"/>
+                <w:b/>
+                <w:bCs/>
+                <w:color w:val="0A0A0A"/>
+                <w:shd w:val="clear" w:color="auto" w:fill="FFFFFF"/>
+              </w:rPr>
+            </w:pPr>
+            <w:r>
+              <w:rPr>
+                <w:rFonts w:ascii="GDSTransportWebsite" w:hAnsi="GDSTransportWebsite"/>
+                <w:b/>
+                <w:bCs/>
+                <w:color w:val="0A0A0A"/>
+                <w:shd w:val="clear" w:color="auto" w:fill="FFFFFF"/>
+              </w:rPr>
+              <w:lastRenderedPageBreak/>
               <w:t>Do you think the case is suitable for a single joint expert?</w:t>
             </w:r>
           </w:p>
@@ -2695,12 +3108,46 @@
               <w:spacing w:before="40" w:after="40"/>
               <w:rPr>
                 <w:rFonts w:ascii="GDSTransportWebsite" w:hAnsi="GDSTransportWebsite"/>
-                <w:b/>
-                <w:bCs/>
-                <w:color w:val="0A0A0A"/>
-                <w:shd w:val="clear" w:color="auto" w:fill="FFFFFF"/>
-              </w:rPr>
-            </w:pPr>
+                <w:color w:val="0A0A0A"/>
+              </w:rPr>
+            </w:pPr>
+            <w:r>
+              <w:rPr>
+                <w:rFonts w:ascii="GDSTransportWebsite" w:hAnsi="GDSTransportWebsite"/>
+                <w:color w:val="0A0A0A"/>
+              </w:rPr>
+              <w:t>&lt;&lt;cs_{</w:t>
+            </w:r>
+            <w:proofErr w:type="spellStart"/>
+            <w:r>
+              <w:rPr>
+                <w:rFonts w:ascii="GDSTransportWebsite" w:hAnsi="GDSTransportWebsite"/>
+                <w:color w:val="0A0A0A"/>
+              </w:rPr>
+              <w:t>isBlank</w:t>
+            </w:r>
+            <w:proofErr w:type="spellEnd"/>
+            <w:r>
+              <w:rPr>
+                <w:rFonts w:ascii="GDSTransportWebsite" w:hAnsi="GDSTransportWebsite"/>
+                <w:color w:val="0A0A0A"/>
+              </w:rPr>
+              <w:t>(</w:t>
+            </w:r>
+            <w:r>
+              <w:rPr>
+                <w:rFonts w:ascii="GDSTransportWebsite" w:hAnsi="GDSTransportWebsite"/>
+                <w:color w:val="0A0A0A"/>
+              </w:rPr>
+              <w:t>name</w:t>
+            </w:r>
+            <w:r>
+              <w:rPr>
+                <w:rFonts w:ascii="GDSTransportWebsite" w:hAnsi="GDSTransportWebsite"/>
+                <w:color w:val="0A0A0A"/>
+              </w:rPr>
+              <w:t>)}&gt;&gt;Not Provided&lt;&lt;else&gt;&gt;</w:t>
+            </w:r>
             <w:r>
               <w:rPr>
                 <w:rFonts w:ascii="GDSTransportWebsite" w:hAnsi="GDSTransportWebsite"/>
@@ -2713,6 +3160,13 @@
                 <w:rFonts w:ascii="GDSTransportWebsite" w:hAnsi="GDSTransportWebsite"/>
                 <w:color w:val="0A0A0A"/>
               </w:rPr>
+              <w:t xml:space="preserve"> </w:t>
+            </w:r>
+            <w:r>
+              <w:rPr>
+                <w:rFonts w:ascii="GDSTransportWebsite" w:hAnsi="GDSTransportWebsite"/>
+                <w:color w:val="0A0A0A"/>
+              </w:rPr>
               <w:t>name</w:t>
             </w:r>
             <w:r>
@@ -2721,6 +3175,13 @@
                 <w:color w:val="0A0A0A"/>
               </w:rPr>
               <w:t>&gt;&gt;</w:t>
+            </w:r>
+            <w:r>
+              <w:rPr>
+                <w:rFonts w:ascii="GDSTransportWebsite" w:hAnsi="GDSTransportWebsite"/>
+                <w:color w:val="0A0A0A"/>
+              </w:rPr>
+              <w:t>&lt;&lt;es_&gt;&gt;</w:t>
             </w:r>
           </w:p>
         </w:tc>
@@ -2956,7 +3417,6 @@
                 <w:rFonts w:ascii="GDSTransportWebsite" w:hAnsi="GDSTransportWebsite"/>
                 <w:color w:val="0A0A0A"/>
               </w:rPr>
-              <w:lastRenderedPageBreak/>
               <w:t>&lt;&lt;</w:t>
             </w:r>
             <w:proofErr w:type="spellStart"/>
@@ -3069,6 +3529,16 @@
                 <w:shd w:val="clear" w:color="auto" w:fill="FFFFFF"/>
               </w:rPr>
             </w:pPr>
+            <w:r>
+              <w:rPr>
+                <w:rFonts w:ascii="GDSTransportWebsite" w:hAnsi="GDSTransportWebsite"/>
+                <w:b/>
+                <w:bCs/>
+                <w:color w:val="0A0A0A"/>
+                <w:shd w:val="clear" w:color="auto" w:fill="FFFFFF"/>
+              </w:rPr>
+              <w:t>&lt;&lt;es_&gt;&gt;</w:t>
+            </w:r>
           </w:p>
         </w:tc>
       </w:tr>
@@ -3748,6 +4218,7 @@
                 <w:rFonts w:ascii="GDSTransportWebsite" w:hAnsi="GDSTransportWebsite"/>
                 <w:color w:val="0A0A0A"/>
               </w:rPr>
+              <w:lastRenderedPageBreak/>
               <w:t>&lt;&lt;</w:t>
             </w:r>
             <w:proofErr w:type="spellStart"/>
@@ -3881,13 +4352,6 @@
                 <w:shd w:val="clear" w:color="auto" w:fill="FFFFFF"/>
               </w:rPr>
               <w:t>Dates unavailable</w:t>
-            </w:r>
-            <w:r>
-              <w:rPr>
-                <w:rFonts w:ascii="GDSTransportWebsite" w:hAnsi="GDSTransportWebsite"/>
-                <w:color w:val="0A0A0A"/>
-              </w:rPr>
-              <w:t>&lt;&lt;es_&gt;&gt;</w:t>
             </w:r>
           </w:p>
         </w:tc>
@@ -4209,6 +4673,13 @@
                 <w:shd w:val="clear" w:color="auto" w:fill="FFFFFF"/>
               </w:rPr>
             </w:pPr>
+            <w:r>
+              <w:rPr>
+                <w:rFonts w:ascii="GDSTransportWebsite" w:hAnsi="GDSTransportWebsite"/>
+                <w:color w:val="0A0A0A"/>
+              </w:rPr>
+              <w:t>&lt;&lt;es_&gt;&gt;</w:t>
+            </w:r>
           </w:p>
         </w:tc>
       </w:tr>
@@ -4367,7 +4838,6 @@
                 <w:color w:val="0A0A0A"/>
                 <w:shd w:val="clear" w:color="auto" w:fill="FFFFFF"/>
               </w:rPr>
-              <w:lastRenderedPageBreak/>
               <w:t>Support required</w:t>
             </w:r>
           </w:p>
@@ -4391,12 +4861,35 @@
               </w:rPr>
               <w:t>&lt;&lt;</w:t>
             </w:r>
+            <w:r>
+              <w:rPr>
+                <w:rFonts w:ascii="GDSTransportWebsite" w:hAnsi="GDSTransportWebsite"/>
+                <w:color w:val="0A0A0A"/>
+              </w:rPr>
+              <w:t>cs_{</w:t>
+            </w:r>
             <w:proofErr w:type="spellStart"/>
             <w:r>
               <w:rPr>
                 <w:rFonts w:ascii="GDSTransportWebsite" w:hAnsi="GDSTransportWebsite"/>
                 <w:color w:val="0A0A0A"/>
               </w:rPr>
+              <w:t>isBlank</w:t>
+            </w:r>
+            <w:proofErr w:type="spellEnd"/>
+            <w:r>
+              <w:rPr>
+                <w:rFonts w:ascii="GDSTransportWebsite" w:hAnsi="GDSTransportWebsite"/>
+                <w:color w:val="0A0A0A"/>
+              </w:rPr>
+              <w:t>(</w:t>
+            </w:r>
+            <w:proofErr w:type="spellStart"/>
+            <w:r>
+              <w:rPr>
+                <w:rFonts w:ascii="GDSTransportWebsite" w:hAnsi="GDSTransportWebsite"/>
+                <w:color w:val="0A0A0A"/>
+              </w:rPr>
               <w:t>hearingSupport</w:t>
             </w:r>
             <w:proofErr w:type="spellEnd"/>
@@ -4405,7 +4898,58 @@
                 <w:rFonts w:ascii="GDSTransportWebsite" w:hAnsi="GDSTransportWebsite"/>
                 <w:color w:val="0A0A0A"/>
               </w:rPr>
+              <w:t>)}&gt;&gt;Not</w:t>
+            </w:r>
+            <w:r>
+              <w:rPr>
+                <w:rFonts w:ascii="GDSTransportWebsite" w:hAnsi="GDSTransportWebsite"/>
+                <w:color w:val="0A0A0A"/>
+              </w:rPr>
+              <w:t xml:space="preserve"> </w:t>
+            </w:r>
+            <w:r>
+              <w:rPr>
+                <w:rFonts w:ascii="GDSTransportWebsite" w:hAnsi="GDSTransportWebsite"/>
+                <w:color w:val="0A0A0A"/>
+              </w:rPr>
+              <w:t>Provided&lt;&lt;else&gt;&gt;</w:t>
+            </w:r>
+            <w:r>
+              <w:rPr>
+                <w:rFonts w:ascii="GDSTransportWebsite" w:hAnsi="GDSTransportWebsite"/>
+                <w:color w:val="0A0A0A"/>
+              </w:rPr>
+              <w:t>&lt;&lt;</w:t>
+            </w:r>
+            <w:r>
+              <w:rPr>
+                <w:rFonts w:ascii="GDSTransportWebsite" w:hAnsi="GDSTransportWebsite"/>
+                <w:color w:val="0A0A0A"/>
+              </w:rPr>
+              <w:t xml:space="preserve"> </w:t>
+            </w:r>
+            <w:proofErr w:type="spellStart"/>
+            <w:r>
+              <w:rPr>
+                <w:rFonts w:ascii="GDSTransportWebsite" w:hAnsi="GDSTransportWebsite"/>
+                <w:color w:val="0A0A0A"/>
+              </w:rPr>
+              <w:t>hearingSupport</w:t>
+            </w:r>
+            <w:proofErr w:type="spellEnd"/>
+            <w:r>
+              <w:rPr>
+                <w:rFonts w:ascii="GDSTransportWebsite" w:hAnsi="GDSTransportWebsite"/>
+                <w:color w:val="0A0A0A"/>
+              </w:rPr>
               <w:t>&gt;&gt;</w:t>
+            </w:r>
+            <w:r>
+              <w:rPr>
+                <w:rFonts w:ascii="GDSTransportWebsite" w:hAnsi="GDSTransportWebsite"/>
+                <w:color w:val="0A0A0A"/>
+              </w:rPr>
+              <w:t>&lt;&lt;es_&gt;&gt;</w:t>
             </w:r>
           </w:p>
           <w:p>
@@ -4583,21 +5127,30 @@
                 <w:color w:val="0A0A0A"/>
                 <w:shd w:val="clear" w:color="auto" w:fill="FFFFFF"/>
               </w:rPr>
-              <w:t>What for?</w:t>
-            </w:r>
-          </w:p>
-          <w:p>
-            <w:pPr>
-              <w:pStyle w:val="NormalWeb"/>
-              <w:spacing w:before="40" w:beforeAutospacing="0" w:after="40" w:afterAutospacing="0"/>
-              <w:rPr>
-                <w:rFonts w:ascii="GDSTransportWebsite" w:hAnsi="GDSTransportWebsite"/>
-                <w:b/>
-                <w:bCs/>
-                <w:color w:val="0A0A0A"/>
-                <w:shd w:val="clear" w:color="auto" w:fill="FFFFFF"/>
-              </w:rPr>
-            </w:pPr>
+              <w:t>&lt;&lt;cs_{</w:t>
+            </w:r>
+            <w:proofErr w:type="spellStart"/>
+            <w:r>
+              <w:rPr>
+                <w:rFonts w:ascii="GDSTransportWebsite" w:hAnsi="GDSTransportWebsite"/>
+                <w:b/>
+                <w:bCs/>
+                <w:color w:val="0A0A0A"/>
+                <w:shd w:val="clear" w:color="auto" w:fill="FFFFFF"/>
+              </w:rPr>
+              <w:t>furthterInformation.futureApplications</w:t>
+            </w:r>
+            <w:proofErr w:type="spellEnd"/>
+            <w:r>
+              <w:rPr>
+                <w:rFonts w:ascii="GDSTransportWebsite" w:hAnsi="GDSTransportWebsite"/>
+                <w:b/>
+                <w:bCs/>
+                <w:color w:val="0A0A0A"/>
+                <w:shd w:val="clear" w:color="auto" w:fill="FFFFFF"/>
+              </w:rPr>
+              <w:t>=’Yes’}&gt;&gt;</w:t>
+            </w:r>
           </w:p>
         </w:tc>
         <w:tc>
@@ -4612,6 +5165,66 @@
                 <w:color w:val="0A0A0A"/>
               </w:rPr>
             </w:pPr>
+          </w:p>
+        </w:tc>
+      </w:tr>
+      <w:tr>
+        <w:trPr>
+          <w:trHeight w:val="67"/>
+        </w:trPr>
+        <w:tc>
+          <w:tcPr>
+            <w:tcW w:w="3542" w:type="dxa"/>
+          </w:tcPr>
+          <w:p>
+            <w:pPr>
+              <w:pStyle w:val="NormalWeb"/>
+              <w:spacing w:before="40" w:beforeAutospacing="0" w:after="40" w:afterAutospacing="0"/>
+              <w:rPr>
+                <w:rFonts w:ascii="GDSTransportWebsite" w:hAnsi="GDSTransportWebsite"/>
+                <w:b/>
+                <w:bCs/>
+                <w:color w:val="0A0A0A"/>
+                <w:shd w:val="clear" w:color="auto" w:fill="FFFFFF"/>
+              </w:rPr>
+            </w:pPr>
+            <w:r>
+              <w:rPr>
+                <w:rFonts w:ascii="GDSTransportWebsite" w:hAnsi="GDSTransportWebsite"/>
+                <w:b/>
+                <w:bCs/>
+                <w:color w:val="0A0A0A"/>
+                <w:shd w:val="clear" w:color="auto" w:fill="FFFFFF"/>
+              </w:rPr>
+              <w:t>What for?</w:t>
+            </w:r>
+          </w:p>
+          <w:p>
+            <w:pPr>
+              <w:pStyle w:val="NormalWeb"/>
+              <w:spacing w:before="40" w:beforeAutospacing="0" w:after="40" w:afterAutospacing="0"/>
+              <w:rPr>
+                <w:rFonts w:ascii="GDSTransportWebsite" w:hAnsi="GDSTransportWebsite"/>
+                <w:b/>
+                <w:bCs/>
+                <w:color w:val="0A0A0A"/>
+                <w:shd w:val="clear" w:color="auto" w:fill="FFFFFF"/>
+              </w:rPr>
+            </w:pPr>
+          </w:p>
+        </w:tc>
+        <w:tc>
+          <w:tcPr>
+            <w:tcW w:w="6518" w:type="dxa"/>
+          </w:tcPr>
+          <w:p>
+            <w:pPr>
+              <w:spacing w:before="40" w:after="40"/>
+              <w:rPr>
+                <w:rFonts w:ascii="GDSTransportWebsite" w:hAnsi="GDSTransportWebsite"/>
+                <w:color w:val="0A0A0A"/>
+              </w:rPr>
+            </w:pPr>
             <w:r>
               <w:rPr>
                 <w:rFonts w:ascii="GDSTransportWebsite" w:hAnsi="GDSTransportWebsite"/>
@@ -4642,6 +5255,53 @@
               </w:rPr>
               <w:t>&gt;&gt;</w:t>
             </w:r>
+          </w:p>
+        </w:tc>
+      </w:tr>
+      <w:tr>
+        <w:trPr>
+          <w:trHeight w:val="67"/>
+        </w:trPr>
+        <w:tc>
+          <w:tcPr>
+            <w:tcW w:w="3542" w:type="dxa"/>
+          </w:tcPr>
+          <w:p>
+            <w:pPr>
+              <w:pStyle w:val="NormalWeb"/>
+              <w:spacing w:before="40" w:beforeAutospacing="0" w:after="40" w:afterAutospacing="0"/>
+              <w:rPr>
+                <w:rFonts w:ascii="GDSTransportWebsite" w:hAnsi="GDSTransportWebsite"/>
+                <w:b/>
+                <w:bCs/>
+                <w:color w:val="0A0A0A"/>
+                <w:shd w:val="clear" w:color="auto" w:fill="FFFFFF"/>
+              </w:rPr>
+            </w:pPr>
+            <w:r>
+              <w:rPr>
+                <w:rFonts w:ascii="GDSTransportWebsite" w:hAnsi="GDSTransportWebsite"/>
+                <w:b/>
+                <w:bCs/>
+                <w:color w:val="0A0A0A"/>
+                <w:shd w:val="clear" w:color="auto" w:fill="FFFFFF"/>
+              </w:rPr>
+              <w:t>&lt;&lt;es_&gt;&gt;</w:t>
+            </w:r>
+          </w:p>
+        </w:tc>
+        <w:tc>
+          <w:tcPr>
+            <w:tcW w:w="6518" w:type="dxa"/>
+          </w:tcPr>
+          <w:p>
+            <w:pPr>
+              <w:spacing w:before="40" w:after="40"/>
+              <w:rPr>
+                <w:rFonts w:ascii="GDSTransportWebsite" w:hAnsi="GDSTransportWebsite"/>
+                <w:color w:val="0A0A0A"/>
+              </w:rPr>
+            </w:pPr>
           </w:p>
         </w:tc>
       </w:tr>
@@ -4707,9 +5367,61 @@
                 <w:rFonts w:ascii="GDSTransportWebsite" w:hAnsi="GDSTransportWebsite"/>
                 <w:color w:val="0A0A0A"/>
               </w:rPr>
+              <w:t>&lt;&lt;cs_{</w:t>
+            </w:r>
+            <w:proofErr w:type="spellStart"/>
+            <w:r>
+              <w:rPr>
+                <w:rFonts w:ascii="GDSTransportWebsite" w:hAnsi="GDSTransportWebsite"/>
+                <w:color w:val="0A0A0A"/>
+              </w:rPr>
+              <w:t>isBlank</w:t>
+            </w:r>
+            <w:proofErr w:type="spellEnd"/>
+            <w:r>
+              <w:rPr>
+                <w:rFonts w:ascii="GDSTransportWebsite" w:hAnsi="GDSTransportWebsite"/>
+                <w:color w:val="0A0A0A"/>
+              </w:rPr>
+              <w:t>(</w:t>
+            </w:r>
+            <w:proofErr w:type="spellStart"/>
+            <w:r>
+              <w:rPr>
+                <w:rFonts w:ascii="GDSTransportWebsite" w:hAnsi="GDSTransportWebsite"/>
+                <w:color w:val="0A0A0A"/>
+              </w:rPr>
+              <w:t>furtherInformation.otherInformationForJudge</w:t>
+            </w:r>
+            <w:proofErr w:type="spellEnd"/>
+            <w:r>
+              <w:rPr>
+                <w:rFonts w:ascii="GDSTransportWebsite" w:hAnsi="GDSTransportWebsite"/>
+                <w:color w:val="0A0A0A"/>
+              </w:rPr>
+              <w:t xml:space="preserve">)}&gt;&gt;Not </w:t>
+            </w:r>
+            <w:r>
+              <w:rPr>
+                <w:rFonts w:ascii="GDSTransportWebsite" w:hAnsi="GDSTransportWebsite"/>
+                <w:color w:val="0A0A0A"/>
+              </w:rPr>
+              <w:t>P</w:t>
+            </w:r>
+            <w:r>
+              <w:rPr>
+                <w:rFonts w:ascii="GDSTransportWebsite" w:hAnsi="GDSTransportWebsite"/>
+                <w:color w:val="0A0A0A"/>
+              </w:rPr>
+              <w:t>rovided&lt;&lt;else&gt;&gt;</w:t>
+            </w:r>
+            <w:r>
+              <w:rPr>
+                <w:rFonts w:ascii="GDSTransportWebsite" w:hAnsi="GDSTransportWebsite"/>
+                <w:color w:val="0A0A0A"/>
+              </w:rPr>
               <w:t>&lt;&lt;</w:t>
             </w:r>
-            <w:proofErr w:type="spellStart"/>
             <w:r>
               <w:rPr>
                 <w:rFonts w:ascii="GDSTransportWebsite" w:hAnsi="GDSTransportWebsite"/>
@@ -4724,13 +5436,19 @@
               </w:rPr>
               <w:t>.otherInformationForJudge</w:t>
             </w:r>
-            <w:proofErr w:type="spellEnd"/>
             <w:r>
               <w:rPr>
                 <w:rFonts w:ascii="GDSTransportWebsite" w:hAnsi="GDSTransportWebsite"/>
                 <w:color w:val="0A0A0A"/>
               </w:rPr>
               <w:t>&gt;&gt;</w:t>
+            </w:r>
+            <w:r>
+              <w:rPr>
+                <w:rFonts w:ascii="GDSTransportWebsite" w:hAnsi="GDSTransportWebsite"/>
+                <w:color w:val="0A0A0A"/>
+              </w:rPr>
+              <w:t>&lt;&lt;es_&gt;&gt;</w:t>
             </w:r>
           </w:p>
         </w:tc>
@@ -4891,21 +5609,30 @@
                 <w:color w:val="0A0A0A"/>
                 <w:shd w:val="clear" w:color="auto" w:fill="FFFFFF"/>
               </w:rPr>
-              <w:t>What language have you been advised of your right to give evidence in?</w:t>
-            </w:r>
-          </w:p>
-          <w:p>
-            <w:pPr>
-              <w:pStyle w:val="NormalWeb"/>
-              <w:spacing w:before="40" w:beforeAutospacing="0" w:after="40" w:afterAutospacing="0"/>
-              <w:rPr>
-                <w:rFonts w:ascii="GDSTransportWebsite" w:hAnsi="GDSTransportWebsite"/>
-                <w:b/>
-                <w:bCs/>
-                <w:color w:val="0A0A0A"/>
-                <w:shd w:val="clear" w:color="auto" w:fill="FFFFFF"/>
-              </w:rPr>
-            </w:pPr>
+              <w:t>&lt;&lt;cs_{</w:t>
+            </w:r>
+            <w:proofErr w:type="spellStart"/>
+            <w:r>
+              <w:rPr>
+                <w:rFonts w:ascii="GDSTransportWebsite" w:hAnsi="GDSTransportWebsite"/>
+                <w:b/>
+                <w:bCs/>
+                <w:color w:val="0A0A0A"/>
+                <w:shd w:val="clear" w:color="auto" w:fill="FFFFFF"/>
+              </w:rPr>
+              <w:t>welshLanguageRequirements.isPartyWelsh</w:t>
+            </w:r>
+            <w:proofErr w:type="spellEnd"/>
+            <w:r>
+              <w:rPr>
+                <w:rFonts w:ascii="GDSTransportWebsite" w:hAnsi="GDSTransportWebsite"/>
+                <w:b/>
+                <w:bCs/>
+                <w:color w:val="0A0A0A"/>
+                <w:shd w:val="clear" w:color="auto" w:fill="FFFFFF"/>
+              </w:rPr>
+              <w:t>=’Yes’&gt;&gt;</w:t>
+            </w:r>
           </w:p>
         </w:tc>
         <w:tc>
@@ -4920,36 +5647,6 @@
                 <w:color w:val="0A0A0A"/>
               </w:rPr>
             </w:pPr>
-            <w:r>
-              <w:rPr>
-                <w:rFonts w:ascii="GDSTransportWebsite" w:hAnsi="GDSTransportWebsite"/>
-                <w:color w:val="0A0A0A"/>
-              </w:rPr>
-              <w:t>&lt;&lt;</w:t>
-            </w:r>
-            <w:proofErr w:type="spellStart"/>
-            <w:r>
-              <w:rPr>
-                <w:rFonts w:ascii="GDSTransportWebsite" w:hAnsi="GDSTransportWebsite"/>
-                <w:color w:val="0A0A0A"/>
-              </w:rPr>
-              <w:t>welshLanguageRequirements</w:t>
-            </w:r>
-            <w:r>
-              <w:rPr>
-                <w:rFonts w:ascii="GDSTransportWebsite" w:hAnsi="GDSTransportWebsite"/>
-                <w:color w:val="0A0A0A"/>
-              </w:rPr>
-              <w:t>.evidence</w:t>
-            </w:r>
-            <w:proofErr w:type="spellEnd"/>
-            <w:r>
-              <w:rPr>
-                <w:rFonts w:ascii="GDSTransportWebsite" w:hAnsi="GDSTransportWebsite"/>
-                <w:color w:val="0A0A0A"/>
-              </w:rPr>
-              <w:t>&gt;&gt;</w:t>
-            </w:r>
           </w:p>
         </w:tc>
       </w:tr>
@@ -4981,7 +5678,7 @@
                 <w:color w:val="0A0A0A"/>
                 <w:shd w:val="clear" w:color="auto" w:fill="FFFFFF"/>
               </w:rPr>
-              <w:t>Will you and your witness(es) wish to speak Welsh or English at court or will both languages be used?</w:t>
+              <w:t>What language have you been advised of your right to give evidence in?</w:t>
             </w:r>
           </w:p>
           <w:p>
@@ -5023,7 +5720,14 @@
                 <w:rFonts w:ascii="GDSTransportWebsite" w:hAnsi="GDSTransportWebsite"/>
                 <w:color w:val="0A0A0A"/>
               </w:rPr>
-              <w:t>welshLanguageRequirements.court</w:t>
+              <w:t>welshLanguageRequirements</w:t>
+            </w:r>
+            <w:r>
+              <w:rPr>
+                <w:rFonts w:ascii="GDSTransportWebsite" w:hAnsi="GDSTransportWebsite"/>
+                <w:color w:val="0A0A0A"/>
+              </w:rPr>
+              <w:t>.evidence</w:t>
             </w:r>
             <w:proofErr w:type="spellEnd"/>
             <w:r>
@@ -5064,7 +5768,8 @@
                 <w:color w:val="0A0A0A"/>
                 <w:shd w:val="clear" w:color="auto" w:fill="FFFFFF"/>
               </w:rPr>
-              <w:t>Will documents produced to the court during the case be in Welsh, English or both?</w:t>
+              <w:lastRenderedPageBreak/>
+              <w:t>Will you and your witness(es) wish to speak Welsh or English at court or will both languages be used?</w:t>
             </w:r>
           </w:p>
           <w:p>
@@ -5106,6 +5811,89 @@
                 <w:rFonts w:ascii="GDSTransportWebsite" w:hAnsi="GDSTransportWebsite"/>
                 <w:color w:val="0A0A0A"/>
               </w:rPr>
+              <w:t>welshLanguageRequirements.court</w:t>
+            </w:r>
+            <w:proofErr w:type="spellEnd"/>
+            <w:r>
+              <w:rPr>
+                <w:rFonts w:ascii="GDSTransportWebsite" w:hAnsi="GDSTransportWebsite"/>
+                <w:color w:val="0A0A0A"/>
+              </w:rPr>
+              <w:t>&gt;&gt;</w:t>
+            </w:r>
+          </w:p>
+        </w:tc>
+      </w:tr>
+      <w:tr>
+        <w:trPr>
+          <w:trHeight w:val="680"/>
+        </w:trPr>
+        <w:tc>
+          <w:tcPr>
+            <w:tcW w:w="3542" w:type="dxa"/>
+          </w:tcPr>
+          <w:p>
+            <w:pPr>
+              <w:pStyle w:val="NormalWeb"/>
+              <w:spacing w:before="40" w:beforeAutospacing="0" w:after="40" w:afterAutospacing="0"/>
+              <w:rPr>
+                <w:rFonts w:ascii="GDSTransportWebsite" w:hAnsi="GDSTransportWebsite"/>
+                <w:b/>
+                <w:bCs/>
+                <w:color w:val="0A0A0A"/>
+                <w:shd w:val="clear" w:color="auto" w:fill="FFFFFF"/>
+              </w:rPr>
+            </w:pPr>
+            <w:r>
+              <w:rPr>
+                <w:rFonts w:ascii="GDSTransportWebsite" w:hAnsi="GDSTransportWebsite"/>
+                <w:b/>
+                <w:bCs/>
+                <w:color w:val="0A0A0A"/>
+                <w:shd w:val="clear" w:color="auto" w:fill="FFFFFF"/>
+              </w:rPr>
+              <w:t>Will documents produced to the court during the case be in Welsh, English or both?</w:t>
+            </w:r>
+          </w:p>
+          <w:p>
+            <w:pPr>
+              <w:pStyle w:val="NormalWeb"/>
+              <w:spacing w:before="40" w:beforeAutospacing="0" w:after="40" w:afterAutospacing="0"/>
+              <w:rPr>
+                <w:rFonts w:ascii="GDSTransportWebsite" w:hAnsi="GDSTransportWebsite"/>
+                <w:b/>
+                <w:bCs/>
+                <w:color w:val="0A0A0A"/>
+                <w:shd w:val="clear" w:color="auto" w:fill="FFFFFF"/>
+              </w:rPr>
+            </w:pPr>
+          </w:p>
+        </w:tc>
+        <w:tc>
+          <w:tcPr>
+            <w:tcW w:w="6518" w:type="dxa"/>
+          </w:tcPr>
+          <w:p>
+            <w:pPr>
+              <w:spacing w:before="40" w:after="40"/>
+              <w:rPr>
+                <w:rFonts w:ascii="GDSTransportWebsite" w:hAnsi="GDSTransportWebsite"/>
+                <w:color w:val="0A0A0A"/>
+              </w:rPr>
+            </w:pPr>
+            <w:r>
+              <w:rPr>
+                <w:rFonts w:ascii="GDSTransportWebsite" w:hAnsi="GDSTransportWebsite"/>
+                <w:color w:val="0A0A0A"/>
+              </w:rPr>
+              <w:t>&lt;&lt;</w:t>
+            </w:r>
+            <w:proofErr w:type="spellStart"/>
+            <w:r>
+              <w:rPr>
+                <w:rFonts w:ascii="GDSTransportWebsite" w:hAnsi="GDSTransportWebsite"/>
+                <w:color w:val="0A0A0A"/>
+              </w:rPr>
               <w:t>welshLanguageRequirements.documents</w:t>
             </w:r>
             <w:proofErr w:type="spellEnd"/>
@@ -5116,6 +5904,53 @@
               </w:rPr>
               <w:t>&gt;&gt;</w:t>
             </w:r>
+          </w:p>
+        </w:tc>
+      </w:tr>
+      <w:tr>
+        <w:trPr>
+          <w:trHeight w:val="680"/>
+        </w:trPr>
+        <w:tc>
+          <w:tcPr>
+            <w:tcW w:w="3542" w:type="dxa"/>
+          </w:tcPr>
+          <w:p>
+            <w:pPr>
+              <w:pStyle w:val="NormalWeb"/>
+              <w:spacing w:before="40" w:beforeAutospacing="0" w:after="40" w:afterAutospacing="0"/>
+              <w:rPr>
+                <w:rFonts w:ascii="GDSTransportWebsite" w:hAnsi="GDSTransportWebsite"/>
+                <w:b/>
+                <w:bCs/>
+                <w:color w:val="0A0A0A"/>
+                <w:shd w:val="clear" w:color="auto" w:fill="FFFFFF"/>
+              </w:rPr>
+            </w:pPr>
+            <w:r>
+              <w:rPr>
+                <w:rFonts w:ascii="GDSTransportWebsite" w:hAnsi="GDSTransportWebsite"/>
+                <w:b/>
+                <w:bCs/>
+                <w:color w:val="0A0A0A"/>
+                <w:shd w:val="clear" w:color="auto" w:fill="FFFFFF"/>
+              </w:rPr>
+              <w:t>&lt;&lt;es_&gt;&gt;</w:t>
+            </w:r>
+          </w:p>
+        </w:tc>
+        <w:tc>
+          <w:tcPr>
+            <w:tcW w:w="6518" w:type="dxa"/>
+          </w:tcPr>
+          <w:p>
+            <w:pPr>
+              <w:spacing w:before="40" w:after="40"/>
+              <w:rPr>
+                <w:rFonts w:ascii="GDSTransportWebsite" w:hAnsi="GDSTransportWebsite"/>
+                <w:color w:val="0A0A0A"/>
+              </w:rPr>
+            </w:pPr>
           </w:p>
         </w:tc>
       </w:tr>

</xml_diff>

<commit_message>
updated template and generator test
</commit_message>
<xml_diff>
--- a/docker/docmosis/templates/CV-UNS-DQ-ENG-0001.docx
+++ b/docker/docmosis/templates/CV-UNS-DQ-ENG-0001.docx
@@ -1319,7 +1319,16 @@
           <w:sz w:val="36"/>
           <w:szCs w:val="36"/>
         </w:rPr>
-        <w:t>='</w:t>
+        <w:t>=</w:t>
+      </w:r>
+      <w:r>
+        <w:rPr>
+          <w:rFonts w:ascii="GDSTransportWebsite" w:hAnsi="GDSTransportWebsite"/>
+          <w:color w:val="0A0A0A"/>
+          <w:sz w:val="36"/>
+          <w:szCs w:val="36"/>
+        </w:rPr>
+        <w:t>'</w:t>
       </w:r>
       <w:r>
         <w:rPr>
@@ -1367,6 +1376,14 @@
       <w:tblPr>
         <w:tblStyle w:val="TableGrid"/>
         <w:tblW w:w="10060" w:type="dxa"/>
+        <w:tblBorders>
+          <w:top w:val="none" w:sz="0" w:space="0" w:color="auto"/>
+          <w:left w:val="none" w:sz="0" w:space="0" w:color="auto"/>
+          <w:bottom w:val="none" w:sz="0" w:space="0" w:color="auto"/>
+          <w:right w:val="none" w:sz="0" w:space="0" w:color="auto"/>
+          <w:insideH w:val="none" w:sz="0" w:space="0" w:color="auto"/>
+          <w:insideV w:val="none" w:sz="0" w:space="0" w:color="auto"/>
+        </w:tblBorders>
         <w:tblLayout w:type="fixed"/>
         <w:tblLook w:val="04A0" w:firstRow="1" w:lastRow="0" w:firstColumn="1" w:lastColumn="0" w:noHBand="0" w:noVBand="1"/>
       </w:tblPr>
@@ -1382,12 +1399,6 @@
           <w:tcPr>
             <w:tcW w:w="10060" w:type="dxa"/>
             <w:gridSpan w:val="2"/>
-            <w:tcBorders>
-              <w:top w:val="nil"/>
-              <w:left w:val="nil"/>
-              <w:bottom w:val="nil"/>
-              <w:right w:val="nil"/>
-            </w:tcBorders>
           </w:tcPr>
           <w:p>
             <w:pPr>
@@ -1431,12 +1442,6 @@
         <w:tc>
           <w:tcPr>
             <w:tcW w:w="3539" w:type="dxa"/>
-            <w:tcBorders>
-              <w:top w:val="nil"/>
-              <w:left w:val="nil"/>
-              <w:bottom w:val="nil"/>
-              <w:right w:val="nil"/>
-            </w:tcBorders>
           </w:tcPr>
           <w:p>
             <w:pPr>
@@ -1471,12 +1476,6 @@
         <w:tc>
           <w:tcPr>
             <w:tcW w:w="6521" w:type="dxa"/>
-            <w:tcBorders>
-              <w:top w:val="nil"/>
-              <w:left w:val="nil"/>
-              <w:bottom w:val="nil"/>
-              <w:right w:val="nil"/>
-            </w:tcBorders>
           </w:tcPr>
           <w:p>
             <w:pPr>
@@ -1524,12 +1523,6 @@
         <w:tc>
           <w:tcPr>
             <w:tcW w:w="3539" w:type="dxa"/>
-            <w:tcBorders>
-              <w:top w:val="nil"/>
-              <w:left w:val="nil"/>
-              <w:bottom w:val="nil"/>
-              <w:right w:val="nil"/>
-            </w:tcBorders>
           </w:tcPr>
           <w:p>
             <w:pPr>
@@ -1574,12 +1567,6 @@
         <w:tc>
           <w:tcPr>
             <w:tcW w:w="6521" w:type="dxa"/>
-            <w:tcBorders>
-              <w:top w:val="nil"/>
-              <w:left w:val="nil"/>
-              <w:bottom w:val="nil"/>
-              <w:right w:val="nil"/>
-            </w:tcBorders>
           </w:tcPr>
           <w:p>
             <w:pPr>
@@ -1623,16 +1610,40 @@
           </w:p>
         </w:tc>
       </w:tr>
+    </w:tbl>
+    <w:p>
+      <w:r>
+        <w:rPr>
+          <w:rFonts w:ascii="GDSTransportWebsite" w:hAnsi="GDSTransportWebsite"/>
+          <w:color w:val="0A0A0A"/>
+          <w:shd w:val="clear" w:color="auto" w:fill="FFFFFF"/>
+        </w:rPr>
+        <w:t>&lt;&lt;cs_{fileDirectionsQuestionnaire.reactionProtocolCompliedWith='No'}&gt;&gt;</w:t>
+      </w:r>
+    </w:p>
+    <w:tbl>
+      <w:tblPr>
+        <w:tblStyle w:val="TableGrid"/>
+        <w:tblW w:w="10060" w:type="dxa"/>
+        <w:tblBorders>
+          <w:top w:val="none" w:sz="0" w:space="0" w:color="auto"/>
+          <w:left w:val="none" w:sz="0" w:space="0" w:color="auto"/>
+          <w:bottom w:val="none" w:sz="0" w:space="0" w:color="auto"/>
+          <w:right w:val="none" w:sz="0" w:space="0" w:color="auto"/>
+          <w:insideH w:val="none" w:sz="0" w:space="0" w:color="auto"/>
+          <w:insideV w:val="none" w:sz="0" w:space="0" w:color="auto"/>
+        </w:tblBorders>
+        <w:tblLayout w:type="fixed"/>
+        <w:tblLook w:val="04A0" w:firstRow="1" w:lastRow="0" w:firstColumn="1" w:lastColumn="0" w:noHBand="0" w:noVBand="1"/>
+      </w:tblPr>
+      <w:tblGrid>
+        <w:gridCol w:w="3539"/>
+        <w:gridCol w:w="6521"/>
+      </w:tblGrid>
       <w:tr>
         <w:tc>
           <w:tcPr>
             <w:tcW w:w="3539" w:type="dxa"/>
-            <w:tcBorders>
-              <w:top w:val="nil"/>
-              <w:left w:val="nil"/>
-              <w:bottom w:val="nil"/>
-              <w:right w:val="nil"/>
-            </w:tcBorders>
           </w:tcPr>
           <w:p>
             <w:pPr>
@@ -1654,9 +1665,13 @@
                 <w:color w:val="0A0A0A"/>
                 <w:shd w:val="clear" w:color="auto" w:fill="FFFFFF"/>
               </w:rPr>
-              <w:t>&lt;&lt;</w:t>
-            </w:r>
-            <w:r>
+              <w:t>Explain why not</w:t>
+            </w:r>
+          </w:p>
+          <w:p>
+            <w:pPr>
+              <w:pStyle w:val="NormalWeb"/>
+              <w:spacing w:before="40" w:beforeAutospacing="0" w:after="40" w:afterAutospacing="0"/>
               <w:rPr>
                 <w:rFonts w:ascii="GDSTransportWebsite" w:hAnsi="GDSTransportWebsite"/>
                 <w:b/>
@@ -1664,49 +1679,12 @@
                 <w:color w:val="0A0A0A"/>
                 <w:shd w:val="clear" w:color="auto" w:fill="FFFFFF"/>
               </w:rPr>
-              <w:t>cs_{</w:t>
-            </w:r>
-            <w:r>
-              <w:rPr>
-                <w:rFonts w:ascii="GDSTransportWebsite" w:hAnsi="GDSTransportWebsite"/>
-                <w:b/>
-                <w:bCs/>
-                <w:color w:val="0A0A0A"/>
-                <w:shd w:val="clear" w:color="auto" w:fill="FFFFFF"/>
-              </w:rPr>
-              <w:t>fileDirectionsQuestionnaire.reactionProtocolCompliedWith=’No’</w:t>
-            </w:r>
-            <w:r>
-              <w:rPr>
-                <w:rFonts w:ascii="GDSTransportWebsite" w:hAnsi="GDSTransportWebsite"/>
-                <w:b/>
-                <w:bCs/>
-                <w:color w:val="0A0A0A"/>
-                <w:shd w:val="clear" w:color="auto" w:fill="FFFFFF"/>
-              </w:rPr>
-              <w:t>}</w:t>
-            </w:r>
-            <w:r>
-              <w:rPr>
-                <w:rFonts w:ascii="GDSTransportWebsite" w:hAnsi="GDSTransportWebsite"/>
-                <w:b/>
-                <w:bCs/>
-                <w:color w:val="0A0A0A"/>
-                <w:shd w:val="clear" w:color="auto" w:fill="FFFFFF"/>
-              </w:rPr>
-              <w:t>&gt;&gt;</w:t>
-            </w:r>
+            </w:pPr>
           </w:p>
         </w:tc>
         <w:tc>
           <w:tcPr>
             <w:tcW w:w="6521" w:type="dxa"/>
-            <w:tcBorders>
-              <w:top w:val="nil"/>
-              <w:left w:val="nil"/>
-              <w:bottom w:val="nil"/>
-              <w:right w:val="nil"/>
-            </w:tcBorders>
           </w:tcPr>
           <w:p>
             <w:pPr>
@@ -1716,76 +1694,6 @@
                 <w:color w:val="0A0A0A"/>
               </w:rPr>
             </w:pPr>
-          </w:p>
-        </w:tc>
-      </w:tr>
-      <w:tr>
-        <w:tc>
-          <w:tcPr>
-            <w:tcW w:w="3539" w:type="dxa"/>
-            <w:tcBorders>
-              <w:top w:val="nil"/>
-              <w:left w:val="nil"/>
-              <w:bottom w:val="nil"/>
-              <w:right w:val="nil"/>
-            </w:tcBorders>
-          </w:tcPr>
-          <w:p>
-            <w:pPr>
-              <w:pStyle w:val="NormalWeb"/>
-              <w:spacing w:before="40" w:beforeAutospacing="0" w:after="40" w:afterAutospacing="0"/>
-              <w:rPr>
-                <w:rFonts w:ascii="GDSTransportWebsite" w:hAnsi="GDSTransportWebsite"/>
-                <w:b/>
-                <w:bCs/>
-                <w:color w:val="0A0A0A"/>
-                <w:shd w:val="clear" w:color="auto" w:fill="FFFFFF"/>
-              </w:rPr>
-            </w:pPr>
-            <w:r>
-              <w:rPr>
-                <w:rFonts w:ascii="GDSTransportWebsite" w:hAnsi="GDSTransportWebsite"/>
-                <w:b/>
-                <w:bCs/>
-                <w:color w:val="0A0A0A"/>
-                <w:shd w:val="clear" w:color="auto" w:fill="FFFFFF"/>
-              </w:rPr>
-              <w:lastRenderedPageBreak/>
-              <w:t>Explain why not</w:t>
-            </w:r>
-          </w:p>
-          <w:p>
-            <w:pPr>
-              <w:pStyle w:val="NormalWeb"/>
-              <w:spacing w:before="40" w:beforeAutospacing="0" w:after="40" w:afterAutospacing="0"/>
-              <w:rPr>
-                <w:rFonts w:ascii="GDSTransportWebsite" w:hAnsi="GDSTransportWebsite"/>
-                <w:b/>
-                <w:bCs/>
-                <w:color w:val="0A0A0A"/>
-                <w:shd w:val="clear" w:color="auto" w:fill="FFFFFF"/>
-              </w:rPr>
-            </w:pPr>
-          </w:p>
-        </w:tc>
-        <w:tc>
-          <w:tcPr>
-            <w:tcW w:w="6521" w:type="dxa"/>
-            <w:tcBorders>
-              <w:top w:val="nil"/>
-              <w:left w:val="nil"/>
-              <w:bottom w:val="nil"/>
-              <w:right w:val="nil"/>
-            </w:tcBorders>
-          </w:tcPr>
-          <w:p>
-            <w:pPr>
-              <w:spacing w:before="40" w:after="40"/>
-              <w:rPr>
-                <w:rFonts w:ascii="GDSTransportWebsite" w:hAnsi="GDSTransportWebsite"/>
-                <w:color w:val="0A0A0A"/>
-              </w:rPr>
-            </w:pPr>
             <w:r>
               <w:rPr>
                 <w:rFonts w:ascii="GDSTransportWebsite" w:hAnsi="GDSTransportWebsite"/>
@@ -1835,62 +1743,6 @@
               </w:rPr>
               <w:t>&gt;&gt;</w:t>
             </w:r>
-          </w:p>
-        </w:tc>
-      </w:tr>
-      <w:tr>
-        <w:tc>
-          <w:tcPr>
-            <w:tcW w:w="3539" w:type="dxa"/>
-            <w:tcBorders>
-              <w:top w:val="nil"/>
-              <w:left w:val="nil"/>
-              <w:bottom w:val="nil"/>
-              <w:right w:val="nil"/>
-            </w:tcBorders>
-          </w:tcPr>
-          <w:p>
-            <w:pPr>
-              <w:pStyle w:val="NormalWeb"/>
-              <w:spacing w:before="40" w:beforeAutospacing="0" w:after="40" w:afterAutospacing="0"/>
-              <w:rPr>
-                <w:rFonts w:ascii="GDSTransportWebsite" w:hAnsi="GDSTransportWebsite"/>
-                <w:b/>
-                <w:bCs/>
-                <w:color w:val="0A0A0A"/>
-                <w:shd w:val="clear" w:color="auto" w:fill="FFFFFF"/>
-              </w:rPr>
-            </w:pPr>
-            <w:r>
-              <w:rPr>
-                <w:rFonts w:ascii="GDSTransportWebsite" w:hAnsi="GDSTransportWebsite"/>
-                <w:b/>
-                <w:bCs/>
-                <w:color w:val="0A0A0A"/>
-                <w:shd w:val="clear" w:color="auto" w:fill="FFFFFF"/>
-              </w:rPr>
-              <w:t>&lt;&lt;es_&gt;&gt;</w:t>
-            </w:r>
-          </w:p>
-        </w:tc>
-        <w:tc>
-          <w:tcPr>
-            <w:tcW w:w="6521" w:type="dxa"/>
-            <w:tcBorders>
-              <w:top w:val="nil"/>
-              <w:left w:val="nil"/>
-              <w:bottom w:val="nil"/>
-              <w:right w:val="nil"/>
-            </w:tcBorders>
-          </w:tcPr>
-          <w:p>
-            <w:pPr>
-              <w:spacing w:before="40" w:after="40"/>
-              <w:rPr>
-                <w:rFonts w:ascii="GDSTransportWebsite" w:hAnsi="GDSTransportWebsite"/>
-                <w:color w:val="0A0A0A"/>
-              </w:rPr>
-            </w:pPr>
           </w:p>
         </w:tc>
       </w:tr>
@@ -1912,9 +1764,32 @@
         <w:rPr>
           <w:rFonts w:ascii="GDSTransportWebsite" w:hAnsi="GDSTransportWebsite"/>
           <w:color w:val="0A0A0A"/>
+          <w:shd w:val="clear" w:color="auto" w:fill="FFFFFF"/>
+        </w:rPr>
+        <w:t>&lt;&lt;es_&gt;&gt;</w:t>
+      </w:r>
+    </w:p>
+    <w:p>
+      <w:pPr>
+        <w:pBdr>
+          <w:bottom w:val="single" w:sz="4" w:space="1" w:color="auto"/>
+        </w:pBdr>
+        <w:spacing w:before="120" w:after="120"/>
+        <w:rPr>
+          <w:rFonts w:ascii="GDSTransportWebsite" w:hAnsi="GDSTransportWebsite"/>
+          <w:color w:val="0A0A0A"/>
           <w:sz w:val="36"/>
           <w:szCs w:val="36"/>
         </w:rPr>
+      </w:pPr>
+      <w:r>
+        <w:rPr>
+          <w:rFonts w:ascii="GDSTransportWebsite" w:hAnsi="GDSTransportWebsite"/>
+          <w:color w:val="0A0A0A"/>
+          <w:sz w:val="36"/>
+          <w:szCs w:val="36"/>
+        </w:rPr>
+        <w:lastRenderedPageBreak/>
         <w:t>&lt;&lt;</w:t>
       </w:r>
       <w:r>
@@ -2150,6 +2025,72 @@
           </w:p>
         </w:tc>
       </w:tr>
+    </w:tbl>
+    <w:p>
+      <w:r>
+        <w:rPr>
+          <w:rFonts w:ascii="GDSTransportWebsite" w:hAnsi="GDSTransportWebsite"/>
+          <w:color w:val="0A0A0A"/>
+          <w:shd w:val="clear" w:color="auto" w:fill="FFFFFF"/>
+        </w:rPr>
+        <w:t>&lt;&lt;cs_{</w:t>
+      </w:r>
+      <w:proofErr w:type="spellStart"/>
+      <w:r>
+        <w:rPr>
+          <w:rFonts w:ascii="GDSTransportWebsite" w:hAnsi="GDSTransportWebsite"/>
+          <w:color w:val="0A0A0A"/>
+          <w:shd w:val="clear" w:color="auto" w:fill="FFFFFF"/>
+        </w:rPr>
+        <w:t>disclosureOfElectronicDocuments.reachedAgreement</w:t>
+      </w:r>
+      <w:proofErr w:type="spellEnd"/>
+      <w:r>
+        <w:rPr>
+          <w:rFonts w:ascii="GDSTransportWebsite" w:hAnsi="GDSTransportWebsite"/>
+          <w:color w:val="0A0A0A"/>
+          <w:shd w:val="clear" w:color="auto" w:fill="FFFFFF"/>
+        </w:rPr>
+        <w:t xml:space="preserve">='No' &amp;&amp; </w:t>
+      </w:r>
+      <w:proofErr w:type="spellStart"/>
+      <w:r>
+        <w:rPr>
+          <w:rFonts w:ascii="GDSTransportWebsite" w:hAnsi="GDSTransportWebsite"/>
+          <w:color w:val="0A0A0A"/>
+          <w:shd w:val="clear" w:color="auto" w:fill="FFFFFF"/>
+        </w:rPr>
+        <w:t>disclosureOfElectronicDocuments.agreementLikely</w:t>
+      </w:r>
+      <w:proofErr w:type="spellEnd"/>
+      <w:r>
+        <w:rPr>
+          <w:rFonts w:ascii="GDSTransportWebsite" w:hAnsi="GDSTransportWebsite"/>
+          <w:color w:val="0A0A0A"/>
+          <w:shd w:val="clear" w:color="auto" w:fill="FFFFFF"/>
+        </w:rPr>
+        <w:t>='No' }&gt;&gt;</w:t>
+      </w:r>
+    </w:p>
+    <w:tbl>
+      <w:tblPr>
+        <w:tblStyle w:val="TableGrid"/>
+        <w:tblW w:w="10060" w:type="dxa"/>
+        <w:tblBorders>
+          <w:top w:val="none" w:sz="0" w:space="0" w:color="auto"/>
+          <w:left w:val="none" w:sz="0" w:space="0" w:color="auto"/>
+          <w:bottom w:val="none" w:sz="0" w:space="0" w:color="auto"/>
+          <w:right w:val="none" w:sz="0" w:space="0" w:color="auto"/>
+          <w:insideH w:val="none" w:sz="0" w:space="0" w:color="auto"/>
+          <w:insideV w:val="none" w:sz="0" w:space="0" w:color="auto"/>
+        </w:tblBorders>
+        <w:tblLayout w:type="fixed"/>
+        <w:tblLook w:val="04A0" w:firstRow="1" w:lastRow="0" w:firstColumn="1" w:lastColumn="0" w:noHBand="0" w:noVBand="1"/>
+      </w:tblPr>
+      <w:tblGrid>
+        <w:gridCol w:w="3539"/>
+        <w:gridCol w:w="6521"/>
+      </w:tblGrid>
       <w:tr>
         <w:tc>
           <w:tcPr>
@@ -2175,9 +2116,8 @@
                 <w:color w:val="0A0A0A"/>
                 <w:shd w:val="clear" w:color="auto" w:fill="FFFFFF"/>
               </w:rPr>
-              <w:t>&lt;&lt;cs_{</w:t>
-            </w:r>
-            <w:proofErr w:type="spellStart"/>
+              <w:t>Explain why not</w:t>
+            </w:r>
             <w:r>
               <w:rPr>
                 <w:rFonts w:ascii="GDSTransportWebsite" w:hAnsi="GDSTransportWebsite"/>
@@ -2186,92 +2126,14 @@
                 <w:color w:val="0A0A0A"/>
                 <w:shd w:val="clear" w:color="auto" w:fill="FFFFFF"/>
               </w:rPr>
-              <w:t>disclosureOfElectronicDocuments</w:t>
-            </w:r>
-            <w:r>
-              <w:rPr>
-                <w:rFonts w:ascii="GDSTransportWebsite" w:hAnsi="GDSTransportWebsite"/>
-                <w:b/>
-                <w:bCs/>
-                <w:color w:val="0A0A0A"/>
-                <w:shd w:val="clear" w:color="auto" w:fill="FFFFFF"/>
-              </w:rPr>
-              <w:t>.</w:t>
-            </w:r>
-            <w:r>
-              <w:rPr>
-                <w:rFonts w:ascii="GDSTransportWebsite" w:hAnsi="GDSTransportWebsite"/>
-                <w:b/>
-                <w:bCs/>
-                <w:color w:val="0A0A0A"/>
-                <w:shd w:val="clear" w:color="auto" w:fill="FFFFFF"/>
-              </w:rPr>
-              <w:t>reachedAgreement</w:t>
-            </w:r>
-            <w:proofErr w:type="spellEnd"/>
-            <w:r>
-              <w:rPr>
-                <w:rFonts w:ascii="GDSTransportWebsite" w:hAnsi="GDSTransportWebsite"/>
-                <w:b/>
-                <w:bCs/>
-                <w:color w:val="0A0A0A"/>
-                <w:shd w:val="clear" w:color="auto" w:fill="FFFFFF"/>
-              </w:rPr>
-              <w:t>=’No’</w:t>
-            </w:r>
-            <w:r>
-              <w:rPr>
-                <w:rFonts w:ascii="GDSTransportWebsite" w:hAnsi="GDSTransportWebsite"/>
-                <w:b/>
-                <w:bCs/>
-                <w:color w:val="0A0A0A"/>
-                <w:shd w:val="clear" w:color="auto" w:fill="FFFFFF"/>
-              </w:rPr>
-              <w:t xml:space="preserve"> &amp;&amp; </w:t>
-            </w:r>
-            <w:proofErr w:type="spellStart"/>
-            <w:r>
-              <w:rPr>
-                <w:rFonts w:ascii="GDSTransportWebsite" w:hAnsi="GDSTransportWebsite"/>
-                <w:b/>
-                <w:bCs/>
-                <w:color w:val="0A0A0A"/>
-                <w:shd w:val="clear" w:color="auto" w:fill="FFFFFF"/>
-              </w:rPr>
-              <w:t>disclosureOfElectronicDocuments.</w:t>
-            </w:r>
-            <w:r>
-              <w:rPr>
-                <w:rFonts w:ascii="GDSTransportWebsite" w:hAnsi="GDSTransportWebsite"/>
-                <w:b/>
-                <w:bCs/>
-                <w:color w:val="0A0A0A"/>
-                <w:shd w:val="clear" w:color="auto" w:fill="FFFFFF"/>
-              </w:rPr>
-              <w:t xml:space="preserve"> agreementLikely</w:t>
-            </w:r>
-            <w:proofErr w:type="spellEnd"/>
-            <w:r>
-              <w:rPr>
-                <w:rFonts w:ascii="GDSTransportWebsite" w:hAnsi="GDSTransportWebsite"/>
-                <w:b/>
-                <w:bCs/>
-                <w:color w:val="0A0A0A"/>
-                <w:shd w:val="clear" w:color="auto" w:fill="FFFFFF"/>
-              </w:rPr>
               <w:t xml:space="preserve"> </w:t>
             </w:r>
-            <w:r>
-              <w:rPr>
-                <w:rFonts w:ascii="GDSTransportWebsite" w:hAnsi="GDSTransportWebsite"/>
-                <w:b/>
-                <w:bCs/>
-                <w:color w:val="0A0A0A"/>
-                <w:shd w:val="clear" w:color="auto" w:fill="FFFFFF"/>
-              </w:rPr>
-              <w:t>=’No’ }&gt;&gt;</w:t>
-            </w:r>
-            <w:proofErr w:type="spellStart"/>
+          </w:p>
+          <w:p>
+            <w:pPr>
+              <w:pStyle w:val="NormalWeb"/>
+              <w:spacing w:before="40" w:beforeAutospacing="0" w:after="40" w:afterAutospacing="0"/>
+            </w:pPr>
           </w:p>
         </w:tc>
         <w:tc>
@@ -2282,13 +2144,91 @@
             <w:pPr>
               <w:spacing w:before="40" w:after="40"/>
               <w:rPr>
-                <w:rFonts w:ascii="GDSTransportWebsite" w:hAnsi="GDSTransportWebsite"/>
-                <w:color w:val="0A0A0A"/>
-              </w:rPr>
-            </w:pPr>
+                <w:rFonts w:ascii="Arial" w:hAnsi="Arial" w:cs="Arial"/>
+                <w:sz w:val="22"/>
+                <w:szCs w:val="22"/>
+              </w:rPr>
+            </w:pPr>
+            <w:r>
+              <w:rPr>
+                <w:rFonts w:ascii="GDSTransportWebsite" w:hAnsi="GDSTransportWebsite"/>
+                <w:color w:val="0A0A0A"/>
+              </w:rPr>
+              <w:t>&lt;&lt;</w:t>
+            </w:r>
+            <w:proofErr w:type="spellStart"/>
+            <w:r>
+              <w:rPr>
+                <w:rFonts w:ascii="GDSTransportWebsite" w:hAnsi="GDSTransportWebsite"/>
+                <w:color w:val="0A0A0A"/>
+              </w:rPr>
+              <w:t>d</w:t>
+            </w:r>
+            <w:r>
+              <w:rPr>
+                <w:rFonts w:ascii="GDSTransportWebsite" w:hAnsi="GDSTransportWebsite"/>
+                <w:color w:val="0A0A0A"/>
+              </w:rPr>
+              <w:t>isclosureOfElectronicDocuments.reasonForNoAgreement</w:t>
+            </w:r>
+            <w:proofErr w:type="spellEnd"/>
+            <w:r>
+              <w:rPr>
+                <w:rFonts w:ascii="GDSTransportWebsite" w:hAnsi="GDSTransportWebsite"/>
+                <w:color w:val="0A0A0A"/>
+              </w:rPr>
+              <w:t>&gt;&gt;</w:t>
+            </w:r>
           </w:p>
         </w:tc>
       </w:tr>
+    </w:tbl>
+    <w:p>
+      <w:pPr>
+        <w:rPr>
+          <w:rFonts w:ascii="GDSTransportWebsite" w:hAnsi="GDSTransportWebsite"/>
+          <w:color w:val="0A0A0A"/>
+          <w:shd w:val="clear" w:color="auto" w:fill="FFFFFF"/>
+        </w:rPr>
+      </w:pPr>
+      <w:r>
+        <w:rPr>
+          <w:rFonts w:ascii="GDSTransportWebsite" w:hAnsi="GDSTransportWebsite"/>
+          <w:color w:val="0A0A0A"/>
+          <w:shd w:val="clear" w:color="auto" w:fill="FFFFFF"/>
+        </w:rPr>
+        <w:t>&lt;&lt;es_&gt;&gt;</w:t>
+      </w:r>
+    </w:p>
+    <w:p>
+      <w:r>
+        <w:rPr>
+          <w:rFonts w:ascii="GDSTransportWebsite" w:hAnsi="GDSTransportWebsite"/>
+          <w:color w:val="0A0A0A"/>
+          <w:shd w:val="clear" w:color="auto" w:fill="FFFFFF"/>
+        </w:rPr>
+        <w:t>&lt;&lt;cs_{disclosureOfNonElectronicDocuments.directionsForDisclosureProposed='Yes' &amp;&amp; disclosureOfNonElectronicDocuments.standardDirectionsRequired=No}&gt;&gt;</w:t>
+      </w:r>
+    </w:p>
+    <w:tbl>
+      <w:tblPr>
+        <w:tblStyle w:val="TableGrid"/>
+        <w:tblW w:w="10060" w:type="dxa"/>
+        <w:tblBorders>
+          <w:top w:val="none" w:sz="0" w:space="0" w:color="auto"/>
+          <w:left w:val="none" w:sz="0" w:space="0" w:color="auto"/>
+          <w:bottom w:val="none" w:sz="0" w:space="0" w:color="auto"/>
+          <w:right w:val="none" w:sz="0" w:space="0" w:color="auto"/>
+          <w:insideH w:val="none" w:sz="0" w:space="0" w:color="auto"/>
+          <w:insideV w:val="none" w:sz="0" w:space="0" w:color="auto"/>
+        </w:tblBorders>
+        <w:tblLayout w:type="fixed"/>
+        <w:tblLook w:val="04A0" w:firstRow="1" w:lastRow="0" w:firstColumn="1" w:lastColumn="0" w:noHBand="0" w:noVBand="1"/>
+      </w:tblPr>
+      <w:tblGrid>
+        <w:gridCol w:w="3539"/>
+        <w:gridCol w:w="6521"/>
+      </w:tblGrid>
       <w:tr>
         <w:tc>
           <w:tcPr>
@@ -2314,10 +2254,13 @@
                 <w:color w:val="0A0A0A"/>
                 <w:shd w:val="clear" w:color="auto" w:fill="FFFFFF"/>
               </w:rPr>
-              <w:t>Expla</w:t>
-            </w:r>
-            <w:proofErr w:type="spellEnd"/>
-            <w:r>
+              <w:t>Enter your preferred directions for disclosure</w:t>
+            </w:r>
+          </w:p>
+          <w:p>
+            <w:pPr>
+              <w:pStyle w:val="NormalWeb"/>
+              <w:spacing w:before="40" w:beforeAutospacing="0" w:after="40" w:afterAutospacing="0"/>
               <w:rPr>
                 <w:rFonts w:ascii="GDSTransportWebsite" w:hAnsi="GDSTransportWebsite"/>
                 <w:b/>
@@ -2325,23 +2268,6 @@
                 <w:color w:val="0A0A0A"/>
                 <w:shd w:val="clear" w:color="auto" w:fill="FFFFFF"/>
               </w:rPr>
-              <w:t>in why not</w:t>
-            </w:r>
-            <w:r>
-              <w:rPr>
-                <w:rFonts w:ascii="GDSTransportWebsite" w:hAnsi="GDSTransportWebsite"/>
-                <w:b/>
-                <w:bCs/>
-                <w:color w:val="0A0A0A"/>
-                <w:shd w:val="clear" w:color="auto" w:fill="FFFFFF"/>
-              </w:rPr>
-              <w:t xml:space="preserve"> </w:t>
-            </w:r>
-          </w:p>
-          <w:p>
-            <w:pPr>
-              <w:pStyle w:val="NormalWeb"/>
-              <w:spacing w:before="40" w:beforeAutospacing="0" w:after="40" w:afterAutospacing="0"/>
             </w:pPr>
           </w:p>
         </w:tc>
@@ -2353,138 +2279,6 @@
             <w:pPr>
               <w:spacing w:before="40" w:after="40"/>
               <w:rPr>
-                <w:rFonts w:ascii="Arial" w:hAnsi="Arial" w:cs="Arial"/>
-                <w:sz w:val="22"/>
-                <w:szCs w:val="22"/>
-              </w:rPr>
-            </w:pPr>
-            <w:r>
-              <w:rPr>
-                <w:rFonts w:ascii="GDSTransportWebsite" w:hAnsi="GDSTransportWebsite"/>
-                <w:color w:val="0A0A0A"/>
-              </w:rPr>
-              <w:t>&lt;&lt;</w:t>
-            </w:r>
-            <w:proofErr w:type="spellStart"/>
-            <w:r>
-              <w:rPr>
-                <w:rFonts w:ascii="GDSTransportWebsite" w:hAnsi="GDSTransportWebsite"/>
-                <w:color w:val="0A0A0A"/>
-              </w:rPr>
-              <w:t>d</w:t>
-            </w:r>
-            <w:r>
-              <w:rPr>
-                <w:rFonts w:ascii="GDSTransportWebsite" w:hAnsi="GDSTransportWebsite"/>
-                <w:color w:val="0A0A0A"/>
-              </w:rPr>
-              <w:t>isclosureOfElectronicDocuments.reasonForNoAgreement</w:t>
-            </w:r>
-            <w:proofErr w:type="spellEnd"/>
-            <w:r>
-              <w:rPr>
-                <w:rFonts w:ascii="GDSTransportWebsite" w:hAnsi="GDSTransportWebsite"/>
-                <w:color w:val="0A0A0A"/>
-              </w:rPr>
-              <w:t>&gt;&gt;</w:t>
-            </w:r>
-          </w:p>
-        </w:tc>
-      </w:tr>
-      <w:tr>
-        <w:tc>
-          <w:tcPr>
-            <w:tcW w:w="3539" w:type="dxa"/>
-          </w:tcPr>
-          <w:p>
-            <w:pPr>
-              <w:pStyle w:val="NormalWeb"/>
-              <w:spacing w:before="40" w:beforeAutospacing="0" w:after="40" w:afterAutospacing="0"/>
-              <w:rPr>
-                <w:rFonts w:ascii="GDSTransportWebsite" w:hAnsi="GDSTransportWebsite"/>
-                <w:b/>
-                <w:bCs/>
-                <w:color w:val="0A0A0A"/>
-                <w:shd w:val="clear" w:color="auto" w:fill="FFFFFF"/>
-              </w:rPr>
-            </w:pPr>
-            <w:r>
-              <w:rPr>
-                <w:rFonts w:ascii="GDSTransportWebsite" w:hAnsi="GDSTransportWebsite"/>
-                <w:b/>
-                <w:bCs/>
-                <w:color w:val="0A0A0A"/>
-                <w:shd w:val="clear" w:color="auto" w:fill="FFFFFF"/>
-              </w:rPr>
-              <w:t>&lt;&lt;es_&gt;&gt;</w:t>
-            </w:r>
-          </w:p>
-        </w:tc>
-        <w:tc>
-          <w:tcPr>
-            <w:tcW w:w="6521" w:type="dxa"/>
-          </w:tcPr>
-          <w:p>
-            <w:pPr>
-              <w:spacing w:before="40" w:after="40"/>
-              <w:rPr>
-                <w:rFonts w:ascii="GDSTransportWebsite" w:hAnsi="GDSTransportWebsite"/>
-                <w:color w:val="0A0A0A"/>
-              </w:rPr>
-            </w:pPr>
-          </w:p>
-        </w:tc>
-      </w:tr>
-      <w:tr>
-        <w:tc>
-          <w:tcPr>
-            <w:tcW w:w="3539" w:type="dxa"/>
-          </w:tcPr>
-          <w:p>
-            <w:pPr>
-              <w:pStyle w:val="NormalWeb"/>
-              <w:spacing w:before="40" w:beforeAutospacing="0" w:after="40" w:afterAutospacing="0"/>
-              <w:rPr>
-                <w:rFonts w:ascii="GDSTransportWebsite" w:hAnsi="GDSTransportWebsite"/>
-                <w:b/>
-                <w:bCs/>
-                <w:color w:val="0A0A0A"/>
-                <w:shd w:val="clear" w:color="auto" w:fill="FFFFFF"/>
-              </w:rPr>
-            </w:pPr>
-            <w:r>
-              <w:rPr>
-                <w:rFonts w:ascii="GDSTransportWebsite" w:hAnsi="GDSTransportWebsite"/>
-                <w:b/>
-                <w:bCs/>
-                <w:color w:val="0A0A0A"/>
-                <w:shd w:val="clear" w:color="auto" w:fill="FFFFFF"/>
-              </w:rPr>
-              <w:t>Enter your preferred directions for disclosure</w:t>
-            </w:r>
-          </w:p>
-          <w:p>
-            <w:pPr>
-              <w:pStyle w:val="NormalWeb"/>
-              <w:spacing w:before="40" w:beforeAutospacing="0" w:after="40" w:afterAutospacing="0"/>
-              <w:rPr>
-                <w:rFonts w:ascii="GDSTransportWebsite" w:hAnsi="GDSTransportWebsite"/>
-                <w:b/>
-                <w:bCs/>
-                <w:color w:val="0A0A0A"/>
-                <w:shd w:val="clear" w:color="auto" w:fill="FFFFFF"/>
-              </w:rPr>
-            </w:pPr>
-          </w:p>
-        </w:tc>
-        <w:tc>
-          <w:tcPr>
-            <w:tcW w:w="6521" w:type="dxa"/>
-          </w:tcPr>
-          <w:p>
-            <w:pPr>
-              <w:spacing w:before="40" w:after="40"/>
-              <w:rPr>
                 <w:rFonts w:ascii="GDSTransportWebsite" w:hAnsi="GDSTransportWebsite"/>
                 <w:color w:val="0A0A0A"/>
               </w:rPr>
@@ -2516,6 +2310,28 @@
         </w:tc>
       </w:tr>
     </w:tbl>
+    <w:p>
+      <w:pPr>
+        <w:pBdr>
+          <w:bottom w:val="single" w:sz="4" w:space="1" w:color="auto"/>
+        </w:pBdr>
+        <w:spacing w:before="120" w:after="120"/>
+        <w:rPr>
+          <w:rFonts w:ascii="GDSTransportWebsite" w:hAnsi="GDSTransportWebsite"/>
+          <w:color w:val="0A0A0A"/>
+          <w:sz w:val="36"/>
+          <w:szCs w:val="36"/>
+        </w:rPr>
+      </w:pPr>
+      <w:r>
+        <w:rPr>
+          <w:rFonts w:ascii="GDSTransportWebsite" w:hAnsi="GDSTransportWebsite"/>
+          <w:color w:val="0A0A0A"/>
+          <w:shd w:val="clear" w:color="auto" w:fill="FFFFFF"/>
+        </w:rPr>
+        <w:t>&lt;&lt;es_&gt;&gt;</w:t>
+      </w:r>
+    </w:p>
     <w:p>
       <w:pPr>
         <w:pBdr>
@@ -2702,6 +2518,55 @@
           </w:p>
         </w:tc>
       </w:tr>
+    </w:tbl>
+    <w:p>
+      <w:r>
+        <w:rPr>
+          <w:rFonts w:ascii="GDSTransportWebsite" w:hAnsi="GDSTransportWebsite"/>
+          <w:color w:val="0A0A0A"/>
+          <w:shd w:val="clear" w:color="auto" w:fill="FFFFFF"/>
+        </w:rPr>
+        <w:t>&lt;&lt;cs_{</w:t>
+      </w:r>
+      <w:proofErr w:type="spellStart"/>
+      <w:r>
+        <w:rPr>
+          <w:rFonts w:ascii="GDSTransportWebsite" w:hAnsi="GDSTransportWebsite"/>
+          <w:color w:val="0A0A0A"/>
+          <w:shd w:val="clear" w:color="auto" w:fill="FFFFFF"/>
+        </w:rPr>
+        <w:t>experts.expertRequired</w:t>
+      </w:r>
+      <w:proofErr w:type="spellEnd"/>
+      <w:r>
+        <w:rPr>
+          <w:rFonts w:ascii="GDSTransportWebsite" w:hAnsi="GDSTransportWebsite"/>
+          <w:color w:val="0A0A0A"/>
+          <w:shd w:val="clear" w:color="auto" w:fill="FFFFFF"/>
+        </w:rPr>
+        <w:t>='Yes'}&gt;&gt;</w:t>
+      </w:r>
+    </w:p>
+    <w:tbl>
+      <w:tblPr>
+        <w:tblStyle w:val="TableGrid"/>
+        <w:tblW w:w="10060" w:type="dxa"/>
+        <w:tblInd w:w="-5" w:type="dxa"/>
+        <w:tblBorders>
+          <w:top w:val="none" w:sz="0" w:space="0" w:color="auto"/>
+          <w:left w:val="none" w:sz="0" w:space="0" w:color="auto"/>
+          <w:bottom w:val="none" w:sz="0" w:space="0" w:color="auto"/>
+          <w:right w:val="none" w:sz="0" w:space="0" w:color="auto"/>
+          <w:insideH w:val="none" w:sz="0" w:space="0" w:color="auto"/>
+          <w:insideV w:val="none" w:sz="0" w:space="0" w:color="auto"/>
+        </w:tblBorders>
+        <w:tblLayout w:type="fixed"/>
+        <w:tblLook w:val="04A0" w:firstRow="1" w:lastRow="0" w:firstColumn="1" w:lastColumn="0" w:noHBand="0" w:noVBand="1"/>
+      </w:tblPr>
+      <w:tblGrid>
+        <w:gridCol w:w="3542"/>
+        <w:gridCol w:w="6518"/>
+      </w:tblGrid>
       <w:tr>
         <w:tc>
           <w:tcPr>
@@ -2727,30 +2592,14 @@
                 <w:color w:val="0A0A0A"/>
                 <w:shd w:val="clear" w:color="auto" w:fill="FFFFFF"/>
               </w:rPr>
-              <w:t>&lt;&lt;cs{</w:t>
-            </w:r>
-            <w:proofErr w:type="spellStart"/>
-            <w:r>
-              <w:rPr>
-                <w:rFonts w:ascii="GDSTransportWebsite" w:hAnsi="GDSTransportWebsite"/>
-                <w:b/>
-                <w:bCs/>
-                <w:color w:val="0A0A0A"/>
-                <w:shd w:val="clear" w:color="auto" w:fill="FFFFFF"/>
-              </w:rPr>
-              <w:t>experts.expertRequired</w:t>
-            </w:r>
-            <w:proofErr w:type="spellEnd"/>
-            <w:r>
-              <w:rPr>
-                <w:rFonts w:ascii="GDSTransportWebsite" w:hAnsi="GDSTransportWebsite"/>
-                <w:b/>
-                <w:bCs/>
-                <w:color w:val="0A0A0A"/>
-                <w:shd w:val="clear" w:color="auto" w:fill="FFFFFF"/>
-              </w:rPr>
-              <w:t>=’Yes’}&gt;&gt;</w:t>
-            </w:r>
+              <w:t>Have you already sent expert reports or similar to other parties?</w:t>
+            </w:r>
+          </w:p>
+          <w:p>
+            <w:pPr>
+              <w:pStyle w:val="NormalWeb"/>
+              <w:spacing w:before="40" w:beforeAutospacing="0" w:after="40" w:afterAutospacing="0"/>
+            </w:pPr>
           </w:p>
         </w:tc>
         <w:tc>
@@ -2761,10 +2610,41 @@
             <w:pPr>
               <w:spacing w:before="40" w:after="40"/>
               <w:rPr>
-                <w:rFonts w:ascii="GDSTransportWebsite" w:hAnsi="GDSTransportWebsite"/>
-                <w:color w:val="0A0A0A"/>
-              </w:rPr>
-            </w:pPr>
+                <w:rFonts w:ascii="Arial" w:hAnsi="Arial" w:cs="Arial"/>
+                <w:sz w:val="22"/>
+                <w:szCs w:val="22"/>
+              </w:rPr>
+            </w:pPr>
+            <w:r>
+              <w:rPr>
+                <w:rFonts w:ascii="GDSTransportWebsite" w:hAnsi="GDSTransportWebsite"/>
+                <w:color w:val="0A0A0A"/>
+              </w:rPr>
+              <w:t>&lt;&lt;</w:t>
+            </w:r>
+            <w:proofErr w:type="spellStart"/>
+            <w:r>
+              <w:rPr>
+                <w:rFonts w:ascii="GDSTransportWebsite" w:hAnsi="GDSTransportWebsite"/>
+                <w:color w:val="0A0A0A"/>
+              </w:rPr>
+              <w:t>e</w:t>
+            </w:r>
+            <w:r>
+              <w:rPr>
+                <w:rFonts w:ascii="GDSTransportWebsite" w:hAnsi="GDSTransportWebsite"/>
+                <w:color w:val="0A0A0A"/>
+              </w:rPr>
+              <w:t>xperts.expertReportsSent</w:t>
+            </w:r>
+            <w:proofErr w:type="spellEnd"/>
+            <w:r>
+              <w:rPr>
+                <w:rFonts w:ascii="GDSTransportWebsite" w:hAnsi="GDSTransportWebsite"/>
+                <w:color w:val="0A0A0A"/>
+              </w:rPr>
+              <w:t>&gt;&gt;</w:t>
+            </w:r>
           </w:p>
         </w:tc>
       </w:tr>
@@ -2793,88 +2673,6 @@
                 <w:color w:val="0A0A0A"/>
                 <w:shd w:val="clear" w:color="auto" w:fill="FFFFFF"/>
               </w:rPr>
-              <w:t>Have you already sent expert reports or similar to other parties?</w:t>
-            </w:r>
-          </w:p>
-          <w:p>
-            <w:pPr>
-              <w:pStyle w:val="NormalWeb"/>
-              <w:spacing w:before="40" w:beforeAutospacing="0" w:after="40" w:afterAutospacing="0"/>
-            </w:pPr>
-          </w:p>
-        </w:tc>
-        <w:tc>
-          <w:tcPr>
-            <w:tcW w:w="6518" w:type="dxa"/>
-          </w:tcPr>
-          <w:p>
-            <w:pPr>
-              <w:spacing w:before="40" w:after="40"/>
-              <w:rPr>
-                <w:rFonts w:ascii="Arial" w:hAnsi="Arial" w:cs="Arial"/>
-                <w:sz w:val="22"/>
-                <w:szCs w:val="22"/>
-              </w:rPr>
-            </w:pPr>
-            <w:r>
-              <w:rPr>
-                <w:rFonts w:ascii="GDSTransportWebsite" w:hAnsi="GDSTransportWebsite"/>
-                <w:color w:val="0A0A0A"/>
-              </w:rPr>
-              <w:t>&lt;&lt;</w:t>
-            </w:r>
-            <w:proofErr w:type="spellStart"/>
-            <w:r>
-              <w:rPr>
-                <w:rFonts w:ascii="GDSTransportWebsite" w:hAnsi="GDSTransportWebsite"/>
-                <w:color w:val="0A0A0A"/>
-              </w:rPr>
-              <w:t>e</w:t>
-            </w:r>
-            <w:r>
-              <w:rPr>
-                <w:rFonts w:ascii="GDSTransportWebsite" w:hAnsi="GDSTransportWebsite"/>
-                <w:color w:val="0A0A0A"/>
-              </w:rPr>
-              <w:t>xperts.expertReportsSent</w:t>
-            </w:r>
-            <w:proofErr w:type="spellEnd"/>
-            <w:r>
-              <w:rPr>
-                <w:rFonts w:ascii="GDSTransportWebsite" w:hAnsi="GDSTransportWebsite"/>
-                <w:color w:val="0A0A0A"/>
-              </w:rPr>
-              <w:t>&gt;&gt;</w:t>
-            </w:r>
-          </w:p>
-        </w:tc>
-      </w:tr>
-      <w:tr>
-        <w:tc>
-          <w:tcPr>
-            <w:tcW w:w="3542" w:type="dxa"/>
-          </w:tcPr>
-          <w:p>
-            <w:pPr>
-              <w:pStyle w:val="NormalWeb"/>
-              <w:spacing w:before="40" w:beforeAutospacing="0" w:after="40" w:afterAutospacing="0"/>
-              <w:rPr>
-                <w:rFonts w:ascii="GDSTransportWebsite" w:hAnsi="GDSTransportWebsite"/>
-                <w:b/>
-                <w:bCs/>
-                <w:color w:val="0A0A0A"/>
-                <w:shd w:val="clear" w:color="auto" w:fill="FFFFFF"/>
-              </w:rPr>
-            </w:pPr>
-            <w:r>
-              <w:rPr>
-                <w:rFonts w:ascii="GDSTransportWebsite" w:hAnsi="GDSTransportWebsite"/>
-                <w:b/>
-                <w:bCs/>
-                <w:color w:val="0A0A0A"/>
-                <w:shd w:val="clear" w:color="auto" w:fill="FFFFFF"/>
-              </w:rPr>
-              <w:lastRenderedPageBreak/>
               <w:t>Do you think the case is suitable for a single joint expert?</w:t>
             </w:r>
           </w:p>
@@ -2954,8 +2752,6 @@
             <w:r>
               <w:rPr>
                 <w:rFonts w:ascii="GDSTransportWebsite" w:hAnsi="GDSTransportWebsite"/>
-                <w:b/>
-                <w:bCs/>
                 <w:color w:val="0A0A0A"/>
                 <w:shd w:val="clear" w:color="auto" w:fill="FFFFFF"/>
               </w:rPr>
@@ -2965,8 +2761,6 @@
             <w:r>
               <w:rPr>
                 <w:rFonts w:ascii="GDSTransportWebsite" w:hAnsi="GDSTransportWebsite"/>
-                <w:b/>
-                <w:bCs/>
                 <w:color w:val="0A0A0A"/>
                 <w:shd w:val="clear" w:color="auto" w:fill="FFFFFF"/>
               </w:rPr>
@@ -2975,8 +2769,6 @@
             <w:r>
               <w:rPr>
                 <w:rFonts w:ascii="GDSTransportWebsite" w:hAnsi="GDSTransportWebsite"/>
-                <w:b/>
-                <w:bCs/>
                 <w:color w:val="0A0A0A"/>
                 <w:shd w:val="clear" w:color="auto" w:fill="FFFFFF"/>
               </w:rPr>
@@ -2985,8 +2777,6 @@
             <w:r>
               <w:rPr>
                 <w:rFonts w:ascii="GDSTransportWebsite" w:hAnsi="GDSTransportWebsite"/>
-                <w:b/>
-                <w:bCs/>
                 <w:color w:val="0A0A0A"/>
                 <w:shd w:val="clear" w:color="auto" w:fill="FFFFFF"/>
               </w:rPr>
@@ -2996,8 +2786,6 @@
             <w:r>
               <w:rPr>
                 <w:rFonts w:ascii="GDSTransportWebsite" w:hAnsi="GDSTransportWebsite"/>
-                <w:b/>
-                <w:bCs/>
                 <w:color w:val="0A0A0A"/>
                 <w:shd w:val="clear" w:color="auto" w:fill="FFFFFF"/>
               </w:rPr>
@@ -3083,6 +2871,7 @@
                 <w:color w:val="0A0A0A"/>
                 <w:shd w:val="clear" w:color="auto" w:fill="FFFFFF"/>
               </w:rPr>
+              <w:lastRenderedPageBreak/>
               <w:t>Expert’s name</w:t>
             </w:r>
           </w:p>
@@ -3132,21 +2921,7 @@
                 <w:rFonts w:ascii="GDSTransportWebsite" w:hAnsi="GDSTransportWebsite"/>
                 <w:color w:val="0A0A0A"/>
               </w:rPr>
-              <w:t>(</w:t>
-            </w:r>
-            <w:r>
-              <w:rPr>
-                <w:rFonts w:ascii="GDSTransportWebsite" w:hAnsi="GDSTransportWebsite"/>
-                <w:color w:val="0A0A0A"/>
-              </w:rPr>
-              <w:t>name</w:t>
-            </w:r>
-            <w:r>
-              <w:rPr>
-                <w:rFonts w:ascii="GDSTransportWebsite" w:hAnsi="GDSTransportWebsite"/>
-                <w:color w:val="0A0A0A"/>
-              </w:rPr>
-              <w:t>)}&gt;&gt;Not Provided&lt;&lt;else&gt;&gt;</w:t>
+              <w:t>(name)}&gt;&gt;Not Provided&lt;&lt;else&gt;&gt;</w:t>
             </w:r>
             <w:r>
               <w:rPr>
@@ -3160,14 +2935,7 @@
                 <w:rFonts w:ascii="GDSTransportWebsite" w:hAnsi="GDSTransportWebsite"/>
                 <w:color w:val="0A0A0A"/>
               </w:rPr>
-              <w:t xml:space="preserve"> </w:t>
-            </w:r>
-            <w:r>
-              <w:rPr>
-                <w:rFonts w:ascii="GDSTransportWebsite" w:hAnsi="GDSTransportWebsite"/>
-                <w:color w:val="0A0A0A"/>
-              </w:rPr>
-              <w:t>name</w:t>
+              <w:t xml:space="preserve"> name</w:t>
             </w:r>
             <w:r>
               <w:rPr>
@@ -3449,17 +3217,13 @@
               <w:spacing w:before="40" w:after="40"/>
               <w:rPr>
                 <w:rFonts w:ascii="GDSTransportWebsite" w:hAnsi="GDSTransportWebsite"/>
-                <w:b/>
-                <w:bCs/>
-                <w:color w:val="0A0A0A"/>
-                <w:shd w:val="clear" w:color="auto" w:fill="FFFFFF"/>
-              </w:rPr>
-            </w:pPr>
-            <w:r>
-              <w:rPr>
-                <w:rFonts w:ascii="GDSTransportWebsite" w:hAnsi="GDSTransportWebsite"/>
-                <w:b/>
-                <w:bCs/>
+                <w:color w:val="0A0A0A"/>
+                <w:shd w:val="clear" w:color="auto" w:fill="FFFFFF"/>
+              </w:rPr>
+            </w:pPr>
+            <w:r>
+              <w:rPr>
+                <w:rFonts w:ascii="GDSTransportWebsite" w:hAnsi="GDSTransportWebsite"/>
                 <w:color w:val="0A0A0A"/>
                 <w:shd w:val="clear" w:color="auto" w:fill="FFFFFF"/>
               </w:rPr>
@@ -3469,8 +3233,14 @@
             <w:r>
               <w:rPr>
                 <w:rFonts w:ascii="GDSTransportWebsite" w:hAnsi="GDSTransportWebsite"/>
-                <w:b/>
-                <w:bCs/>
+                <w:color w:val="0A0A0A"/>
+                <w:shd w:val="clear" w:color="auto" w:fill="FFFFFF"/>
+              </w:rPr>
+              <w:t>er_</w:t>
+            </w:r>
+            <w:r>
+              <w:rPr>
+                <w:rFonts w:ascii="GDSTransportWebsite" w:hAnsi="GDSTransportWebsite"/>
                 <w:color w:val="0A0A0A"/>
                 <w:shd w:val="clear" w:color="auto" w:fill="FFFFFF"/>
               </w:rPr>
@@ -3479,28 +3249,6 @@
             <w:r>
               <w:rPr>
                 <w:rFonts w:ascii="GDSTransportWebsite" w:hAnsi="GDSTransportWebsite"/>
-                <w:b/>
-                <w:bCs/>
-                <w:color w:val="0A0A0A"/>
-                <w:shd w:val="clear" w:color="auto" w:fill="FFFFFF"/>
-              </w:rPr>
-              <w:t>r_</w:t>
-            </w:r>
-            <w:r>
-              <w:rPr>
-                <w:rFonts w:ascii="GDSTransportWebsite" w:hAnsi="GDSTransportWebsite"/>
-                <w:b/>
-                <w:bCs/>
-                <w:color w:val="0A0A0A"/>
-                <w:shd w:val="clear" w:color="auto" w:fill="FFFFFF"/>
-              </w:rPr>
-              <w:t>e</w:t>
-            </w:r>
-            <w:r>
-              <w:rPr>
-                <w:rFonts w:ascii="GDSTransportWebsite" w:hAnsi="GDSTransportWebsite"/>
-                <w:b/>
-                <w:bCs/>
                 <w:color w:val="0A0A0A"/>
                 <w:shd w:val="clear" w:color="auto" w:fill="FFFFFF"/>
               </w:rPr>
@@ -3510,39 +3258,44 @@
             <w:r>
               <w:rPr>
                 <w:rFonts w:ascii="GDSTransportWebsite" w:hAnsi="GDSTransportWebsite"/>
-                <w:b/>
-                <w:bCs/>
                 <w:color w:val="0A0A0A"/>
                 <w:shd w:val="clear" w:color="auto" w:fill="FFFFFF"/>
               </w:rPr>
               <w:t>&gt;&gt;</w:t>
-            </w:r>
-          </w:p>
-          <w:p>
-            <w:pPr>
-              <w:spacing w:before="40" w:after="40"/>
-              <w:rPr>
-                <w:rFonts w:ascii="GDSTransportWebsite" w:hAnsi="GDSTransportWebsite"/>
-                <w:b/>
-                <w:bCs/>
-                <w:color w:val="0A0A0A"/>
-                <w:shd w:val="clear" w:color="auto" w:fill="FFFFFF"/>
-              </w:rPr>
-            </w:pPr>
-            <w:r>
-              <w:rPr>
-                <w:rFonts w:ascii="GDSTransportWebsite" w:hAnsi="GDSTransportWebsite"/>
-                <w:b/>
-                <w:bCs/>
-                <w:color w:val="0A0A0A"/>
-                <w:shd w:val="clear" w:color="auto" w:fill="FFFFFF"/>
-              </w:rPr>
-              <w:t>&lt;&lt;es_&gt;&gt;</w:t>
             </w:r>
           </w:p>
         </w:tc>
       </w:tr>
     </w:tbl>
+    <w:p>
+      <w:pPr>
+        <w:pBdr>
+          <w:bottom w:val="single" w:sz="4" w:space="1" w:color="auto"/>
+        </w:pBdr>
+        <w:spacing w:before="120" w:after="120"/>
+        <w:rPr>
+          <w:rFonts w:ascii="GDSTransportWebsite" w:hAnsi="GDSTransportWebsite"/>
+          <w:color w:val="0A0A0A"/>
+          <w:shd w:val="clear" w:color="auto" w:fill="FFFFFF"/>
+        </w:rPr>
+      </w:pPr>
+      <w:r>
+        <w:rPr>
+          <w:rFonts w:ascii="GDSTransportWebsite" w:hAnsi="GDSTransportWebsite"/>
+          <w:color w:val="0A0A0A"/>
+          <w:shd w:val="clear" w:color="auto" w:fill="FFFFFF"/>
+        </w:rPr>
+        <w:t>&lt;&lt;</w:t>
+      </w:r>
+      <w:r>
+        <w:rPr>
+          <w:rFonts w:ascii="GDSTransportWebsite" w:hAnsi="GDSTransportWebsite"/>
+          <w:color w:val="0A0A0A"/>
+          <w:shd w:val="clear" w:color="auto" w:fill="FFFFFF"/>
+        </w:rPr>
+        <w:t>es_&gt;&gt;</w:t>
+      </w:r>
+    </w:p>
     <w:p>
       <w:pPr>
         <w:pBdr>
@@ -3694,8 +3447,6 @@
             <w:r>
               <w:rPr>
                 <w:rFonts w:ascii="GDSTransportWebsite" w:hAnsi="GDSTransportWebsite"/>
-                <w:b/>
-                <w:bCs/>
                 <w:color w:val="0A0A0A"/>
                 <w:shd w:val="clear" w:color="auto" w:fill="FFFFFF"/>
               </w:rPr>
@@ -3705,8 +3456,6 @@
             <w:r>
               <w:rPr>
                 <w:rFonts w:ascii="GDSTransportWebsite" w:hAnsi="GDSTransportWebsite"/>
-                <w:b/>
-                <w:bCs/>
                 <w:color w:val="0A0A0A"/>
                 <w:shd w:val="clear" w:color="auto" w:fill="FFFFFF"/>
               </w:rPr>
@@ -3715,8 +3464,6 @@
             <w:r>
               <w:rPr>
                 <w:rFonts w:ascii="GDSTransportWebsite" w:hAnsi="GDSTransportWebsite"/>
-                <w:b/>
-                <w:bCs/>
                 <w:color w:val="0A0A0A"/>
                 <w:shd w:val="clear" w:color="auto" w:fill="FFFFFF"/>
               </w:rPr>
@@ -3725,8 +3472,6 @@
             <w:r>
               <w:rPr>
                 <w:rFonts w:ascii="GDSTransportWebsite" w:hAnsi="GDSTransportWebsite"/>
-                <w:b/>
-                <w:bCs/>
                 <w:color w:val="0A0A0A"/>
                 <w:shd w:val="clear" w:color="auto" w:fill="FFFFFF"/>
               </w:rPr>
@@ -3736,8 +3481,6 @@
             <w:r>
               <w:rPr>
                 <w:rFonts w:ascii="GDSTransportWebsite" w:hAnsi="GDSTransportWebsite"/>
-                <w:b/>
-                <w:bCs/>
                 <w:color w:val="0A0A0A"/>
                 <w:shd w:val="clear" w:color="auto" w:fill="FFFFFF"/>
               </w:rPr>
@@ -3966,17 +3709,13 @@
               <w:spacing w:before="40" w:after="40"/>
               <w:rPr>
                 <w:rFonts w:ascii="GDSTransportWebsite" w:hAnsi="GDSTransportWebsite"/>
-                <w:b/>
-                <w:bCs/>
-                <w:color w:val="0A0A0A"/>
-                <w:shd w:val="clear" w:color="auto" w:fill="FFFFFF"/>
-              </w:rPr>
-            </w:pPr>
-            <w:r>
-              <w:rPr>
-                <w:rFonts w:ascii="GDSTransportWebsite" w:hAnsi="GDSTransportWebsite"/>
-                <w:b/>
-                <w:bCs/>
+                <w:color w:val="0A0A0A"/>
+                <w:shd w:val="clear" w:color="auto" w:fill="FFFFFF"/>
+              </w:rPr>
+            </w:pPr>
+            <w:r>
+              <w:rPr>
+                <w:rFonts w:ascii="GDSTransportWebsite" w:hAnsi="GDSTransportWebsite"/>
                 <w:color w:val="0A0A0A"/>
                 <w:shd w:val="clear" w:color="auto" w:fill="FFFFFF"/>
               </w:rPr>
@@ -3986,8 +3725,6 @@
             <w:r>
               <w:rPr>
                 <w:rFonts w:ascii="GDSTransportWebsite" w:hAnsi="GDSTransportWebsite"/>
-                <w:b/>
-                <w:bCs/>
                 <w:color w:val="0A0A0A"/>
                 <w:shd w:val="clear" w:color="auto" w:fill="FFFFFF"/>
               </w:rPr>
@@ -3996,8 +3733,6 @@
             <w:r>
               <w:rPr>
                 <w:rFonts w:ascii="GDSTransportWebsite" w:hAnsi="GDSTransportWebsite"/>
-                <w:b/>
-                <w:bCs/>
                 <w:color w:val="0A0A0A"/>
                 <w:shd w:val="clear" w:color="auto" w:fill="FFFFFF"/>
               </w:rPr>
@@ -4006,8 +3741,6 @@
             <w:r>
               <w:rPr>
                 <w:rFonts w:ascii="GDSTransportWebsite" w:hAnsi="GDSTransportWebsite"/>
-                <w:b/>
-                <w:bCs/>
                 <w:color w:val="0A0A0A"/>
                 <w:shd w:val="clear" w:color="auto" w:fill="FFFFFF"/>
               </w:rPr>
@@ -4016,8 +3749,6 @@
             <w:r>
               <w:rPr>
                 <w:rFonts w:ascii="GDSTransportWebsite" w:hAnsi="GDSTransportWebsite"/>
-                <w:b/>
-                <w:bCs/>
                 <w:color w:val="0A0A0A"/>
                 <w:shd w:val="clear" w:color="auto" w:fill="FFFFFF"/>
               </w:rPr>
@@ -4027,8 +3758,6 @@
             <w:r>
               <w:rPr>
                 <w:rFonts w:ascii="GDSTransportWebsite" w:hAnsi="GDSTransportWebsite"/>
-                <w:b/>
-                <w:bCs/>
                 <w:color w:val="0A0A0A"/>
                 <w:shd w:val="clear" w:color="auto" w:fill="FFFFFF"/>
               </w:rPr>
@@ -4218,7 +3947,6 @@
                 <w:rFonts w:ascii="GDSTransportWebsite" w:hAnsi="GDSTransportWebsite"/>
                 <w:color w:val="0A0A0A"/>
               </w:rPr>
-              <w:lastRenderedPageBreak/>
               <w:t>&lt;&lt;</w:t>
             </w:r>
             <w:proofErr w:type="spellStart"/>
@@ -4247,11 +3975,89 @@
           </w:p>
         </w:tc>
       </w:tr>
+    </w:tbl>
+    <w:p>
+      <w:r>
+        <w:rPr>
+          <w:rFonts w:ascii="GDSTransportWebsite" w:hAnsi="GDSTransportWebsite"/>
+          <w:color w:val="0A0A0A"/>
+          <w:shd w:val="clear" w:color="auto" w:fill="FFFFFF"/>
+        </w:rPr>
+        <w:t>&lt;&lt;cs_{</w:t>
+      </w:r>
+      <w:proofErr w:type="spellStart"/>
+      <w:r>
+        <w:rPr>
+          <w:rFonts w:ascii="GDSTransportWebsite" w:hAnsi="GDSTransportWebsite"/>
+          <w:color w:val="0A0A0A"/>
+        </w:rPr>
+        <w:t>hearing</w:t>
+      </w:r>
+      <w:r>
+        <w:rPr>
+          <w:rFonts w:ascii="GDSTransportWebsite" w:hAnsi="GDSTransportWebsite"/>
+          <w:color w:val="0A0A0A"/>
+          <w:shd w:val="clear" w:color="auto" w:fill="FFFFFF"/>
+        </w:rPr>
+        <w:t>.unavailableDates.</w:t>
+      </w:r>
+      <w:r>
+        <w:rPr>
+          <w:rFonts w:ascii="GDSTransportWebsite" w:hAnsi="GDSTransportWebsite"/>
+          <w:color w:val="0A0A0A"/>
+          <w:shd w:val="clear" w:color="auto" w:fill="FFFFFF"/>
+        </w:rPr>
+        <w:t>size</w:t>
+      </w:r>
+      <w:proofErr w:type="spellEnd"/>
+      <w:r>
+        <w:rPr>
+          <w:rFonts w:ascii="GDSTransportWebsite" w:hAnsi="GDSTransportWebsite"/>
+          <w:color w:val="0A0A0A"/>
+          <w:shd w:val="clear" w:color="auto" w:fill="FFFFFF"/>
+        </w:rPr>
+        <w:t>&gt;</w:t>
+      </w:r>
+      <w:r>
+        <w:rPr>
+          <w:rFonts w:ascii="GDSTransportWebsite" w:hAnsi="GDSTransportWebsite"/>
+          <w:color w:val="0A0A0A"/>
+          <w:shd w:val="clear" w:color="auto" w:fill="FFFFFF"/>
+        </w:rPr>
+        <w:t>0</w:t>
+      </w:r>
+      <w:r>
+        <w:rPr>
+          <w:rFonts w:ascii="GDSTransportWebsite" w:hAnsi="GDSTransportWebsite"/>
+          <w:color w:val="0A0A0A"/>
+          <w:shd w:val="clear" w:color="auto" w:fill="FFFFFF"/>
+        </w:rPr>
+        <w:t>}&gt;&gt;</w:t>
+      </w:r>
+    </w:p>
+    <w:tbl>
+      <w:tblPr>
+        <w:tblStyle w:val="TableGrid"/>
+        <w:tblW w:w="10060" w:type="dxa"/>
+        <w:tblInd w:w="-5" w:type="dxa"/>
+        <w:tblLayout w:type="fixed"/>
+        <w:tblLook w:val="04A0" w:firstRow="1" w:lastRow="0" w:firstColumn="1" w:lastColumn="0" w:noHBand="0" w:noVBand="1"/>
+      </w:tblPr>
+      <w:tblGrid>
+        <w:gridCol w:w="3542"/>
+        <w:gridCol w:w="6518"/>
+      </w:tblGrid>
       <w:tr>
         <w:tc>
           <w:tcPr>
             <w:tcW w:w="10060" w:type="dxa"/>
             <w:gridSpan w:val="2"/>
+            <w:tcBorders>
+              <w:top w:val="nil"/>
+              <w:left w:val="nil"/>
+              <w:bottom w:val="nil"/>
+              <w:right w:val="nil"/>
+            </w:tcBorders>
           </w:tcPr>
           <w:p>
             <w:pPr>
@@ -4264,87 +4070,6 @@
                 <w:color w:val="0A0A0A"/>
               </w:rPr>
             </w:pPr>
-            <w:r>
-              <w:rPr>
-                <w:rFonts w:ascii="GDSTransportWebsite" w:hAnsi="GDSTransportWebsite"/>
-                <w:color w:val="0A0A0A"/>
-                <w:shd w:val="clear" w:color="auto" w:fill="FFFFFF"/>
-              </w:rPr>
-              <w:t>&lt;&lt;cs_{</w:t>
-            </w:r>
-            <w:proofErr w:type="spellStart"/>
-            <w:r>
-              <w:rPr>
-                <w:rFonts w:ascii="GDSTransportWebsite" w:hAnsi="GDSTransportWebsite"/>
-                <w:color w:val="0A0A0A"/>
-              </w:rPr>
-              <w:t>hearing</w:t>
-            </w:r>
-            <w:r>
-              <w:rPr>
-                <w:rFonts w:ascii="GDSTransportWebsite" w:hAnsi="GDSTransportWebsite"/>
-                <w:color w:val="0A0A0A"/>
-                <w:shd w:val="clear" w:color="auto" w:fill="FFFFFF"/>
-              </w:rPr>
-              <w:t>.u</w:t>
-            </w:r>
-            <w:r>
-              <w:rPr>
-                <w:rFonts w:ascii="GDSTransportWebsite" w:hAnsi="GDSTransportWebsite"/>
-                <w:color w:val="0A0A0A"/>
-                <w:shd w:val="clear" w:color="auto" w:fill="FFFFFF"/>
-              </w:rPr>
-              <w:t>navailable</w:t>
-            </w:r>
-            <w:r>
-              <w:rPr>
-                <w:rFonts w:ascii="GDSTransportWebsite" w:hAnsi="GDSTransportWebsite"/>
-                <w:color w:val="0A0A0A"/>
-                <w:shd w:val="clear" w:color="auto" w:fill="FFFFFF"/>
-              </w:rPr>
-              <w:t>Dates</w:t>
-            </w:r>
-            <w:r>
-              <w:rPr>
-                <w:rFonts w:ascii="GDSTransportWebsite" w:hAnsi="GDSTransportWebsite"/>
-                <w:color w:val="0A0A0A"/>
-                <w:shd w:val="clear" w:color="auto" w:fill="FFFFFF"/>
-              </w:rPr>
-              <w:t>.</w:t>
-            </w:r>
-            <w:r>
-              <w:rPr>
-                <w:rFonts w:ascii="GDSTransportWebsite" w:hAnsi="GDSTransportWebsite"/>
-                <w:color w:val="0A0A0A"/>
-                <w:shd w:val="clear" w:color="auto" w:fill="FFFFFF"/>
-              </w:rPr>
-              <w:t>size</w:t>
-            </w:r>
-            <w:proofErr w:type="spellEnd"/>
-            <w:r>
-              <w:rPr>
-                <w:rFonts w:ascii="GDSTransportWebsite" w:hAnsi="GDSTransportWebsite"/>
-                <w:color w:val="0A0A0A"/>
-                <w:shd w:val="clear" w:color="auto" w:fill="FFFFFF"/>
-              </w:rPr>
-              <w:t>&gt;</w:t>
-            </w:r>
-            <w:r>
-              <w:rPr>
-                <w:rFonts w:ascii="GDSTransportWebsite" w:hAnsi="GDSTransportWebsite"/>
-                <w:color w:val="0A0A0A"/>
-                <w:shd w:val="clear" w:color="auto" w:fill="FFFFFF"/>
-              </w:rPr>
-              <w:t>0</w:t>
-            </w:r>
-            <w:r>
-              <w:rPr>
-                <w:rFonts w:ascii="GDSTransportWebsite" w:hAnsi="GDSTransportWebsite"/>
-                <w:color w:val="0A0A0A"/>
-                <w:shd w:val="clear" w:color="auto" w:fill="FFFFFF"/>
-              </w:rPr>
-              <w:t>}&gt;&gt;</w:t>
-            </w:r>
             <w:r>
               <w:rPr>
                 <w:rFonts w:ascii="GDSTransportWebsite" w:hAnsi="GDSTransportWebsite"/>
@@ -4364,23 +4089,25 @@
           <w:tcPr>
             <w:tcW w:w="10060" w:type="dxa"/>
             <w:gridSpan w:val="2"/>
+            <w:tcBorders>
+              <w:top w:val="nil"/>
+              <w:left w:val="nil"/>
+              <w:bottom w:val="nil"/>
+              <w:right w:val="nil"/>
+            </w:tcBorders>
           </w:tcPr>
           <w:p>
             <w:pPr>
               <w:spacing w:before="40" w:after="40"/>
               <w:rPr>
                 <w:rFonts w:ascii="GDSTransportWebsite" w:hAnsi="GDSTransportWebsite"/>
-                <w:b/>
-                <w:bCs/>
-                <w:color w:val="0A0A0A"/>
-                <w:shd w:val="clear" w:color="auto" w:fill="FFFFFF"/>
-              </w:rPr>
-            </w:pPr>
-            <w:r>
-              <w:rPr>
-                <w:rFonts w:ascii="GDSTransportWebsite" w:hAnsi="GDSTransportWebsite"/>
-                <w:b/>
-                <w:bCs/>
+                <w:color w:val="0A0A0A"/>
+                <w:shd w:val="clear" w:color="auto" w:fill="FFFFFF"/>
+              </w:rPr>
+            </w:pPr>
+            <w:r>
+              <w:rPr>
+                <w:rFonts w:ascii="GDSTransportWebsite" w:hAnsi="GDSTransportWebsite"/>
                 <w:color w:val="0A0A0A"/>
                 <w:shd w:val="clear" w:color="auto" w:fill="FFFFFF"/>
               </w:rPr>
@@ -4390,8 +4117,6 @@
             <w:r>
               <w:rPr>
                 <w:rFonts w:ascii="GDSTransportWebsite" w:hAnsi="GDSTransportWebsite"/>
-                <w:b/>
-                <w:bCs/>
                 <w:color w:val="0A0A0A"/>
                 <w:shd w:val="clear" w:color="auto" w:fill="FFFFFF"/>
               </w:rPr>
@@ -4400,8 +4125,6 @@
             <w:r>
               <w:rPr>
                 <w:rFonts w:ascii="GDSTransportWebsite" w:hAnsi="GDSTransportWebsite"/>
-                <w:b/>
-                <w:bCs/>
                 <w:color w:val="0A0A0A"/>
               </w:rPr>
               <w:t>h</w:t>
@@ -4409,8 +4132,6 @@
             <w:r>
               <w:rPr>
                 <w:rFonts w:ascii="GDSTransportWebsite" w:hAnsi="GDSTransportWebsite"/>
-                <w:b/>
-                <w:bCs/>
                 <w:color w:val="0A0A0A"/>
               </w:rPr>
               <w:t>earing</w:t>
@@ -4418,8 +4139,6 @@
             <w:r>
               <w:rPr>
                 <w:rFonts w:ascii="GDSTransportWebsite" w:hAnsi="GDSTransportWebsite"/>
-                <w:b/>
-                <w:bCs/>
                 <w:color w:val="0A0A0A"/>
                 <w:shd w:val="clear" w:color="auto" w:fill="FFFFFF"/>
               </w:rPr>
@@ -4429,8 +4148,6 @@
             <w:r>
               <w:rPr>
                 <w:rFonts w:ascii="GDSTransportWebsite" w:hAnsi="GDSTransportWebsite"/>
-                <w:b/>
-                <w:bCs/>
                 <w:color w:val="0A0A0A"/>
                 <w:shd w:val="clear" w:color="auto" w:fill="FFFFFF"/>
               </w:rPr>
@@ -4446,6 +4163,12 @@
         <w:tc>
           <w:tcPr>
             <w:tcW w:w="3542" w:type="dxa"/>
+            <w:tcBorders>
+              <w:top w:val="nil"/>
+              <w:left w:val="nil"/>
+              <w:bottom w:val="nil"/>
+              <w:right w:val="nil"/>
+            </w:tcBorders>
           </w:tcPr>
           <w:p>
             <w:pPr>
@@ -4473,6 +4196,12 @@
         <w:tc>
           <w:tcPr>
             <w:tcW w:w="6518" w:type="dxa"/>
+            <w:tcBorders>
+              <w:top w:val="nil"/>
+              <w:left w:val="nil"/>
+              <w:bottom w:val="nil"/>
+              <w:right w:val="nil"/>
+            </w:tcBorders>
           </w:tcPr>
           <w:p>
             <w:pPr>
@@ -4579,72 +4308,50 @@
           <w:tcPr>
             <w:tcW w:w="10060" w:type="dxa"/>
             <w:gridSpan w:val="2"/>
+            <w:tcBorders>
+              <w:top w:val="nil"/>
+              <w:left w:val="nil"/>
+              <w:bottom w:val="nil"/>
+              <w:right w:val="nil"/>
+            </w:tcBorders>
           </w:tcPr>
           <w:p>
             <w:pPr>
               <w:spacing w:before="40" w:after="40"/>
               <w:rPr>
                 <w:rFonts w:ascii="GDSTransportWebsite" w:hAnsi="GDSTransportWebsite"/>
-                <w:b/>
-                <w:bCs/>
-                <w:color w:val="0A0A0A"/>
-                <w:shd w:val="clear" w:color="auto" w:fill="FFFFFF"/>
-              </w:rPr>
-            </w:pPr>
-            <w:r>
-              <w:rPr>
-                <w:rFonts w:ascii="GDSTransportWebsite" w:hAnsi="GDSTransportWebsite"/>
-                <w:b/>
-                <w:bCs/>
-                <w:color w:val="0A0A0A"/>
-                <w:shd w:val="clear" w:color="auto" w:fill="FFFFFF"/>
-              </w:rPr>
+                <w:color w:val="0A0A0A"/>
+                <w:shd w:val="clear" w:color="auto" w:fill="FFFFFF"/>
+              </w:rPr>
+            </w:pPr>
+            <w:r>
+              <w:rPr>
+                <w:rFonts w:ascii="GDSTransportWebsite" w:hAnsi="GDSTransportWebsite"/>
+                <w:color w:val="0A0A0A"/>
+                <w:shd w:val="clear" w:color="auto" w:fill="FFFFFF"/>
+              </w:rPr>
+              <w:lastRenderedPageBreak/>
               <w:t>&lt;&lt;</w:t>
             </w:r>
             <w:proofErr w:type="spellStart"/>
             <w:r>
               <w:rPr>
                 <w:rFonts w:ascii="GDSTransportWebsite" w:hAnsi="GDSTransportWebsite"/>
-                <w:b/>
-                <w:bCs/>
-                <w:color w:val="0A0A0A"/>
-                <w:shd w:val="clear" w:color="auto" w:fill="FFFFFF"/>
-              </w:rPr>
-              <w:t>e</w:t>
-            </w:r>
-            <w:r>
-              <w:rPr>
-                <w:rFonts w:ascii="GDSTransportWebsite" w:hAnsi="GDSTransportWebsite"/>
-                <w:b/>
-                <w:bCs/>
-                <w:color w:val="0A0A0A"/>
-                <w:shd w:val="clear" w:color="auto" w:fill="FFFFFF"/>
-              </w:rPr>
-              <w:t>r_</w:t>
-            </w:r>
-            <w:r>
-              <w:rPr>
-                <w:rFonts w:ascii="GDSTransportWebsite" w:hAnsi="GDSTransportWebsite"/>
-                <w:b/>
-                <w:bCs/>
-                <w:color w:val="0A0A0A"/>
-              </w:rPr>
-              <w:t>h</w:t>
-            </w:r>
-            <w:r>
-              <w:rPr>
-                <w:rFonts w:ascii="GDSTransportWebsite" w:hAnsi="GDSTransportWebsite"/>
-                <w:b/>
-                <w:bCs/>
-                <w:color w:val="0A0A0A"/>
-              </w:rPr>
-              <w:t>earing</w:t>
-            </w:r>
-            <w:r>
-              <w:rPr>
-                <w:rFonts w:ascii="GDSTransportWebsite" w:hAnsi="GDSTransportWebsite"/>
-                <w:b/>
-                <w:bCs/>
+                <w:color w:val="0A0A0A"/>
+                <w:shd w:val="clear" w:color="auto" w:fill="FFFFFF"/>
+              </w:rPr>
+              <w:t>er_</w:t>
+            </w:r>
+            <w:r>
+              <w:rPr>
+                <w:rFonts w:ascii="GDSTransportWebsite" w:hAnsi="GDSTransportWebsite"/>
+                <w:color w:val="0A0A0A"/>
+              </w:rPr>
+              <w:t>hearing</w:t>
+            </w:r>
+            <w:r>
+              <w:rPr>
+                <w:rFonts w:ascii="GDSTransportWebsite" w:hAnsi="GDSTransportWebsite"/>
                 <w:color w:val="0A0A0A"/>
                 <w:shd w:val="clear" w:color="auto" w:fill="FFFFFF"/>
               </w:rPr>
@@ -4654,36 +4361,36 @@
             <w:r>
               <w:rPr>
                 <w:rFonts w:ascii="GDSTransportWebsite" w:hAnsi="GDSTransportWebsite"/>
-                <w:b/>
-                <w:bCs/>
                 <w:color w:val="0A0A0A"/>
                 <w:shd w:val="clear" w:color="auto" w:fill="FFFFFF"/>
               </w:rPr>
               <w:t>&gt;&gt;</w:t>
-            </w:r>
-          </w:p>
-          <w:p>
-            <w:pPr>
-              <w:spacing w:before="40" w:after="40"/>
-              <w:rPr>
-                <w:rFonts w:ascii="GDSTransportWebsite" w:hAnsi="GDSTransportWebsite"/>
-                <w:b/>
-                <w:bCs/>
-                <w:color w:val="0A0A0A"/>
-                <w:shd w:val="clear" w:color="auto" w:fill="FFFFFF"/>
-              </w:rPr>
-            </w:pPr>
-            <w:r>
-              <w:rPr>
-                <w:rFonts w:ascii="GDSTransportWebsite" w:hAnsi="GDSTransportWebsite"/>
-                <w:color w:val="0A0A0A"/>
-              </w:rPr>
-              <w:t>&lt;&lt;es_&gt;&gt;</w:t>
             </w:r>
           </w:p>
         </w:tc>
       </w:tr>
     </w:tbl>
+    <w:p>
+      <w:pPr>
+        <w:pBdr>
+          <w:bottom w:val="single" w:sz="4" w:space="1" w:color="auto"/>
+        </w:pBdr>
+        <w:spacing w:before="120" w:after="120"/>
+        <w:rPr>
+          <w:rFonts w:ascii="GDSTransportWebsite" w:hAnsi="GDSTransportWebsite"/>
+          <w:color w:val="0A0A0A"/>
+          <w:sz w:val="36"/>
+          <w:szCs w:val="36"/>
+        </w:rPr>
+      </w:pPr>
+      <w:r>
+        <w:rPr>
+          <w:rFonts w:ascii="GDSTransportWebsite" w:hAnsi="GDSTransportWebsite"/>
+          <w:color w:val="0A0A0A"/>
+        </w:rPr>
+        <w:t>&lt;&lt;es_&gt;&gt;</w:t>
+      </w:r>
+    </w:p>
     <w:p>
       <w:pPr>
         <w:pBdr>
@@ -4859,14 +4566,7 @@
                 <w:rFonts w:ascii="GDSTransportWebsite" w:hAnsi="GDSTransportWebsite"/>
                 <w:color w:val="0A0A0A"/>
               </w:rPr>
-              <w:t>&lt;&lt;</w:t>
-            </w:r>
-            <w:r>
-              <w:rPr>
-                <w:rFonts w:ascii="GDSTransportWebsite" w:hAnsi="GDSTransportWebsite"/>
-                <w:color w:val="0A0A0A"/>
-              </w:rPr>
-              <w:t>cs_{</w:t>
+              <w:t>&lt;&lt;cs_{</w:t>
             </w:r>
             <w:proofErr w:type="spellStart"/>
             <w:r>
@@ -4898,21 +4598,7 @@
                 <w:rFonts w:ascii="GDSTransportWebsite" w:hAnsi="GDSTransportWebsite"/>
                 <w:color w:val="0A0A0A"/>
               </w:rPr>
-              <w:t>)}&gt;&gt;Not</w:t>
-            </w:r>
-            <w:r>
-              <w:rPr>
-                <w:rFonts w:ascii="GDSTransportWebsite" w:hAnsi="GDSTransportWebsite"/>
-                <w:color w:val="0A0A0A"/>
-              </w:rPr>
-              <w:t xml:space="preserve"> </w:t>
-            </w:r>
-            <w:r>
-              <w:rPr>
-                <w:rFonts w:ascii="GDSTransportWebsite" w:hAnsi="GDSTransportWebsite"/>
-                <w:color w:val="0A0A0A"/>
-              </w:rPr>
-              <w:t>Provided&lt;&lt;else&gt;&gt;</w:t>
+              <w:t>)}&gt;&gt;Not Provided&lt;&lt;else&gt;&gt;</w:t>
             </w:r>
             <w:r>
               <w:rPr>
@@ -5099,6 +4785,55 @@
           </w:p>
         </w:tc>
       </w:tr>
+    </w:tbl>
+    <w:p>
+      <w:r>
+        <w:rPr>
+          <w:rFonts w:ascii="GDSTransportWebsite" w:hAnsi="GDSTransportWebsite"/>
+          <w:color w:val="0A0A0A"/>
+          <w:shd w:val="clear" w:color="auto" w:fill="FFFFFF"/>
+        </w:rPr>
+        <w:t>&lt;&lt;cs_{</w:t>
+      </w:r>
+      <w:proofErr w:type="spellStart"/>
+      <w:r>
+        <w:rPr>
+          <w:rFonts w:ascii="GDSTransportWebsite" w:hAnsi="GDSTransportWebsite"/>
+          <w:color w:val="0A0A0A"/>
+          <w:shd w:val="clear" w:color="auto" w:fill="FFFFFF"/>
+        </w:rPr>
+        <w:t>furthterInformation.futureApplications</w:t>
+      </w:r>
+      <w:proofErr w:type="spellEnd"/>
+      <w:r>
+        <w:rPr>
+          <w:rFonts w:ascii="GDSTransportWebsite" w:hAnsi="GDSTransportWebsite"/>
+          <w:color w:val="0A0A0A"/>
+          <w:shd w:val="clear" w:color="auto" w:fill="FFFFFF"/>
+        </w:rPr>
+        <w:t>='Yes'}&gt;&gt;</w:t>
+      </w:r>
+    </w:p>
+    <w:tbl>
+      <w:tblPr>
+        <w:tblStyle w:val="TableGrid"/>
+        <w:tblW w:w="10060" w:type="dxa"/>
+        <w:tblInd w:w="-5" w:type="dxa"/>
+        <w:tblBorders>
+          <w:top w:val="none" w:sz="0" w:space="0" w:color="auto"/>
+          <w:left w:val="none" w:sz="0" w:space="0" w:color="auto"/>
+          <w:bottom w:val="none" w:sz="0" w:space="0" w:color="auto"/>
+          <w:right w:val="none" w:sz="0" w:space="0" w:color="auto"/>
+          <w:insideH w:val="none" w:sz="0" w:space="0" w:color="auto"/>
+          <w:insideV w:val="none" w:sz="0" w:space="0" w:color="auto"/>
+        </w:tblBorders>
+        <w:tblLayout w:type="fixed"/>
+        <w:tblLook w:val="04A0" w:firstRow="1" w:lastRow="0" w:firstColumn="1" w:lastColumn="0" w:noHBand="0" w:noVBand="1"/>
+      </w:tblPr>
+      <w:tblGrid>
+        <w:gridCol w:w="3542"/>
+        <w:gridCol w:w="6518"/>
+      </w:tblGrid>
       <w:tr>
         <w:trPr>
           <w:trHeight w:val="67"/>
@@ -5127,10 +4862,13 @@
                 <w:color w:val="0A0A0A"/>
                 <w:shd w:val="clear" w:color="auto" w:fill="FFFFFF"/>
               </w:rPr>
-              <w:t>&lt;&lt;cs_{</w:t>
-            </w:r>
-            <w:proofErr w:type="spellStart"/>
-            <w:r>
+              <w:t>What for?</w:t>
+            </w:r>
+          </w:p>
+          <w:p>
+            <w:pPr>
+              <w:pStyle w:val="NormalWeb"/>
+              <w:spacing w:before="40" w:beforeAutospacing="0" w:after="40" w:afterAutospacing="0"/>
               <w:rPr>
                 <w:rFonts w:ascii="GDSTransportWebsite" w:hAnsi="GDSTransportWebsite"/>
                 <w:b/>
@@ -5138,19 +4876,7 @@
                 <w:color w:val="0A0A0A"/>
                 <w:shd w:val="clear" w:color="auto" w:fill="FFFFFF"/>
               </w:rPr>
-              <w:t>furthterInformation.futureApplications</w:t>
-            </w:r>
-            <w:proofErr w:type="spellEnd"/>
-            <w:r>
-              <w:rPr>
-                <w:rFonts w:ascii="GDSTransportWebsite" w:hAnsi="GDSTransportWebsite"/>
-                <w:b/>
-                <w:bCs/>
-                <w:color w:val="0A0A0A"/>
-                <w:shd w:val="clear" w:color="auto" w:fill="FFFFFF"/>
-              </w:rPr>
-              <w:t>=’Yes’}&gt;&gt;</w:t>
-            </w:r>
+            </w:pPr>
           </w:p>
         </w:tc>
         <w:tc>
@@ -5165,146 +4891,70 @@
                 <w:color w:val="0A0A0A"/>
               </w:rPr>
             </w:pPr>
+            <w:r>
+              <w:rPr>
+                <w:rFonts w:ascii="GDSTransportWebsite" w:hAnsi="GDSTransportWebsite"/>
+                <w:color w:val="0A0A0A"/>
+              </w:rPr>
+              <w:t>&lt;&lt;</w:t>
+            </w:r>
+            <w:proofErr w:type="spellStart"/>
+            <w:r>
+              <w:rPr>
+                <w:rFonts w:ascii="GDSTransportWebsite" w:hAnsi="GDSTransportWebsite"/>
+                <w:color w:val="0A0A0A"/>
+              </w:rPr>
+              <w:t>furtherInformation</w:t>
+            </w:r>
+            <w:r>
+              <w:rPr>
+                <w:rFonts w:ascii="GDSTransportWebsite" w:hAnsi="GDSTransportWebsite"/>
+                <w:color w:val="0A0A0A"/>
+              </w:rPr>
+              <w:t>.reasonForFutureApplications</w:t>
+            </w:r>
+            <w:proofErr w:type="spellEnd"/>
+            <w:r>
+              <w:rPr>
+                <w:rFonts w:ascii="GDSTransportWebsite" w:hAnsi="GDSTransportWebsite"/>
+                <w:color w:val="0A0A0A"/>
+              </w:rPr>
+              <w:t>&gt;&gt;</w:t>
+            </w:r>
           </w:p>
         </w:tc>
       </w:tr>
-      <w:tr>
-        <w:trPr>
-          <w:trHeight w:val="67"/>
-        </w:trPr>
-        <w:tc>
-          <w:tcPr>
-            <w:tcW w:w="3542" w:type="dxa"/>
-          </w:tcPr>
-          <w:p>
-            <w:pPr>
-              <w:pStyle w:val="NormalWeb"/>
-              <w:spacing w:before="40" w:beforeAutospacing="0" w:after="40" w:afterAutospacing="0"/>
-              <w:rPr>
-                <w:rFonts w:ascii="GDSTransportWebsite" w:hAnsi="GDSTransportWebsite"/>
-                <w:b/>
-                <w:bCs/>
-                <w:color w:val="0A0A0A"/>
-                <w:shd w:val="clear" w:color="auto" w:fill="FFFFFF"/>
-              </w:rPr>
-            </w:pPr>
-            <w:r>
-              <w:rPr>
-                <w:rFonts w:ascii="GDSTransportWebsite" w:hAnsi="GDSTransportWebsite"/>
-                <w:b/>
-                <w:bCs/>
-                <w:color w:val="0A0A0A"/>
-                <w:shd w:val="clear" w:color="auto" w:fill="FFFFFF"/>
-              </w:rPr>
-              <w:t>What for?</w:t>
-            </w:r>
-          </w:p>
-          <w:p>
-            <w:pPr>
-              <w:pStyle w:val="NormalWeb"/>
-              <w:spacing w:before="40" w:beforeAutospacing="0" w:after="40" w:afterAutospacing="0"/>
-              <w:rPr>
-                <w:rFonts w:ascii="GDSTransportWebsite" w:hAnsi="GDSTransportWebsite"/>
-                <w:b/>
-                <w:bCs/>
-                <w:color w:val="0A0A0A"/>
-                <w:shd w:val="clear" w:color="auto" w:fill="FFFFFF"/>
-              </w:rPr>
-            </w:pPr>
-          </w:p>
-        </w:tc>
-        <w:tc>
-          <w:tcPr>
-            <w:tcW w:w="6518" w:type="dxa"/>
-          </w:tcPr>
-          <w:p>
-            <w:pPr>
-              <w:spacing w:before="40" w:after="40"/>
-              <w:rPr>
-                <w:rFonts w:ascii="GDSTransportWebsite" w:hAnsi="GDSTransportWebsite"/>
-                <w:color w:val="0A0A0A"/>
-              </w:rPr>
-            </w:pPr>
-            <w:r>
-              <w:rPr>
-                <w:rFonts w:ascii="GDSTransportWebsite" w:hAnsi="GDSTransportWebsite"/>
-                <w:color w:val="0A0A0A"/>
-              </w:rPr>
-              <w:t>&lt;&lt;</w:t>
-            </w:r>
-            <w:proofErr w:type="spellStart"/>
-            <w:r>
-              <w:rPr>
-                <w:rFonts w:ascii="GDSTransportWebsite" w:hAnsi="GDSTransportWebsite"/>
-                <w:color w:val="0A0A0A"/>
-              </w:rPr>
-              <w:t>furtherInformation</w:t>
-            </w:r>
-            <w:r>
-              <w:rPr>
-                <w:rFonts w:ascii="GDSTransportWebsite" w:hAnsi="GDSTransportWebsite"/>
-                <w:color w:val="0A0A0A"/>
-              </w:rPr>
-              <w:t>.reasonForFutureApplications</w:t>
-            </w:r>
-            <w:proofErr w:type="spellEnd"/>
-            <w:r>
-              <w:rPr>
-                <w:rFonts w:ascii="GDSTransportWebsite" w:hAnsi="GDSTransportWebsite"/>
-                <w:color w:val="0A0A0A"/>
-              </w:rPr>
-              <w:t>&gt;&gt;</w:t>
-            </w:r>
-          </w:p>
-        </w:tc>
-      </w:tr>
-      <w:tr>
-        <w:trPr>
-          <w:trHeight w:val="67"/>
-        </w:trPr>
-        <w:tc>
-          <w:tcPr>
-            <w:tcW w:w="3542" w:type="dxa"/>
-          </w:tcPr>
-          <w:p>
-            <w:pPr>
-              <w:pStyle w:val="NormalWeb"/>
-              <w:spacing w:before="40" w:beforeAutospacing="0" w:after="40" w:afterAutospacing="0"/>
-              <w:rPr>
-                <w:rFonts w:ascii="GDSTransportWebsite" w:hAnsi="GDSTransportWebsite"/>
-                <w:b/>
-                <w:bCs/>
-                <w:color w:val="0A0A0A"/>
-                <w:shd w:val="clear" w:color="auto" w:fill="FFFFFF"/>
-              </w:rPr>
-            </w:pPr>
-            <w:r>
-              <w:rPr>
-                <w:rFonts w:ascii="GDSTransportWebsite" w:hAnsi="GDSTransportWebsite"/>
-                <w:b/>
-                <w:bCs/>
-                <w:color w:val="0A0A0A"/>
-                <w:shd w:val="clear" w:color="auto" w:fill="FFFFFF"/>
-              </w:rPr>
-              <w:t>&lt;&lt;es_&gt;&gt;</w:t>
-            </w:r>
-          </w:p>
-        </w:tc>
-        <w:tc>
-          <w:tcPr>
-            <w:tcW w:w="6518" w:type="dxa"/>
-          </w:tcPr>
-          <w:p>
-            <w:pPr>
-              <w:spacing w:before="40" w:after="40"/>
-              <w:rPr>
-                <w:rFonts w:ascii="GDSTransportWebsite" w:hAnsi="GDSTransportWebsite"/>
-                <w:color w:val="0A0A0A"/>
-              </w:rPr>
-            </w:pPr>
-          </w:p>
-        </w:tc>
-      </w:tr>
+    </w:tbl>
+    <w:p>
+      <w:r>
+        <w:rPr>
+          <w:rFonts w:ascii="GDSTransportWebsite" w:hAnsi="GDSTransportWebsite"/>
+          <w:color w:val="0A0A0A"/>
+          <w:shd w:val="clear" w:color="auto" w:fill="FFFFFF"/>
+        </w:rPr>
+        <w:t>&lt;&lt;es_&gt;&gt;</w:t>
+      </w:r>
+    </w:p>
+    <w:tbl>
+      <w:tblPr>
+        <w:tblStyle w:val="TableGrid"/>
+        <w:tblW w:w="10060" w:type="dxa"/>
+        <w:tblInd w:w="-5" w:type="dxa"/>
+        <w:tblBorders>
+          <w:top w:val="none" w:sz="0" w:space="0" w:color="auto"/>
+          <w:left w:val="none" w:sz="0" w:space="0" w:color="auto"/>
+          <w:bottom w:val="none" w:sz="0" w:space="0" w:color="auto"/>
+          <w:right w:val="none" w:sz="0" w:space="0" w:color="auto"/>
+          <w:insideH w:val="none" w:sz="0" w:space="0" w:color="auto"/>
+          <w:insideV w:val="none" w:sz="0" w:space="0" w:color="auto"/>
+        </w:tblBorders>
+        <w:tblLayout w:type="fixed"/>
+        <w:tblLook w:val="04A0" w:firstRow="1" w:lastRow="0" w:firstColumn="1" w:lastColumn="0" w:noHBand="0" w:noVBand="1"/>
+      </w:tblPr>
+      <w:tblGrid>
+        <w:gridCol w:w="3542"/>
+        <w:gridCol w:w="6518"/>
+      </w:tblGrid>
       <w:tr>
         <w:trPr>
           <w:trHeight w:val="680"/>
@@ -5581,6 +5231,55 @@
           </w:p>
         </w:tc>
       </w:tr>
+    </w:tbl>
+    <w:p>
+      <w:r>
+        <w:rPr>
+          <w:rFonts w:ascii="GDSTransportWebsite" w:hAnsi="GDSTransportWebsite"/>
+          <w:color w:val="0A0A0A"/>
+          <w:shd w:val="clear" w:color="auto" w:fill="FFFFFF"/>
+        </w:rPr>
+        <w:t>&lt;&lt;cs_{</w:t>
+      </w:r>
+      <w:proofErr w:type="spellStart"/>
+      <w:r>
+        <w:rPr>
+          <w:rFonts w:ascii="GDSTransportWebsite" w:hAnsi="GDSTransportWebsite"/>
+          <w:color w:val="0A0A0A"/>
+          <w:shd w:val="clear" w:color="auto" w:fill="FFFFFF"/>
+        </w:rPr>
+        <w:t>welshLanguageRequirements.isPartyWelsh</w:t>
+      </w:r>
+      <w:proofErr w:type="spellEnd"/>
+      <w:r>
+        <w:rPr>
+          <w:rFonts w:ascii="GDSTransportWebsite" w:hAnsi="GDSTransportWebsite"/>
+          <w:color w:val="0A0A0A"/>
+          <w:shd w:val="clear" w:color="auto" w:fill="FFFFFF"/>
+        </w:rPr>
+        <w:t>='Yes'}&gt;&gt;</w:t>
+      </w:r>
+    </w:p>
+    <w:tbl>
+      <w:tblPr>
+        <w:tblStyle w:val="TableGrid"/>
+        <w:tblW w:w="10060" w:type="dxa"/>
+        <w:tblInd w:w="-5" w:type="dxa"/>
+        <w:tblBorders>
+          <w:top w:val="none" w:sz="0" w:space="0" w:color="auto"/>
+          <w:left w:val="none" w:sz="0" w:space="0" w:color="auto"/>
+          <w:bottom w:val="none" w:sz="0" w:space="0" w:color="auto"/>
+          <w:right w:val="none" w:sz="0" w:space="0" w:color="auto"/>
+          <w:insideH w:val="none" w:sz="0" w:space="0" w:color="auto"/>
+          <w:insideV w:val="none" w:sz="0" w:space="0" w:color="auto"/>
+        </w:tblBorders>
+        <w:tblLayout w:type="fixed"/>
+        <w:tblLook w:val="04A0" w:firstRow="1" w:lastRow="0" w:firstColumn="1" w:lastColumn="0" w:noHBand="0" w:noVBand="1"/>
+      </w:tblPr>
+      <w:tblGrid>
+        <w:gridCol w:w="3542"/>
+        <w:gridCol w:w="6518"/>
+      </w:tblGrid>
       <w:tr>
         <w:trPr>
           <w:trHeight w:val="680"/>
@@ -5609,10 +5308,13 @@
                 <w:color w:val="0A0A0A"/>
                 <w:shd w:val="clear" w:color="auto" w:fill="FFFFFF"/>
               </w:rPr>
-              <w:t>&lt;&lt;cs_{</w:t>
-            </w:r>
-            <w:proofErr w:type="spellStart"/>
-            <w:r>
+              <w:t>What language have you been advised of your right to give evidence in?</w:t>
+            </w:r>
+          </w:p>
+          <w:p>
+            <w:pPr>
+              <w:pStyle w:val="NormalWeb"/>
+              <w:spacing w:before="40" w:beforeAutospacing="0" w:after="40" w:afterAutospacing="0"/>
               <w:rPr>
                 <w:rFonts w:ascii="GDSTransportWebsite" w:hAnsi="GDSTransportWebsite"/>
                 <w:b/>
@@ -5620,19 +5322,7 @@
                 <w:color w:val="0A0A0A"/>
                 <w:shd w:val="clear" w:color="auto" w:fill="FFFFFF"/>
               </w:rPr>
-              <w:t>welshLanguageRequirements.isPartyWelsh</w:t>
-            </w:r>
-            <w:proofErr w:type="spellEnd"/>
-            <w:r>
-              <w:rPr>
-                <w:rFonts w:ascii="GDSTransportWebsite" w:hAnsi="GDSTransportWebsite"/>
-                <w:b/>
-                <w:bCs/>
-                <w:color w:val="0A0A0A"/>
-                <w:shd w:val="clear" w:color="auto" w:fill="FFFFFF"/>
-              </w:rPr>
-              <w:t>=’Yes’&gt;&gt;</w:t>
-            </w:r>
+            </w:pPr>
           </w:p>
         </w:tc>
         <w:tc>
@@ -5647,6 +5337,36 @@
                 <w:color w:val="0A0A0A"/>
               </w:rPr>
             </w:pPr>
+            <w:r>
+              <w:rPr>
+                <w:rFonts w:ascii="GDSTransportWebsite" w:hAnsi="GDSTransportWebsite"/>
+                <w:color w:val="0A0A0A"/>
+              </w:rPr>
+              <w:t>&lt;&lt;</w:t>
+            </w:r>
+            <w:proofErr w:type="spellStart"/>
+            <w:r>
+              <w:rPr>
+                <w:rFonts w:ascii="GDSTransportWebsite" w:hAnsi="GDSTransportWebsite"/>
+                <w:color w:val="0A0A0A"/>
+              </w:rPr>
+              <w:t>welshLanguageRequirements</w:t>
+            </w:r>
+            <w:r>
+              <w:rPr>
+                <w:rFonts w:ascii="GDSTransportWebsite" w:hAnsi="GDSTransportWebsite"/>
+                <w:color w:val="0A0A0A"/>
+              </w:rPr>
+              <w:t>.evidence</w:t>
+            </w:r>
+            <w:proofErr w:type="spellEnd"/>
+            <w:r>
+              <w:rPr>
+                <w:rFonts w:ascii="GDSTransportWebsite" w:hAnsi="GDSTransportWebsite"/>
+                <w:color w:val="0A0A0A"/>
+              </w:rPr>
+              <w:t>&gt;&gt;</w:t>
+            </w:r>
           </w:p>
         </w:tc>
       </w:tr>
@@ -5678,7 +5398,7 @@
                 <w:color w:val="0A0A0A"/>
                 <w:shd w:val="clear" w:color="auto" w:fill="FFFFFF"/>
               </w:rPr>
-              <w:t>What language have you been advised of your right to give evidence in?</w:t>
+              <w:t>Will you and your witness(es) wish to speak Welsh or English at court or will both languages be used?</w:t>
             </w:r>
           </w:p>
           <w:p>
@@ -5720,14 +5440,7 @@
                 <w:rFonts w:ascii="GDSTransportWebsite" w:hAnsi="GDSTransportWebsite"/>
                 <w:color w:val="0A0A0A"/>
               </w:rPr>
-              <w:t>welshLanguageRequirements</w:t>
-            </w:r>
-            <w:r>
-              <w:rPr>
-                <w:rFonts w:ascii="GDSTransportWebsite" w:hAnsi="GDSTransportWebsite"/>
-                <w:color w:val="0A0A0A"/>
-              </w:rPr>
-              <w:t>.evidence</w:t>
+              <w:t>welshLanguageRequirements.court</w:t>
             </w:r>
             <w:proofErr w:type="spellEnd"/>
             <w:r>
@@ -5768,8 +5481,7 @@
                 <w:color w:val="0A0A0A"/>
                 <w:shd w:val="clear" w:color="auto" w:fill="FFFFFF"/>
               </w:rPr>
-              <w:lastRenderedPageBreak/>
-              <w:t>Will you and your witness(es) wish to speak Welsh or English at court or will both languages be used?</w:t>
+              <w:t>Will documents produced to the court during the case be in Welsh, English or both?</w:t>
             </w:r>
           </w:p>
           <w:p>
@@ -5803,6 +5515,7 @@
                 <w:rFonts w:ascii="GDSTransportWebsite" w:hAnsi="GDSTransportWebsite"/>
                 <w:color w:val="0A0A0A"/>
               </w:rPr>
+              <w:lastRenderedPageBreak/>
               <w:t>&lt;&lt;</w:t>
             </w:r>
             <w:proofErr w:type="spellStart"/>
@@ -5811,7 +5524,7 @@
                 <w:rFonts w:ascii="GDSTransportWebsite" w:hAnsi="GDSTransportWebsite"/>
                 <w:color w:val="0A0A0A"/>
               </w:rPr>
-              <w:t>welshLanguageRequirements.court</w:t>
+              <w:t>welshLanguageRequirements.documents</w:t>
             </w:r>
             <w:proofErr w:type="spellEnd"/>
             <w:r>
@@ -5821,140 +5534,32 @@
               </w:rPr>
               <w:t>&gt;&gt;</w:t>
             </w:r>
-          </w:p>
-        </w:tc>
-      </w:tr>
-      <w:tr>
-        <w:trPr>
-          <w:trHeight w:val="680"/>
-        </w:trPr>
-        <w:tc>
-          <w:tcPr>
-            <w:tcW w:w="3542" w:type="dxa"/>
-          </w:tcPr>
-          <w:p>
-            <w:pPr>
-              <w:pStyle w:val="NormalWeb"/>
-              <w:spacing w:before="40" w:beforeAutospacing="0" w:after="40" w:afterAutospacing="0"/>
-              <w:rPr>
-                <w:rFonts w:ascii="GDSTransportWebsite" w:hAnsi="GDSTransportWebsite"/>
-                <w:b/>
-                <w:bCs/>
-                <w:color w:val="0A0A0A"/>
-                <w:shd w:val="clear" w:color="auto" w:fill="FFFFFF"/>
-              </w:rPr>
-            </w:pPr>
-            <w:r>
-              <w:rPr>
-                <w:rFonts w:ascii="GDSTransportWebsite" w:hAnsi="GDSTransportWebsite"/>
-                <w:b/>
-                <w:bCs/>
-                <w:color w:val="0A0A0A"/>
-                <w:shd w:val="clear" w:color="auto" w:fill="FFFFFF"/>
-              </w:rPr>
-              <w:t>Will documents produced to the court during the case be in Welsh, English or both?</w:t>
-            </w:r>
-          </w:p>
-          <w:p>
-            <w:pPr>
-              <w:pStyle w:val="NormalWeb"/>
-              <w:spacing w:before="40" w:beforeAutospacing="0" w:after="40" w:afterAutospacing="0"/>
-              <w:rPr>
-                <w:rFonts w:ascii="GDSTransportWebsite" w:hAnsi="GDSTransportWebsite"/>
-                <w:b/>
-                <w:bCs/>
-                <w:color w:val="0A0A0A"/>
-                <w:shd w:val="clear" w:color="auto" w:fill="FFFFFF"/>
-              </w:rPr>
-            </w:pPr>
-          </w:p>
-        </w:tc>
-        <w:tc>
-          <w:tcPr>
-            <w:tcW w:w="6518" w:type="dxa"/>
-          </w:tcPr>
-          <w:p>
-            <w:pPr>
-              <w:spacing w:before="40" w:after="40"/>
-              <w:rPr>
-                <w:rFonts w:ascii="GDSTransportWebsite" w:hAnsi="GDSTransportWebsite"/>
-                <w:color w:val="0A0A0A"/>
-              </w:rPr>
-            </w:pPr>
-            <w:r>
-              <w:rPr>
-                <w:rFonts w:ascii="GDSTransportWebsite" w:hAnsi="GDSTransportWebsite"/>
-                <w:color w:val="0A0A0A"/>
-              </w:rPr>
-              <w:t>&lt;&lt;</w:t>
-            </w:r>
-            <w:proofErr w:type="spellStart"/>
-            <w:r>
-              <w:rPr>
-                <w:rFonts w:ascii="GDSTransportWebsite" w:hAnsi="GDSTransportWebsite"/>
-                <w:color w:val="0A0A0A"/>
-              </w:rPr>
-              <w:t>welshLanguageRequirements.documents</w:t>
-            </w:r>
-            <w:proofErr w:type="spellEnd"/>
-            <w:r>
-              <w:rPr>
-                <w:rFonts w:ascii="GDSTransportWebsite" w:hAnsi="GDSTransportWebsite"/>
-                <w:color w:val="0A0A0A"/>
-              </w:rPr>
-              <w:t>&gt;&gt;</w:t>
-            </w:r>
-          </w:p>
-        </w:tc>
-      </w:tr>
-      <w:tr>
-        <w:trPr>
-          <w:trHeight w:val="680"/>
-        </w:trPr>
-        <w:tc>
-          <w:tcPr>
-            <w:tcW w:w="3542" w:type="dxa"/>
-          </w:tcPr>
-          <w:p>
-            <w:pPr>
-              <w:pStyle w:val="NormalWeb"/>
-              <w:spacing w:before="40" w:beforeAutospacing="0" w:after="40" w:afterAutospacing="0"/>
-              <w:rPr>
-                <w:rFonts w:ascii="GDSTransportWebsite" w:hAnsi="GDSTransportWebsite"/>
-                <w:b/>
-                <w:bCs/>
-                <w:color w:val="0A0A0A"/>
-                <w:shd w:val="clear" w:color="auto" w:fill="FFFFFF"/>
-              </w:rPr>
-            </w:pPr>
-            <w:r>
-              <w:rPr>
-                <w:rFonts w:ascii="GDSTransportWebsite" w:hAnsi="GDSTransportWebsite"/>
-                <w:b/>
-                <w:bCs/>
-                <w:color w:val="0A0A0A"/>
-                <w:shd w:val="clear" w:color="auto" w:fill="FFFFFF"/>
-              </w:rPr>
-              <w:t>&lt;&lt;es_&gt;&gt;</w:t>
-            </w:r>
-          </w:p>
-        </w:tc>
-        <w:tc>
-          <w:tcPr>
-            <w:tcW w:w="6518" w:type="dxa"/>
-          </w:tcPr>
-          <w:p>
-            <w:pPr>
-              <w:spacing w:before="40" w:after="40"/>
-              <w:rPr>
-                <w:rFonts w:ascii="GDSTransportWebsite" w:hAnsi="GDSTransportWebsite"/>
-                <w:color w:val="0A0A0A"/>
-              </w:rPr>
-            </w:pPr>
           </w:p>
         </w:tc>
       </w:tr>
     </w:tbl>
+    <w:p>
+      <w:pPr>
+        <w:pBdr>
+          <w:bottom w:val="single" w:sz="4" w:space="1" w:color="auto"/>
+        </w:pBdr>
+        <w:spacing w:before="120" w:after="120"/>
+        <w:rPr>
+          <w:rFonts w:ascii="GDSTransportWebsite" w:hAnsi="GDSTransportWebsite"/>
+          <w:color w:val="0A0A0A"/>
+          <w:sz w:val="36"/>
+          <w:szCs w:val="36"/>
+        </w:rPr>
+      </w:pPr>
+      <w:r>
+        <w:rPr>
+          <w:rFonts w:ascii="GDSTransportWebsite" w:hAnsi="GDSTransportWebsite"/>
+          <w:color w:val="0A0A0A"/>
+          <w:shd w:val="clear" w:color="auto" w:fill="FFFFFF"/>
+        </w:rPr>
+        <w:t>&lt;&lt;es_&gt;&gt;</w:t>
+      </w:r>
+    </w:p>
     <w:p>
       <w:pPr>
         <w:pBdr>

</xml_diff>